<commit_message>
fix markdown doc and LCD12864
</commit_message>
<xml_diff>
--- a/使用文档.docx
+++ b/使用文档.docx
@@ -21,7 +21,6 @@
       <w:pPr>
         <w:jc w:val="left"/>
         <w:rPr>
-          <w:rFonts w:hint="eastAsia"/>
           <w:sz w:val="22"/>
         </w:rPr>
       </w:pPr>
@@ -121,7 +120,742 @@
       <w:pPr>
         <w:jc w:val="left"/>
         <w:rPr>
-          <w:rFonts w:hint="eastAsia"/>
+          <w:sz w:val="22"/>
+        </w:rPr>
+      </w:pPr>
+      <w:r>
+        <w:rPr>
+          <w:rFonts w:hint="eastAsia"/>
+          <w:sz w:val="22"/>
+        </w:rPr>
+        <w:t>方法</w:t>
+      </w:r>
+      <w:r>
+        <w:rPr>
+          <w:sz w:val="22"/>
+        </w:rPr>
+        <w:t>如下：</w:t>
+      </w:r>
+    </w:p>
+    <w:p>
+      <w:pPr>
+        <w:pStyle w:val="a7"/>
+        <w:numPr>
+          <w:ilvl w:val="0"/>
+          <w:numId w:val="6"/>
+        </w:numPr>
+        <w:ind w:firstLineChars="0"/>
+        <w:jc w:val="left"/>
+        <w:rPr>
+          <w:sz w:val="22"/>
+        </w:rPr>
+      </w:pPr>
+      <w:r>
+        <w:rPr>
+          <w:rFonts w:hint="eastAsia"/>
+          <w:sz w:val="22"/>
+        </w:rPr>
+        <w:t>加入</w:t>
+      </w:r>
+      <w:r>
+        <w:rPr>
+          <w:sz w:val="22"/>
+        </w:rPr>
+        <w:t>需要</w:t>
+      </w:r>
+      <w:r>
+        <w:rPr>
+          <w:rFonts w:hint="eastAsia"/>
+          <w:sz w:val="22"/>
+        </w:rPr>
+        <w:t>的c</w:t>
+      </w:r>
+      <w:r>
+        <w:rPr>
+          <w:sz w:val="22"/>
+        </w:rPr>
+        <w:t>文件</w:t>
+      </w:r>
+    </w:p>
+    <w:p>
+      <w:pPr>
+        <w:pStyle w:val="a7"/>
+        <w:ind w:left="360" w:firstLineChars="0" w:firstLine="0"/>
+        <w:jc w:val="left"/>
+        <w:rPr>
+          <w:sz w:val="22"/>
+        </w:rPr>
+      </w:pPr>
+      <w:r>
+        <w:rPr>
+          <w:rFonts w:hint="eastAsia"/>
+          <w:sz w:val="22"/>
+        </w:rPr>
+        <w:t xml:space="preserve">双击 </w:t>
+      </w:r>
+      <w:r>
+        <w:rPr>
+          <w:sz w:val="22"/>
+        </w:rPr>
+        <w:t>Source Group 1</w:t>
+      </w:r>
+    </w:p>
+    <w:p>
+      <w:pPr>
+        <w:pStyle w:val="a7"/>
+        <w:ind w:left="360" w:firstLineChars="0" w:firstLine="0"/>
+        <w:jc w:val="left"/>
+        <w:rPr>
+          <w:sz w:val="22"/>
+        </w:rPr>
+      </w:pPr>
+      <w:r>
+        <w:rPr>
+          <w:noProof/>
+        </w:rPr>
+        <w:drawing>
+          <wp:inline distT="0" distB="0" distL="0" distR="0" wp14:anchorId="4D169307" wp14:editId="16577F0A">
+            <wp:extent cx="2085340" cy="3241963"/>
+            <wp:effectExtent l="0" t="0" r="0" b="0"/>
+            <wp:docPr id="2" name="图片 2"/>
+            <wp:cNvGraphicFramePr>
+              <a:graphicFrameLocks xmlns:a="http://schemas.openxmlformats.org/drawingml/2006/main" noChangeAspect="1"/>
+            </wp:cNvGraphicFramePr>
+            <a:graphic xmlns:a="http://schemas.openxmlformats.org/drawingml/2006/main">
+              <a:graphicData uri="http://schemas.openxmlformats.org/drawingml/2006/picture">
+                <pic:pic xmlns:pic="http://schemas.openxmlformats.org/drawingml/2006/picture">
+                  <pic:nvPicPr>
+                    <pic:cNvPr id="1" name=""/>
+                    <pic:cNvPicPr/>
+                  </pic:nvPicPr>
+                  <pic:blipFill>
+                    <a:blip r:embed="rId8"/>
+                    <a:stretch>
+                      <a:fillRect/>
+                    </a:stretch>
+                  </pic:blipFill>
+                  <pic:spPr>
+                    <a:xfrm>
+                      <a:off x="0" y="0"/>
+                      <a:ext cx="2090737" cy="3250353"/>
+                    </a:xfrm>
+                    <a:prstGeom prst="rect">
+                      <a:avLst/>
+                    </a:prstGeom>
+                  </pic:spPr>
+                </pic:pic>
+              </a:graphicData>
+            </a:graphic>
+          </wp:inline>
+        </w:drawing>
+      </w:r>
+    </w:p>
+    <w:p>
+      <w:pPr>
+        <w:pStyle w:val="a7"/>
+        <w:ind w:left="360" w:firstLineChars="0" w:firstLine="0"/>
+        <w:jc w:val="left"/>
+        <w:rPr>
+          <w:rFonts w:hint="eastAsia"/>
+          <w:sz w:val="22"/>
+        </w:rPr>
+      </w:pPr>
+      <w:r>
+        <w:rPr>
+          <w:rFonts w:hint="eastAsia"/>
+          <w:sz w:val="22"/>
+        </w:rPr>
+        <w:t>双击</w:t>
+      </w:r>
+      <w:r>
+        <w:rPr>
+          <w:sz w:val="22"/>
+        </w:rPr>
+        <w:t>所需c</w:t>
+      </w:r>
+      <w:r>
+        <w:rPr>
+          <w:rFonts w:hint="eastAsia"/>
+          <w:sz w:val="22"/>
+        </w:rPr>
+        <w:t>文件</w:t>
+      </w:r>
+    </w:p>
+    <w:p>
+      <w:pPr>
+        <w:pStyle w:val="a7"/>
+        <w:ind w:left="360" w:firstLineChars="0" w:firstLine="0"/>
+        <w:jc w:val="left"/>
+        <w:rPr>
+          <w:sz w:val="22"/>
+        </w:rPr>
+      </w:pPr>
+      <w:r>
+        <w:rPr>
+          <w:noProof/>
+        </w:rPr>
+        <w:drawing>
+          <wp:inline distT="0" distB="0" distL="0" distR="0" wp14:anchorId="150BFEE3" wp14:editId="0921A558">
+            <wp:extent cx="2202873" cy="2070993"/>
+            <wp:effectExtent l="0" t="0" r="6985" b="5715"/>
+            <wp:docPr id="3" name="图片 3"/>
+            <wp:cNvGraphicFramePr>
+              <a:graphicFrameLocks xmlns:a="http://schemas.openxmlformats.org/drawingml/2006/main" noChangeAspect="1"/>
+            </wp:cNvGraphicFramePr>
+            <a:graphic xmlns:a="http://schemas.openxmlformats.org/drawingml/2006/main">
+              <a:graphicData uri="http://schemas.openxmlformats.org/drawingml/2006/picture">
+                <pic:pic xmlns:pic="http://schemas.openxmlformats.org/drawingml/2006/picture">
+                  <pic:nvPicPr>
+                    <pic:cNvPr id="1" name=""/>
+                    <pic:cNvPicPr/>
+                  </pic:nvPicPr>
+                  <pic:blipFill>
+                    <a:blip r:embed="rId9"/>
+                    <a:stretch>
+                      <a:fillRect/>
+                    </a:stretch>
+                  </pic:blipFill>
+                  <pic:spPr>
+                    <a:xfrm>
+                      <a:off x="0" y="0"/>
+                      <a:ext cx="2214861" cy="2082263"/>
+                    </a:xfrm>
+                    <a:prstGeom prst="rect">
+                      <a:avLst/>
+                    </a:prstGeom>
+                  </pic:spPr>
+                </pic:pic>
+              </a:graphicData>
+            </a:graphic>
+          </wp:inline>
+        </w:drawing>
+      </w:r>
+    </w:p>
+    <w:p>
+      <w:pPr>
+        <w:pStyle w:val="a7"/>
+        <w:ind w:left="360" w:firstLineChars="0" w:firstLine="0"/>
+        <w:jc w:val="left"/>
+        <w:rPr>
+          <w:rFonts w:hint="eastAsia"/>
+          <w:sz w:val="22"/>
+        </w:rPr>
+      </w:pPr>
+      <w:r>
+        <w:rPr>
+          <w:rFonts w:hint="eastAsia"/>
+          <w:sz w:val="22"/>
+        </w:rPr>
+        <w:t>2．</w:t>
+      </w:r>
+      <w:r>
+        <w:rPr>
+          <w:sz w:val="22"/>
+        </w:rPr>
+        <w:t>添加头文件目录</w:t>
+      </w:r>
+    </w:p>
+    <w:p>
+      <w:pPr>
+        <w:pStyle w:val="a7"/>
+        <w:ind w:left="360" w:firstLineChars="0" w:firstLine="0"/>
+        <w:jc w:val="left"/>
+        <w:rPr>
+          <w:sz w:val="22"/>
+        </w:rPr>
+      </w:pPr>
+      <w:r>
+        <w:rPr>
+          <w:noProof/>
+        </w:rPr>
+        <w:drawing>
+          <wp:inline distT="0" distB="0" distL="0" distR="0" wp14:anchorId="107BB2E7" wp14:editId="14FA6AEC">
+            <wp:extent cx="2104762" cy="1152381"/>
+            <wp:effectExtent l="0" t="0" r="0" b="0"/>
+            <wp:docPr id="1" name="图片 1"/>
+            <wp:cNvGraphicFramePr>
+              <a:graphicFrameLocks xmlns:a="http://schemas.openxmlformats.org/drawingml/2006/main" noChangeAspect="1"/>
+            </wp:cNvGraphicFramePr>
+            <a:graphic xmlns:a="http://schemas.openxmlformats.org/drawingml/2006/main">
+              <a:graphicData uri="http://schemas.openxmlformats.org/drawingml/2006/picture">
+                <pic:pic xmlns:pic="http://schemas.openxmlformats.org/drawingml/2006/picture">
+                  <pic:nvPicPr>
+                    <pic:cNvPr id="1" name=""/>
+                    <pic:cNvPicPr/>
+                  </pic:nvPicPr>
+                  <pic:blipFill>
+                    <a:blip r:embed="rId10"/>
+                    <a:stretch>
+                      <a:fillRect/>
+                    </a:stretch>
+                  </pic:blipFill>
+                  <pic:spPr>
+                    <a:xfrm>
+                      <a:off x="0" y="0"/>
+                      <a:ext cx="2104762" cy="1152381"/>
+                    </a:xfrm>
+                    <a:prstGeom prst="rect">
+                      <a:avLst/>
+                    </a:prstGeom>
+                  </pic:spPr>
+                </pic:pic>
+              </a:graphicData>
+            </a:graphic>
+          </wp:inline>
+        </w:drawing>
+      </w:r>
+    </w:p>
+    <w:p>
+      <w:pPr>
+        <w:pStyle w:val="a7"/>
+        <w:ind w:left="360" w:firstLineChars="0" w:firstLine="0"/>
+        <w:jc w:val="left"/>
+        <w:rPr>
+          <w:sz w:val="22"/>
+        </w:rPr>
+      </w:pPr>
+      <w:r>
+        <w:rPr>
+          <w:noProof/>
+        </w:rPr>
+        <w:lastRenderedPageBreak/>
+        <w:drawing>
+          <wp:inline distT="0" distB="0" distL="0" distR="0" wp14:anchorId="44C0CD25" wp14:editId="7AC12C2F">
+            <wp:extent cx="2754133" cy="2042555"/>
+            <wp:effectExtent l="0" t="0" r="8255" b="0"/>
+            <wp:docPr id="4" name="图片 4"/>
+            <wp:cNvGraphicFramePr>
+              <a:graphicFrameLocks xmlns:a="http://schemas.openxmlformats.org/drawingml/2006/main" noChangeAspect="1"/>
+            </wp:cNvGraphicFramePr>
+            <a:graphic xmlns:a="http://schemas.openxmlformats.org/drawingml/2006/main">
+              <a:graphicData uri="http://schemas.openxmlformats.org/drawingml/2006/picture">
+                <pic:pic xmlns:pic="http://schemas.openxmlformats.org/drawingml/2006/picture">
+                  <pic:nvPicPr>
+                    <pic:cNvPr id="1" name=""/>
+                    <pic:cNvPicPr/>
+                  </pic:nvPicPr>
+                  <pic:blipFill>
+                    <a:blip r:embed="rId11"/>
+                    <a:stretch>
+                      <a:fillRect/>
+                    </a:stretch>
+                  </pic:blipFill>
+                  <pic:spPr>
+                    <a:xfrm>
+                      <a:off x="0" y="0"/>
+                      <a:ext cx="2759398" cy="2046460"/>
+                    </a:xfrm>
+                    <a:prstGeom prst="rect">
+                      <a:avLst/>
+                    </a:prstGeom>
+                  </pic:spPr>
+                </pic:pic>
+              </a:graphicData>
+            </a:graphic>
+          </wp:inline>
+        </w:drawing>
+      </w:r>
+    </w:p>
+    <w:p>
+      <w:pPr>
+        <w:pStyle w:val="a7"/>
+        <w:ind w:left="360" w:firstLineChars="0" w:firstLine="0"/>
+        <w:jc w:val="left"/>
+        <w:rPr>
+          <w:sz w:val="22"/>
+        </w:rPr>
+      </w:pPr>
+      <w:r>
+        <w:rPr>
+          <w:noProof/>
+        </w:rPr>
+        <w:drawing>
+          <wp:inline distT="0" distB="0" distL="0" distR="0" wp14:anchorId="1B0B3B64" wp14:editId="5D98220C">
+            <wp:extent cx="2730532" cy="2018806"/>
+            <wp:effectExtent l="0" t="0" r="0" b="635"/>
+            <wp:docPr id="5" name="图片 5"/>
+            <wp:cNvGraphicFramePr>
+              <a:graphicFrameLocks xmlns:a="http://schemas.openxmlformats.org/drawingml/2006/main" noChangeAspect="1"/>
+            </wp:cNvGraphicFramePr>
+            <a:graphic xmlns:a="http://schemas.openxmlformats.org/drawingml/2006/main">
+              <a:graphicData uri="http://schemas.openxmlformats.org/drawingml/2006/picture">
+                <pic:pic xmlns:pic="http://schemas.openxmlformats.org/drawingml/2006/picture">
+                  <pic:nvPicPr>
+                    <pic:cNvPr id="1" name=""/>
+                    <pic:cNvPicPr/>
+                  </pic:nvPicPr>
+                  <pic:blipFill>
+                    <a:blip r:embed="rId12"/>
+                    <a:stretch>
+                      <a:fillRect/>
+                    </a:stretch>
+                  </pic:blipFill>
+                  <pic:spPr>
+                    <a:xfrm>
+                      <a:off x="0" y="0"/>
+                      <a:ext cx="2748229" cy="2031890"/>
+                    </a:xfrm>
+                    <a:prstGeom prst="rect">
+                      <a:avLst/>
+                    </a:prstGeom>
+                  </pic:spPr>
+                </pic:pic>
+              </a:graphicData>
+            </a:graphic>
+          </wp:inline>
+        </w:drawing>
+      </w:r>
+    </w:p>
+    <w:p>
+      <w:pPr>
+        <w:pStyle w:val="a7"/>
+        <w:ind w:left="360" w:firstLineChars="0" w:firstLine="0"/>
+        <w:jc w:val="left"/>
+        <w:rPr>
+          <w:sz w:val="22"/>
+        </w:rPr>
+      </w:pPr>
+      <w:r>
+        <w:rPr>
+          <w:noProof/>
+        </w:rPr>
+        <w:drawing>
+          <wp:inline distT="0" distB="0" distL="0" distR="0" wp14:anchorId="628D9163" wp14:editId="19451329">
+            <wp:extent cx="2956956" cy="1389259"/>
+            <wp:effectExtent l="0" t="0" r="0" b="1905"/>
+            <wp:docPr id="6" name="图片 6"/>
+            <wp:cNvGraphicFramePr>
+              <a:graphicFrameLocks xmlns:a="http://schemas.openxmlformats.org/drawingml/2006/main" noChangeAspect="1"/>
+            </wp:cNvGraphicFramePr>
+            <a:graphic xmlns:a="http://schemas.openxmlformats.org/drawingml/2006/main">
+              <a:graphicData uri="http://schemas.openxmlformats.org/drawingml/2006/picture">
+                <pic:pic xmlns:pic="http://schemas.openxmlformats.org/drawingml/2006/picture">
+                  <pic:nvPicPr>
+                    <pic:cNvPr id="1" name=""/>
+                    <pic:cNvPicPr/>
+                  </pic:nvPicPr>
+                  <pic:blipFill>
+                    <a:blip r:embed="rId13"/>
+                    <a:stretch>
+                      <a:fillRect/>
+                    </a:stretch>
+                  </pic:blipFill>
+                  <pic:spPr>
+                    <a:xfrm>
+                      <a:off x="0" y="0"/>
+                      <a:ext cx="2976383" cy="1398386"/>
+                    </a:xfrm>
+                    <a:prstGeom prst="rect">
+                      <a:avLst/>
+                    </a:prstGeom>
+                  </pic:spPr>
+                </pic:pic>
+              </a:graphicData>
+            </a:graphic>
+          </wp:inline>
+        </w:drawing>
+      </w:r>
+    </w:p>
+    <w:p>
+      <w:pPr>
+        <w:pStyle w:val="a7"/>
+        <w:ind w:left="360" w:firstLineChars="0" w:firstLine="0"/>
+        <w:jc w:val="left"/>
+        <w:rPr>
+          <w:sz w:val="22"/>
+        </w:rPr>
+      </w:pPr>
+      <w:r>
+        <w:rPr>
+          <w:noProof/>
+        </w:rPr>
+        <w:drawing>
+          <wp:inline distT="0" distB="0" distL="0" distR="0" wp14:anchorId="328E27A1" wp14:editId="2EAAA01E">
+            <wp:extent cx="2719449" cy="1584883"/>
+            <wp:effectExtent l="0" t="0" r="5080" b="0"/>
+            <wp:docPr id="7" name="图片 7"/>
+            <wp:cNvGraphicFramePr>
+              <a:graphicFrameLocks xmlns:a="http://schemas.openxmlformats.org/drawingml/2006/main" noChangeAspect="1"/>
+            </wp:cNvGraphicFramePr>
+            <a:graphic xmlns:a="http://schemas.openxmlformats.org/drawingml/2006/main">
+              <a:graphicData uri="http://schemas.openxmlformats.org/drawingml/2006/picture">
+                <pic:pic xmlns:pic="http://schemas.openxmlformats.org/drawingml/2006/picture">
+                  <pic:nvPicPr>
+                    <pic:cNvPr id="1" name=""/>
+                    <pic:cNvPicPr/>
+                  </pic:nvPicPr>
+                  <pic:blipFill>
+                    <a:blip r:embed="rId14"/>
+                    <a:stretch>
+                      <a:fillRect/>
+                    </a:stretch>
+                  </pic:blipFill>
+                  <pic:spPr>
+                    <a:xfrm>
+                      <a:off x="0" y="0"/>
+                      <a:ext cx="2738004" cy="1595697"/>
+                    </a:xfrm>
+                    <a:prstGeom prst="rect">
+                      <a:avLst/>
+                    </a:prstGeom>
+                  </pic:spPr>
+                </pic:pic>
+              </a:graphicData>
+            </a:graphic>
+          </wp:inline>
+        </w:drawing>
+      </w:r>
+    </w:p>
+    <w:p>
+      <w:pPr>
+        <w:pStyle w:val="a7"/>
+        <w:ind w:left="360" w:firstLineChars="0" w:firstLine="0"/>
+        <w:jc w:val="left"/>
+        <w:rPr>
+          <w:sz w:val="22"/>
+        </w:rPr>
+      </w:pPr>
+      <w:r>
+        <w:rPr>
+          <w:noProof/>
+        </w:rPr>
+        <w:lastRenderedPageBreak/>
+        <w:drawing>
+          <wp:inline distT="0" distB="0" distL="0" distR="0" wp14:anchorId="31DA8915" wp14:editId="4BA68D83">
+            <wp:extent cx="2131621" cy="2092147"/>
+            <wp:effectExtent l="0" t="0" r="2540" b="3810"/>
+            <wp:docPr id="8" name="图片 8"/>
+            <wp:cNvGraphicFramePr>
+              <a:graphicFrameLocks xmlns:a="http://schemas.openxmlformats.org/drawingml/2006/main" noChangeAspect="1"/>
+            </wp:cNvGraphicFramePr>
+            <a:graphic xmlns:a="http://schemas.openxmlformats.org/drawingml/2006/main">
+              <a:graphicData uri="http://schemas.openxmlformats.org/drawingml/2006/picture">
+                <pic:pic xmlns:pic="http://schemas.openxmlformats.org/drawingml/2006/picture">
+                  <pic:nvPicPr>
+                    <pic:cNvPr id="1" name=""/>
+                    <pic:cNvPicPr/>
+                  </pic:nvPicPr>
+                  <pic:blipFill>
+                    <a:blip r:embed="rId15"/>
+                    <a:stretch>
+                      <a:fillRect/>
+                    </a:stretch>
+                  </pic:blipFill>
+                  <pic:spPr>
+                    <a:xfrm>
+                      <a:off x="0" y="0"/>
+                      <a:ext cx="2144096" cy="2104391"/>
+                    </a:xfrm>
+                    <a:prstGeom prst="rect">
+                      <a:avLst/>
+                    </a:prstGeom>
+                  </pic:spPr>
+                </pic:pic>
+              </a:graphicData>
+            </a:graphic>
+          </wp:inline>
+        </w:drawing>
+      </w:r>
+    </w:p>
+    <w:p>
+      <w:pPr>
+        <w:pStyle w:val="a7"/>
+        <w:ind w:left="360" w:firstLineChars="0" w:firstLine="0"/>
+        <w:jc w:val="left"/>
+        <w:rPr>
+          <w:sz w:val="22"/>
+        </w:rPr>
+      </w:pPr>
+      <w:r>
+        <w:rPr>
+          <w:rFonts w:hint="eastAsia"/>
+          <w:sz w:val="22"/>
+        </w:rPr>
+        <w:t>寻找</w:t>
+      </w:r>
+      <w:r>
+        <w:rPr>
+          <w:sz w:val="22"/>
+        </w:rPr>
+        <w:t>刚才C</w:t>
+      </w:r>
+      <w:r>
+        <w:rPr>
+          <w:rFonts w:hint="eastAsia"/>
+          <w:sz w:val="22"/>
+        </w:rPr>
+        <w:t>文件</w:t>
+      </w:r>
+      <w:r>
+        <w:rPr>
+          <w:sz w:val="22"/>
+        </w:rPr>
+        <w:t>所在目录，添加即可。</w:t>
+      </w:r>
+    </w:p>
+    <w:p>
+      <w:pPr>
+        <w:pStyle w:val="a7"/>
+        <w:ind w:left="360" w:firstLineChars="0" w:firstLine="0"/>
+        <w:jc w:val="left"/>
+        <w:rPr>
+          <w:rFonts w:hint="eastAsia"/>
+          <w:sz w:val="22"/>
+        </w:rPr>
+      </w:pPr>
+    </w:p>
+    <w:p>
+      <w:pPr>
+        <w:jc w:val="left"/>
+        <w:rPr>
+          <w:rFonts w:hint="eastAsia"/>
+          <w:sz w:val="22"/>
+        </w:rPr>
+      </w:pPr>
+      <w:r>
+        <w:rPr>
+          <w:sz w:val="22"/>
+        </w:rPr>
+        <w:tab/>
+      </w:r>
+      <w:r>
+        <w:rPr>
+          <w:rFonts w:hint="eastAsia"/>
+          <w:sz w:val="22"/>
+        </w:rPr>
+        <w:t>下再程序注意</w:t>
+      </w:r>
+      <w:r>
+        <w:rPr>
+          <w:sz w:val="22"/>
+        </w:rPr>
+        <w:t>：KEIL</w:t>
+      </w:r>
+      <w:r>
+        <w:rPr>
+          <w:rFonts w:hint="eastAsia"/>
+          <w:sz w:val="22"/>
+        </w:rPr>
+        <w:t>生成</w:t>
+      </w:r>
+      <w:r>
+        <w:rPr>
+          <w:sz w:val="22"/>
+        </w:rPr>
+        <w:t>的二进制文件位于</w:t>
+      </w:r>
+      <w:r>
+        <w:rPr>
+          <w:rFonts w:hint="eastAsia"/>
+          <w:sz w:val="22"/>
+        </w:rPr>
+        <w:t>list文件夹</w:t>
+      </w:r>
+    </w:p>
+    <w:p>
+      <w:pPr>
+        <w:jc w:val="left"/>
+        <w:rPr>
+          <w:rFonts w:hint="eastAsia"/>
+          <w:sz w:val="22"/>
+        </w:rPr>
+      </w:pPr>
+      <w:r>
+        <w:rPr>
+          <w:sz w:val="22"/>
+        </w:rPr>
+        <w:tab/>
+      </w:r>
+      <w:r>
+        <w:rPr>
+          <w:rFonts w:hint="eastAsia"/>
+          <w:sz w:val="22"/>
+        </w:rPr>
+        <w:t>首次</w:t>
+      </w:r>
+      <w:r>
+        <w:rPr>
+          <w:sz w:val="22"/>
+        </w:rPr>
+        <w:t>打开工程</w:t>
+      </w:r>
+      <w:r>
+        <w:rPr>
+          <w:rFonts w:hint="eastAsia"/>
+          <w:sz w:val="22"/>
+        </w:rPr>
+        <w:t>因</w:t>
+      </w:r>
+      <w:r>
+        <w:rPr>
+          <w:sz w:val="22"/>
+        </w:rPr>
+        <w:t>无list文件夹</w:t>
+      </w:r>
+      <w:r>
+        <w:rPr>
+          <w:rFonts w:hint="eastAsia"/>
+          <w:sz w:val="22"/>
+        </w:rPr>
+        <w:t>会</w:t>
+      </w:r>
+      <w:r>
+        <w:rPr>
+          <w:sz w:val="22"/>
+        </w:rPr>
+        <w:t>出现一个</w:t>
+      </w:r>
+      <w:r>
+        <w:rPr>
+          <w:rFonts w:hint="eastAsia"/>
+          <w:sz w:val="22"/>
+        </w:rPr>
+        <w:t>警告</w:t>
+      </w:r>
+      <w:r>
+        <w:rPr>
+          <w:sz w:val="22"/>
+        </w:rPr>
+        <w:t>，</w:t>
+      </w:r>
+      <w:r>
+        <w:rPr>
+          <w:rFonts w:hint="eastAsia"/>
+          <w:sz w:val="22"/>
+        </w:rPr>
+        <w:t>忽略</w:t>
+      </w:r>
+      <w:r>
+        <w:rPr>
+          <w:sz w:val="22"/>
+        </w:rPr>
+        <w:t>即可</w:t>
+      </w:r>
+      <w:r>
+        <w:rPr>
+          <w:rFonts w:hint="eastAsia"/>
+          <w:sz w:val="22"/>
+        </w:rPr>
+        <w:t>。</w:t>
+      </w:r>
+      <w:r>
+        <w:rPr>
+          <w:sz w:val="22"/>
+        </w:rPr>
+        <w:t>第二次</w:t>
+      </w:r>
+      <w:r>
+        <w:rPr>
+          <w:rFonts w:hint="eastAsia"/>
+          <w:sz w:val="22"/>
+        </w:rPr>
+        <w:t>即无。</w:t>
+      </w:r>
+    </w:p>
+    <w:p>
+      <w:pPr>
+        <w:jc w:val="left"/>
+        <w:rPr>
           <w:sz w:val="22"/>
         </w:rPr>
       </w:pPr>
@@ -228,6 +962,19 @@
         </w:rPr>
         <w:t>延时</w:t>
       </w:r>
+      <w:r>
+        <w:rPr>
+          <w:rFonts w:hint="eastAsia"/>
+          <w:sz w:val="22"/>
+        </w:rPr>
+        <w:t>time</w:t>
+      </w:r>
+      <w:r>
+        <w:rPr>
+          <w:sz w:val="22"/>
+        </w:rPr>
+        <w:t>个毫秒</w:t>
+      </w:r>
     </w:p>
     <w:p>
       <w:pPr>
@@ -235,7 +982,6 @@
         <w:ind w:left="780" w:firstLineChars="0" w:firstLine="0"/>
         <w:jc w:val="left"/>
         <w:rPr>
-          <w:rFonts w:hint="eastAsia"/>
           <w:sz w:val="22"/>
         </w:rPr>
       </w:pPr>
@@ -259,6 +1005,21 @@
         </w:rPr>
         <w:t>；//time为</w:t>
       </w:r>
+      <w:r>
+        <w:rPr>
+          <w:rFonts w:hint="eastAsia"/>
+          <w:sz w:val="22"/>
+        </w:rPr>
+        <w:t>unsigned</w:t>
+      </w:r>
+      <w:r>
+        <w:rPr>
+          <w:sz w:val="22"/>
+        </w:rPr>
+        <w:t xml:space="preserve"> </w:t>
+      </w:r>
+      <w:bookmarkStart w:id="0" w:name="_GoBack"/>
+      <w:bookmarkEnd w:id="0"/>
       <w:r>
         <w:rPr>
           <w:sz w:val="22"/>
@@ -341,7 +1102,6 @@
       <w:pPr>
         <w:jc w:val="left"/>
         <w:rPr>
-          <w:rFonts w:hint="eastAsia"/>
           <w:sz w:val="22"/>
         </w:rPr>
       </w:pPr>
@@ -571,14 +1331,7 @@
           <w:rFonts w:hint="eastAsia"/>
           <w:sz w:val="22"/>
         </w:rPr>
-        <w:t>总开关</w:t>
-      </w:r>
-      <w:r>
-        <w:rPr>
-          <w:rFonts w:hint="eastAsia"/>
-          <w:sz w:val="22"/>
-        </w:rPr>
-        <w:t>）</w:t>
+        <w:t>总开关）</w:t>
       </w:r>
       <w:r>
         <w:rPr>
@@ -1289,6 +2042,7 @@
           <w:rFonts w:hint="eastAsia"/>
           <w:sz w:val="22"/>
         </w:rPr>
+        <w:lastRenderedPageBreak/>
         <w:t>获取</w:t>
       </w:r>
       <w:r>
@@ -1649,6 +2403,48 @@
         </w:rPr>
         <w:t>printf()完全相同</w:t>
       </w:r>
+      <w:r>
+        <w:rPr>
+          <w:rFonts w:hint="eastAsia"/>
+          <w:sz w:val="22"/>
+        </w:rPr>
+        <w:t>,例如</w:t>
+      </w:r>
+      <w:r>
+        <w:rPr>
+          <w:sz w:val="22"/>
+        </w:rPr>
+        <w:t>：</w:t>
+      </w:r>
+    </w:p>
+    <w:p>
+      <w:pPr>
+        <w:pStyle w:val="a7"/>
+        <w:ind w:left="780" w:firstLineChars="0" w:firstLine="0"/>
+        <w:jc w:val="left"/>
+        <w:rPr>
+          <w:rFonts w:hint="eastAsia"/>
+          <w:sz w:val="22"/>
+        </w:rPr>
+      </w:pPr>
+      <w:r>
+        <w:rPr>
+          <w:sz w:val="22"/>
+        </w:rPr>
+        <w:t>print_lcd</w:t>
+      </w:r>
+      <w:r>
+        <w:rPr>
+          <w:sz w:val="22"/>
+        </w:rPr>
+        <w:t xml:space="preserve"> (“</w:t>
+      </w:r>
+      <w:r>
+        <w:rPr>
+          <w:sz w:val="22"/>
+        </w:rPr>
+        <w:t>1+1=%d\n”,(int)2);</w:t>
+      </w:r>
     </w:p>
     <w:p>
       <w:pPr>
@@ -1718,7 +2514,6 @@
           <w:rFonts w:hint="eastAsia"/>
           <w:sz w:val="22"/>
         </w:rPr>
-        <w:lastRenderedPageBreak/>
         <w:t>使用方法</w:t>
       </w:r>
     </w:p>
@@ -2185,7 +2980,39 @@
         <w:rPr>
           <w:sz w:val="22"/>
         </w:rPr>
-        <w:t>-</w:t>
+        <w:t>-PWM周期</w:t>
+      </w:r>
+      <w:r>
+        <w:rPr>
+          <w:rFonts w:hint="eastAsia"/>
+          <w:sz w:val="22"/>
+        </w:rPr>
+        <w:t>，</w:t>
+      </w:r>
+      <w:r>
+        <w:rPr>
+          <w:sz w:val="22"/>
+        </w:rPr>
+        <w:t>duty应</w:t>
+      </w:r>
+      <w:r>
+        <w:rPr>
+          <w:rFonts w:hint="eastAsia"/>
+          <w:sz w:val="22"/>
+        </w:rPr>
+        <w:t>=</w:t>
+      </w:r>
+      <w:r>
+        <w:rPr>
+          <w:sz w:val="22"/>
+        </w:rPr>
+        <w:t>=占空比*</w:t>
+      </w:r>
+      <w:r>
+        <w:rPr>
+          <w:sz w:val="22"/>
+        </w:rPr>
+        <w:t xml:space="preserve"> </w:t>
       </w:r>
       <w:r>
         <w:rPr>
@@ -2193,6 +3020,230 @@
         </w:rPr>
         <w:t>PWM周期</w:t>
       </w:r>
+    </w:p>
+    <w:p>
+      <w:pPr>
+        <w:pStyle w:val="a7"/>
+        <w:ind w:leftChars="171" w:left="359" w:firstLineChars="0" w:firstLine="0"/>
+        <w:jc w:val="left"/>
+        <w:rPr>
+          <w:sz w:val="22"/>
+        </w:rPr>
+      </w:pPr>
+      <w:r>
+        <w:rPr>
+          <w:rFonts w:hint="eastAsia"/>
+          <w:sz w:val="22"/>
+        </w:rPr>
+        <w:t>chn</w:t>
+      </w:r>
+      <w:r>
+        <w:rPr>
+          <w:sz w:val="22"/>
+        </w:rPr>
+        <w:t xml:space="preserve"> 1-6</w:t>
+      </w:r>
+    </w:p>
+    <w:p>
+      <w:pPr>
+        <w:jc w:val="left"/>
+        <w:rPr>
+          <w:sz w:val="22"/>
+        </w:rPr>
+      </w:pPr>
+      <w:r>
+        <w:rPr>
+          <w:rFonts w:hint="eastAsia"/>
+          <w:sz w:val="22"/>
+        </w:rPr>
+        <w:t>4．附加</w:t>
+      </w:r>
+      <w:r>
+        <w:rPr>
+          <w:sz w:val="22"/>
+        </w:rPr>
+        <w:t>函数：接口重映射</w:t>
+      </w:r>
+    </w:p>
+    <w:p>
+      <w:pPr>
+        <w:jc w:val="left"/>
+        <w:rPr>
+          <w:sz w:val="22"/>
+        </w:rPr>
+      </w:pPr>
+      <w:r>
+        <w:rPr>
+          <w:sz w:val="22"/>
+        </w:rPr>
+        <w:tab/>
+      </w:r>
+      <w:r>
+        <w:rPr>
+          <w:sz w:val="22"/>
+        </w:rPr>
+        <w:t>PWM_port_remap</w:t>
+      </w:r>
+      <w:r>
+        <w:rPr>
+          <w:rFonts w:hint="eastAsia"/>
+          <w:sz w:val="22"/>
+        </w:rPr>
+        <w:t>(</w:t>
+      </w:r>
+      <w:r>
+        <w:rPr>
+          <w:sz w:val="22"/>
+        </w:rPr>
+        <w:t>unsigned char chn, bit enable</w:t>
+      </w:r>
+      <w:r>
+        <w:rPr>
+          <w:rFonts w:hint="eastAsia"/>
+          <w:sz w:val="22"/>
+        </w:rPr>
+        <w:t>)</w:t>
+      </w:r>
+    </w:p>
+    <w:p>
+      <w:pPr>
+        <w:jc w:val="left"/>
+        <w:rPr>
+          <w:sz w:val="22"/>
+        </w:rPr>
+      </w:pPr>
+      <w:r>
+        <w:rPr>
+          <w:sz w:val="22"/>
+        </w:rPr>
+        <w:tab/>
+        <w:t xml:space="preserve">Chn  </w:t>
+      </w:r>
+      <w:r>
+        <w:rPr>
+          <w:rFonts w:hint="eastAsia"/>
+          <w:sz w:val="22"/>
+        </w:rPr>
+        <w:t>通道号</w:t>
+      </w:r>
+    </w:p>
+    <w:p>
+      <w:pPr>
+        <w:jc w:val="left"/>
+        <w:rPr>
+          <w:sz w:val="22"/>
+        </w:rPr>
+      </w:pPr>
+      <w:r>
+        <w:rPr>
+          <w:sz w:val="22"/>
+        </w:rPr>
+        <w:tab/>
+        <w:t>Enabe 1:</w:t>
+      </w:r>
+      <w:r>
+        <w:rPr>
+          <w:rFonts w:hint="eastAsia"/>
+          <w:sz w:val="22"/>
+        </w:rPr>
+        <w:t>使能0：</w:t>
+      </w:r>
+      <w:r>
+        <w:rPr>
+          <w:sz w:val="22"/>
+        </w:rPr>
+        <w:t xml:space="preserve">否 </w:t>
+      </w:r>
+    </w:p>
+    <w:p>
+      <w:pPr>
+        <w:jc w:val="left"/>
+        <w:rPr>
+          <w:sz w:val="22"/>
+        </w:rPr>
+      </w:pPr>
+      <w:r>
+        <w:rPr>
+          <w:rFonts w:hint="eastAsia"/>
+          <w:sz w:val="22"/>
+        </w:rPr>
+        <w:t>七：</w:t>
+      </w:r>
+      <w:r>
+        <w:rPr>
+          <w:sz w:val="22"/>
+        </w:rPr>
+        <w:t>LCD12864</w:t>
+      </w:r>
+      <w:r>
+        <w:rPr>
+          <w:rFonts w:hint="eastAsia"/>
+          <w:sz w:val="22"/>
+        </w:rPr>
+        <w:t>模块</w:t>
+      </w:r>
+    </w:p>
+    <w:p>
+      <w:pPr>
+        <w:jc w:val="left"/>
+        <w:rPr>
+          <w:sz w:val="22"/>
+        </w:rPr>
+      </w:pPr>
+      <w:r>
+        <w:rPr>
+          <w:sz w:val="22"/>
+        </w:rPr>
+        <w:tab/>
+      </w:r>
+      <w:r>
+        <w:rPr>
+          <w:rFonts w:hint="eastAsia"/>
+          <w:sz w:val="22"/>
+        </w:rPr>
+        <w:t>提供</w:t>
+      </w:r>
+      <w:r>
+        <w:rPr>
+          <w:sz w:val="22"/>
+        </w:rPr>
+        <w:t>LCD12864核心驱动和</w:t>
+      </w:r>
+      <w:r>
+        <w:rPr>
+          <w:rFonts w:hint="eastAsia"/>
+          <w:sz w:val="22"/>
+        </w:rPr>
+        <w:t>显示</w:t>
+      </w:r>
+      <w:r>
+        <w:rPr>
+          <w:sz w:val="22"/>
+        </w:rPr>
+        <w:t>函数</w:t>
+      </w:r>
+    </w:p>
+    <w:p>
+      <w:pPr>
+        <w:ind w:left="420"/>
+        <w:jc w:val="left"/>
+        <w:rPr>
+          <w:sz w:val="22"/>
+        </w:rPr>
+      </w:pPr>
+      <w:r>
+        <w:rPr>
+          <w:rFonts w:hint="eastAsia"/>
+          <w:sz w:val="22"/>
+        </w:rPr>
+        <w:t>注意</w:t>
+      </w:r>
+      <w:r>
+        <w:rPr>
+          <w:sz w:val="22"/>
+        </w:rPr>
+        <w:t>：中文个别字符有乱码BUG</w:t>
+      </w:r>
       <w:r>
         <w:rPr>
           <w:rFonts w:hint="eastAsia"/>
@@ -2204,59 +3255,347 @@
         <w:rPr>
           <w:sz w:val="22"/>
         </w:rPr>
-        <w:t>duty应</w:t>
-      </w:r>
-      <w:r>
-        <w:rPr>
-          <w:rFonts w:hint="eastAsia"/>
-          <w:sz w:val="22"/>
-        </w:rPr>
-        <w:t>=</w:t>
-      </w:r>
-      <w:r>
-        <w:rPr>
-          <w:sz w:val="22"/>
-        </w:rPr>
-        <w:t>=占空比*</w:t>
-      </w:r>
-      <w:r>
-        <w:rPr>
-          <w:sz w:val="22"/>
-        </w:rPr>
-        <w:t xml:space="preserve"> </w:t>
-      </w:r>
-      <w:r>
-        <w:rPr>
-          <w:sz w:val="22"/>
-        </w:rPr>
-        <w:t>PWM周期</w:t>
-      </w:r>
-    </w:p>
-    <w:p>
-      <w:pPr>
-        <w:pStyle w:val="a7"/>
-        <w:ind w:leftChars="171" w:left="359" w:firstLineChars="0" w:firstLine="0"/>
-        <w:jc w:val="left"/>
-        <w:rPr>
-          <w:rFonts w:hint="eastAsia"/>
-          <w:sz w:val="22"/>
-        </w:rPr>
-      </w:pPr>
-      <w:r>
-        <w:rPr>
-          <w:rFonts w:hint="eastAsia"/>
-          <w:sz w:val="22"/>
-        </w:rPr>
-        <w:t>chn</w:t>
-      </w:r>
-      <w:r>
-        <w:rPr>
-          <w:sz w:val="22"/>
-        </w:rPr>
-        <w:t xml:space="preserve"> 1-6</w:t>
-      </w:r>
-      <w:bookmarkStart w:id="0" w:name="_GoBack"/>
-      <w:bookmarkEnd w:id="0"/>
+        <w:t>系KEIL编译器导致</w:t>
+      </w:r>
+      <w:r>
+        <w:rPr>
+          <w:rFonts w:hint="eastAsia"/>
+          <w:sz w:val="22"/>
+        </w:rPr>
+        <w:t>，可</w:t>
+      </w:r>
+      <w:r>
+        <w:rPr>
+          <w:sz w:val="22"/>
+        </w:rPr>
+        <w:t>尽量多用英文</w:t>
+      </w:r>
+      <w:r>
+        <w:rPr>
+          <w:rFonts w:hint="eastAsia"/>
+          <w:sz w:val="22"/>
+        </w:rPr>
+        <w:t>或</w:t>
+      </w:r>
+      <w:r>
+        <w:rPr>
+          <w:sz w:val="22"/>
+        </w:rPr>
+        <w:t>安装补丁</w:t>
+      </w:r>
+    </w:p>
+    <w:p>
+      <w:pPr>
+        <w:ind w:left="420"/>
+        <w:jc w:val="left"/>
+        <w:rPr>
+          <w:sz w:val="22"/>
+        </w:rPr>
+      </w:pPr>
+      <w:r>
+        <w:rPr>
+          <w:rFonts w:hint="eastAsia"/>
+          <w:sz w:val="22"/>
+        </w:rPr>
+        <w:t>使用</w:t>
+      </w:r>
+      <w:r>
+        <w:rPr>
+          <w:sz w:val="22"/>
+        </w:rPr>
+        <w:t>：</w:t>
+      </w:r>
+    </w:p>
+    <w:p>
+      <w:pPr>
+        <w:pStyle w:val="a7"/>
+        <w:numPr>
+          <w:ilvl w:val="0"/>
+          <w:numId w:val="5"/>
+        </w:numPr>
+        <w:ind w:firstLineChars="0"/>
+        <w:jc w:val="left"/>
+        <w:rPr>
+          <w:sz w:val="22"/>
+        </w:rPr>
+      </w:pPr>
+      <w:r>
+        <w:rPr>
+          <w:rFonts w:hint="eastAsia"/>
+          <w:sz w:val="22"/>
+        </w:rPr>
+        <w:t>初始化</w:t>
+      </w:r>
+    </w:p>
+    <w:p>
+      <w:pPr>
+        <w:pStyle w:val="a7"/>
+        <w:numPr>
+          <w:ilvl w:val="0"/>
+          <w:numId w:val="5"/>
+        </w:numPr>
+        <w:ind w:firstLineChars="0"/>
+        <w:jc w:val="left"/>
+        <w:rPr>
+          <w:sz w:val="22"/>
+        </w:rPr>
+      </w:pPr>
+      <w:r>
+        <w:rPr>
+          <w:rFonts w:hint="eastAsia"/>
+          <w:sz w:val="22"/>
+        </w:rPr>
+        <w:t>调用</w:t>
+      </w:r>
+      <w:r>
+        <w:rPr>
+          <w:sz w:val="22"/>
+        </w:rPr>
+        <w:t>init_LCD12864</w:t>
+      </w:r>
+      <w:r>
+        <w:rPr>
+          <w:rFonts w:hint="eastAsia"/>
+          <w:sz w:val="22"/>
+        </w:rPr>
+        <w:t>()函数</w:t>
+      </w:r>
+    </w:p>
+    <w:p>
+      <w:pPr>
+        <w:pStyle w:val="a7"/>
+        <w:numPr>
+          <w:ilvl w:val="0"/>
+          <w:numId w:val="5"/>
+        </w:numPr>
+        <w:ind w:firstLineChars="0"/>
+        <w:jc w:val="left"/>
+        <w:rPr>
+          <w:sz w:val="22"/>
+        </w:rPr>
+      </w:pPr>
+      <w:r>
+        <w:rPr>
+          <w:rFonts w:hint="eastAsia"/>
+          <w:sz w:val="22"/>
+        </w:rPr>
+        <w:t>打印信息到</w:t>
+      </w:r>
+      <w:r>
+        <w:rPr>
+          <w:sz w:val="22"/>
+        </w:rPr>
+        <w:t>屏幕</w:t>
+      </w:r>
+      <w:r>
+        <w:rPr>
+          <w:rFonts w:hint="eastAsia"/>
+          <w:sz w:val="22"/>
+        </w:rPr>
+        <w:t>，</w:t>
+      </w:r>
+      <w:r>
+        <w:rPr>
+          <w:sz w:val="22"/>
+        </w:rPr>
+        <w:t>使用高级</w:t>
+      </w:r>
+      <w:r>
+        <w:rPr>
+          <w:rFonts w:hint="eastAsia"/>
+          <w:sz w:val="22"/>
+        </w:rPr>
+        <w:t>函数</w:t>
+      </w:r>
+      <w:r>
+        <w:rPr>
+          <w:sz w:val="22"/>
+        </w:rPr>
+        <w:t>print_lcd12864(char* fmt ,...)</w:t>
+      </w:r>
+      <w:r>
+        <w:rPr>
+          <w:rFonts w:hint="eastAsia"/>
+          <w:sz w:val="22"/>
+        </w:rPr>
+        <w:t>；</w:t>
+      </w:r>
+    </w:p>
+    <w:p>
+      <w:pPr>
+        <w:pStyle w:val="a7"/>
+        <w:ind w:left="780" w:firstLineChars="0" w:firstLine="0"/>
+        <w:jc w:val="left"/>
+        <w:rPr>
+          <w:sz w:val="22"/>
+        </w:rPr>
+      </w:pPr>
+      <w:r>
+        <w:rPr>
+          <w:rFonts w:hint="eastAsia"/>
+          <w:sz w:val="22"/>
+        </w:rPr>
+        <w:t>使用</w:t>
+      </w:r>
+      <w:r>
+        <w:rPr>
+          <w:sz w:val="22"/>
+        </w:rPr>
+        <w:t>语法与printf（）</w:t>
+      </w:r>
+      <w:r>
+        <w:rPr>
+          <w:rFonts w:hint="eastAsia"/>
+          <w:sz w:val="22"/>
+        </w:rPr>
+        <w:t>相同</w:t>
+      </w:r>
+    </w:p>
+    <w:p>
+      <w:pPr>
+        <w:pStyle w:val="a7"/>
+        <w:ind w:left="780" w:firstLineChars="0" w:firstLine="0"/>
+        <w:jc w:val="left"/>
+        <w:rPr>
+          <w:rFonts w:hint="eastAsia"/>
+          <w:sz w:val="22"/>
+        </w:rPr>
+      </w:pPr>
+      <w:r>
+        <w:rPr>
+          <w:rFonts w:hint="eastAsia"/>
+          <w:sz w:val="22"/>
+        </w:rPr>
+        <w:t>例如：</w:t>
+      </w:r>
+      <w:r>
+        <w:rPr>
+          <w:sz w:val="22"/>
+        </w:rPr>
+        <w:t>print_lcd12864</w:t>
+      </w:r>
+      <w:r>
+        <w:rPr>
+          <w:sz w:val="22"/>
+        </w:rPr>
+        <w:t>(“1+1=%d\n”,(int)2);</w:t>
+      </w:r>
+    </w:p>
+    <w:p>
+      <w:pPr>
+        <w:pStyle w:val="a7"/>
+        <w:numPr>
+          <w:ilvl w:val="0"/>
+          <w:numId w:val="5"/>
+        </w:numPr>
+        <w:ind w:firstLineChars="0"/>
+        <w:jc w:val="left"/>
+        <w:rPr>
+          <w:sz w:val="22"/>
+        </w:rPr>
+      </w:pPr>
+      <w:r>
+        <w:rPr>
+          <w:rFonts w:hint="eastAsia"/>
+          <w:sz w:val="22"/>
+        </w:rPr>
+        <w:lastRenderedPageBreak/>
+        <w:t>也可</w:t>
+      </w:r>
+      <w:r>
+        <w:rPr>
+          <w:sz w:val="22"/>
+        </w:rPr>
+        <w:t>使用</w:t>
+      </w:r>
+      <w:r>
+        <w:rPr>
+          <w:rFonts w:hint="eastAsia"/>
+          <w:sz w:val="22"/>
+        </w:rPr>
+        <w:t>底层</w:t>
+      </w:r>
+      <w:r>
+        <w:rPr>
+          <w:rFonts w:hint="eastAsia"/>
+          <w:sz w:val="22"/>
+        </w:rPr>
+        <w:t>写</w:t>
+      </w:r>
+      <w:r>
+        <w:rPr>
+          <w:sz w:val="22"/>
+        </w:rPr>
+        <w:t>字符函数</w:t>
+      </w:r>
+    </w:p>
+    <w:p>
+      <w:pPr>
+        <w:pStyle w:val="a7"/>
+        <w:ind w:left="780" w:firstLineChars="0" w:firstLine="0"/>
+        <w:jc w:val="left"/>
+        <w:rPr>
+          <w:sz w:val="22"/>
+        </w:rPr>
+      </w:pPr>
+      <w:r>
+        <w:rPr>
+          <w:sz w:val="22"/>
+        </w:rPr>
+        <w:t>void disp_string_LCD12864(unsigned char x,unsigned char y,unsigned char *s);</w:t>
+      </w:r>
+    </w:p>
+    <w:p>
+      <w:pPr>
+        <w:pStyle w:val="a7"/>
+        <w:ind w:left="780" w:firstLineChars="0" w:firstLine="0"/>
+        <w:jc w:val="left"/>
+        <w:rPr>
+          <w:rFonts w:hint="eastAsia"/>
+          <w:sz w:val="22"/>
+        </w:rPr>
+      </w:pPr>
+      <w:r>
+        <w:rPr>
+          <w:rFonts w:hint="eastAsia"/>
+          <w:sz w:val="22"/>
+        </w:rPr>
+        <w:t>功能</w:t>
+      </w:r>
+      <w:r>
+        <w:rPr>
+          <w:sz w:val="22"/>
+        </w:rPr>
+        <w:t>：</w:t>
+      </w:r>
+      <w:r>
+        <w:rPr>
+          <w:rFonts w:hint="eastAsia"/>
+          <w:sz w:val="22"/>
+        </w:rPr>
+        <w:t>显示一个字符串</w:t>
+      </w:r>
+      <w:r>
+        <w:rPr>
+          <w:sz w:val="22"/>
+        </w:rPr>
+        <w:t>s到液晶   x：第x行，y：第y列，从第X行第Y列开始写</w:t>
+      </w:r>
+    </w:p>
+    <w:p>
+      <w:pPr>
+        <w:jc w:val="left"/>
+        <w:rPr>
+          <w:rFonts w:hint="eastAsia"/>
+          <w:sz w:val="22"/>
+        </w:rPr>
+      </w:pPr>
+      <w:r>
+        <w:rPr>
+          <w:sz w:val="22"/>
+        </w:rPr>
+        <w:tab/>
+      </w:r>
     </w:p>
     <w:sectPr>
       <w:pgSz w:w="11906" w:h="16838"/>
@@ -2398,6 +3737,95 @@
     </w:lvl>
   </w:abstractNum>
   <w:abstractNum w:abstractNumId="1" w15:restartNumberingAfterBreak="0">
+    <w:nsid w:val="2DBF37F7"/>
+    <w:multiLevelType w:val="hybridMultilevel"/>
+    <w:tmpl w:val="7B586962"/>
+    <w:lvl w:ilvl="0" w:tplc="118A352E">
+      <w:start w:val="1"/>
+      <w:numFmt w:val="decimal"/>
+      <w:lvlText w:val="%1."/>
+      <w:lvlJc w:val="left"/>
+      <w:pPr>
+        <w:ind w:left="780" w:hanging="360"/>
+      </w:pPr>
+      <w:rPr>
+        <w:rFonts w:hint="default"/>
+      </w:rPr>
+    </w:lvl>
+    <w:lvl w:ilvl="1" w:tplc="04090019" w:tentative="1">
+      <w:start w:val="1"/>
+      <w:numFmt w:val="lowerLetter"/>
+      <w:lvlText w:val="%2)"/>
+      <w:lvlJc w:val="left"/>
+      <w:pPr>
+        <w:ind w:left="1260" w:hanging="420"/>
+      </w:pPr>
+    </w:lvl>
+    <w:lvl w:ilvl="2" w:tplc="0409001B" w:tentative="1">
+      <w:start w:val="1"/>
+      <w:numFmt w:val="lowerRoman"/>
+      <w:lvlText w:val="%3."/>
+      <w:lvlJc w:val="right"/>
+      <w:pPr>
+        <w:ind w:left="1680" w:hanging="420"/>
+      </w:pPr>
+    </w:lvl>
+    <w:lvl w:ilvl="3" w:tplc="0409000F" w:tentative="1">
+      <w:start w:val="1"/>
+      <w:numFmt w:val="decimal"/>
+      <w:lvlText w:val="%4."/>
+      <w:lvlJc w:val="left"/>
+      <w:pPr>
+        <w:ind w:left="2100" w:hanging="420"/>
+      </w:pPr>
+    </w:lvl>
+    <w:lvl w:ilvl="4" w:tplc="04090019" w:tentative="1">
+      <w:start w:val="1"/>
+      <w:numFmt w:val="lowerLetter"/>
+      <w:lvlText w:val="%5)"/>
+      <w:lvlJc w:val="left"/>
+      <w:pPr>
+        <w:ind w:left="2520" w:hanging="420"/>
+      </w:pPr>
+    </w:lvl>
+    <w:lvl w:ilvl="5" w:tplc="0409001B" w:tentative="1">
+      <w:start w:val="1"/>
+      <w:numFmt w:val="lowerRoman"/>
+      <w:lvlText w:val="%6."/>
+      <w:lvlJc w:val="right"/>
+      <w:pPr>
+        <w:ind w:left="2940" w:hanging="420"/>
+      </w:pPr>
+    </w:lvl>
+    <w:lvl w:ilvl="6" w:tplc="0409000F" w:tentative="1">
+      <w:start w:val="1"/>
+      <w:numFmt w:val="decimal"/>
+      <w:lvlText w:val="%7."/>
+      <w:lvlJc w:val="left"/>
+      <w:pPr>
+        <w:ind w:left="3360" w:hanging="420"/>
+      </w:pPr>
+    </w:lvl>
+    <w:lvl w:ilvl="7" w:tplc="04090019" w:tentative="1">
+      <w:start w:val="1"/>
+      <w:numFmt w:val="lowerLetter"/>
+      <w:lvlText w:val="%8)"/>
+      <w:lvlJc w:val="left"/>
+      <w:pPr>
+        <w:ind w:left="3780" w:hanging="420"/>
+      </w:pPr>
+    </w:lvl>
+    <w:lvl w:ilvl="8" w:tplc="0409001B" w:tentative="1">
+      <w:start w:val="1"/>
+      <w:numFmt w:val="lowerRoman"/>
+      <w:lvlText w:val="%9."/>
+      <w:lvlJc w:val="right"/>
+      <w:pPr>
+        <w:ind w:left="4200" w:hanging="420"/>
+      </w:pPr>
+    </w:lvl>
+  </w:abstractNum>
+  <w:abstractNum w:abstractNumId="2" w15:restartNumberingAfterBreak="0">
     <w:nsid w:val="41911BA8"/>
     <w:multiLevelType w:val="hybridMultilevel"/>
     <w:tmpl w:val="B88EA198"/>
@@ -2486,7 +3914,7 @@
       </w:pPr>
     </w:lvl>
   </w:abstractNum>
-  <w:abstractNum w:abstractNumId="2" w15:restartNumberingAfterBreak="0">
+  <w:abstractNum w:abstractNumId="3" w15:restartNumberingAfterBreak="0">
     <w:nsid w:val="49017EC7"/>
     <w:multiLevelType w:val="hybridMultilevel"/>
     <w:tmpl w:val="5ED487FE"/>
@@ -2575,7 +4003,7 @@
       </w:pPr>
     </w:lvl>
   </w:abstractNum>
-  <w:abstractNum w:abstractNumId="3" w15:restartNumberingAfterBreak="0">
+  <w:abstractNum w:abstractNumId="4" w15:restartNumberingAfterBreak="0">
     <w:nsid w:val="705A0F34"/>
     <w:multiLevelType w:val="hybridMultilevel"/>
     <w:tmpl w:val="55C02AC8"/>
@@ -2664,17 +4092,112 @@
       </w:pPr>
     </w:lvl>
   </w:abstractNum>
+  <w:abstractNum w:abstractNumId="5" w15:restartNumberingAfterBreak="0">
+    <w:nsid w:val="79E23842"/>
+    <w:multiLevelType w:val="hybridMultilevel"/>
+    <w:tmpl w:val="4E9C12CC"/>
+    <w:lvl w:ilvl="0" w:tplc="8904C230">
+      <w:start w:val="1"/>
+      <w:numFmt w:val="decimal"/>
+      <w:lvlText w:val="%1."/>
+      <w:lvlJc w:val="left"/>
+      <w:pPr>
+        <w:ind w:left="360" w:hanging="360"/>
+      </w:pPr>
+      <w:rPr>
+        <w:rFonts w:hint="default"/>
+      </w:rPr>
+    </w:lvl>
+    <w:lvl w:ilvl="1" w:tplc="04090019" w:tentative="1">
+      <w:start w:val="1"/>
+      <w:numFmt w:val="lowerLetter"/>
+      <w:lvlText w:val="%2)"/>
+      <w:lvlJc w:val="left"/>
+      <w:pPr>
+        <w:ind w:left="840" w:hanging="420"/>
+      </w:pPr>
+    </w:lvl>
+    <w:lvl w:ilvl="2" w:tplc="0409001B" w:tentative="1">
+      <w:start w:val="1"/>
+      <w:numFmt w:val="lowerRoman"/>
+      <w:lvlText w:val="%3."/>
+      <w:lvlJc w:val="right"/>
+      <w:pPr>
+        <w:ind w:left="1260" w:hanging="420"/>
+      </w:pPr>
+    </w:lvl>
+    <w:lvl w:ilvl="3" w:tplc="0409000F" w:tentative="1">
+      <w:start w:val="1"/>
+      <w:numFmt w:val="decimal"/>
+      <w:lvlText w:val="%4."/>
+      <w:lvlJc w:val="left"/>
+      <w:pPr>
+        <w:ind w:left="1680" w:hanging="420"/>
+      </w:pPr>
+    </w:lvl>
+    <w:lvl w:ilvl="4" w:tplc="04090019" w:tentative="1">
+      <w:start w:val="1"/>
+      <w:numFmt w:val="lowerLetter"/>
+      <w:lvlText w:val="%5)"/>
+      <w:lvlJc w:val="left"/>
+      <w:pPr>
+        <w:ind w:left="2100" w:hanging="420"/>
+      </w:pPr>
+    </w:lvl>
+    <w:lvl w:ilvl="5" w:tplc="0409001B" w:tentative="1">
+      <w:start w:val="1"/>
+      <w:numFmt w:val="lowerRoman"/>
+      <w:lvlText w:val="%6."/>
+      <w:lvlJc w:val="right"/>
+      <w:pPr>
+        <w:ind w:left="2520" w:hanging="420"/>
+      </w:pPr>
+    </w:lvl>
+    <w:lvl w:ilvl="6" w:tplc="0409000F" w:tentative="1">
+      <w:start w:val="1"/>
+      <w:numFmt w:val="decimal"/>
+      <w:lvlText w:val="%7."/>
+      <w:lvlJc w:val="left"/>
+      <w:pPr>
+        <w:ind w:left="2940" w:hanging="420"/>
+      </w:pPr>
+    </w:lvl>
+    <w:lvl w:ilvl="7" w:tplc="04090019" w:tentative="1">
+      <w:start w:val="1"/>
+      <w:numFmt w:val="lowerLetter"/>
+      <w:lvlText w:val="%8)"/>
+      <w:lvlJc w:val="left"/>
+      <w:pPr>
+        <w:ind w:left="3360" w:hanging="420"/>
+      </w:pPr>
+    </w:lvl>
+    <w:lvl w:ilvl="8" w:tplc="0409001B" w:tentative="1">
+      <w:start w:val="1"/>
+      <w:numFmt w:val="lowerRoman"/>
+      <w:lvlText w:val="%9."/>
+      <w:lvlJc w:val="right"/>
+      <w:pPr>
+        <w:ind w:left="3780" w:hanging="420"/>
+      </w:pPr>
+    </w:lvl>
+  </w:abstractNum>
   <w:num w:numId="1">
-    <w:abstractNumId w:val="2"/>
+    <w:abstractNumId w:val="3"/>
   </w:num>
   <w:num w:numId="2">
-    <w:abstractNumId w:val="3"/>
+    <w:abstractNumId w:val="4"/>
   </w:num>
   <w:num w:numId="3">
     <w:abstractNumId w:val="0"/>
   </w:num>
   <w:num w:numId="4">
+    <w:abstractNumId w:val="2"/>
+  </w:num>
+  <w:num w:numId="5">
     <w:abstractNumId w:val="1"/>
+  </w:num>
+  <w:num w:numId="6">
+    <w:abstractNumId w:val="5"/>
   </w:num>
 </w:numbering>
 </file>
@@ -3480,7 +5003,7 @@
 </file>
 
 <file path=customXml/itemProps1.xml><?xml version="1.0" encoding="utf-8"?>
-<ds:datastoreItem xmlns:ds="http://schemas.openxmlformats.org/officeDocument/2006/customXml" ds:itemID="{D030653C-3966-4BD1-9C7F-CAD2951F7335}">
+<ds:datastoreItem xmlns:ds="http://schemas.openxmlformats.org/officeDocument/2006/customXml" ds:itemID="{E8EB74D3-C595-4908-9EFE-883487008065}">
   <ds:schemaRefs>
     <ds:schemaRef ds:uri="http://schemas.openxmlformats.org/officeDocument/2006/bibliography"/>
   </ds:schemaRefs>

</xml_diff>

<commit_message>
fix markdown doc update
</commit_message>
<xml_diff>
--- a/使用文档.docx
+++ b/使用文档.docx
@@ -256,7 +256,6 @@
         <w:ind w:left="360" w:firstLineChars="0" w:firstLine="0"/>
         <w:jc w:val="left"/>
         <w:rPr>
-          <w:rFonts w:hint="eastAsia"/>
           <w:sz w:val="22"/>
         </w:rPr>
       </w:pPr>
@@ -337,7 +336,6 @@
         <w:ind w:left="360" w:firstLineChars="0" w:firstLine="0"/>
         <w:jc w:val="left"/>
         <w:rPr>
-          <w:rFonts w:hint="eastAsia"/>
           <w:sz w:val="22"/>
         </w:rPr>
       </w:pPr>
@@ -699,16 +697,14 @@
         <w:ind w:left="360" w:firstLineChars="0" w:firstLine="0"/>
         <w:jc w:val="left"/>
         <w:rPr>
-          <w:rFonts w:hint="eastAsia"/>
-          <w:sz w:val="22"/>
-        </w:rPr>
-      </w:pPr>
-    </w:p>
-    <w:p>
-      <w:pPr>
-        <w:jc w:val="left"/>
-        <w:rPr>
-          <w:rFonts w:hint="eastAsia"/>
+          <w:sz w:val="22"/>
+        </w:rPr>
+      </w:pPr>
+    </w:p>
+    <w:p>
+      <w:pPr>
+        <w:jc w:val="left"/>
+        <w:rPr>
           <w:sz w:val="22"/>
         </w:rPr>
       </w:pPr>
@@ -756,7 +752,6 @@
       <w:pPr>
         <w:jc w:val="left"/>
         <w:rPr>
-          <w:rFonts w:hint="eastAsia"/>
           <w:sz w:val="22"/>
         </w:rPr>
       </w:pPr>
@@ -1018,8 +1013,6 @@
         </w:rPr>
         <w:t xml:space="preserve"> </w:t>
       </w:r>
-      <w:bookmarkStart w:id="0" w:name="_GoBack"/>
-      <w:bookmarkEnd w:id="0"/>
       <w:r>
         <w:rPr>
           <w:sz w:val="22"/>
@@ -2366,7 +2359,6 @@
         <w:ind w:left="780" w:firstLineChars="0" w:firstLine="0"/>
         <w:jc w:val="left"/>
         <w:rPr>
-          <w:rFonts w:hint="eastAsia"/>
           <w:sz w:val="22"/>
         </w:rPr>
       </w:pPr>
@@ -2423,27 +2415,14 @@
         <w:ind w:left="780" w:firstLineChars="0" w:firstLine="0"/>
         <w:jc w:val="left"/>
         <w:rPr>
-          <w:rFonts w:hint="eastAsia"/>
-          <w:sz w:val="22"/>
-        </w:rPr>
-      </w:pPr>
-      <w:r>
-        <w:rPr>
-          <w:sz w:val="22"/>
-        </w:rPr>
-        <w:t>print_lcd</w:t>
-      </w:r>
-      <w:r>
-        <w:rPr>
-          <w:sz w:val="22"/>
-        </w:rPr>
-        <w:t xml:space="preserve"> (“</w:t>
-      </w:r>
-      <w:r>
-        <w:rPr>
-          <w:sz w:val="22"/>
-        </w:rPr>
-        <w:t>1+1=%d\n”,(int)2);</w:t>
+          <w:sz w:val="22"/>
+        </w:rPr>
+      </w:pPr>
+      <w:r>
+        <w:rPr>
+          <w:sz w:val="22"/>
+        </w:rPr>
+        <w:t>print_lcd (“1+1=%d\n”,(int)2);</w:t>
       </w:r>
     </w:p>
     <w:p>
@@ -3330,6 +3309,78 @@
     <w:p>
       <w:pPr>
         <w:pStyle w:val="a7"/>
+        <w:ind w:left="780" w:firstLineChars="0" w:firstLine="0"/>
+        <w:jc w:val="left"/>
+        <w:rPr>
+          <w:rFonts w:hint="eastAsia"/>
+          <w:sz w:val="22"/>
+        </w:rPr>
+      </w:pPr>
+      <w:r>
+        <w:rPr>
+          <w:rFonts w:hint="eastAsia"/>
+          <w:sz w:val="22"/>
+        </w:rPr>
+        <w:t>调用</w:t>
+      </w:r>
+      <w:r>
+        <w:rPr>
+          <w:sz w:val="22"/>
+        </w:rPr>
+        <w:t>init_LCD12864</w:t>
+      </w:r>
+      <w:r>
+        <w:rPr>
+          <w:rFonts w:hint="eastAsia"/>
+          <w:sz w:val="22"/>
+        </w:rPr>
+        <w:t>()函数</w:t>
+      </w:r>
+      <w:r>
+        <w:rPr>
+          <w:rFonts w:hint="eastAsia"/>
+          <w:sz w:val="22"/>
+        </w:rPr>
+        <w:t>，</w:t>
+      </w:r>
+      <w:r>
+        <w:rPr>
+          <w:sz w:val="22"/>
+        </w:rPr>
+        <w:t>IO</w:t>
+      </w:r>
+      <w:r>
+        <w:rPr>
+          <w:rFonts w:hint="eastAsia"/>
+          <w:sz w:val="22"/>
+        </w:rPr>
+        <w:t>分配设置</w:t>
+      </w:r>
+      <w:r>
+        <w:rPr>
+          <w:sz w:val="22"/>
+        </w:rPr>
+        <w:t>位于</w:t>
+      </w:r>
+      <w:r>
+        <w:rPr>
+          <w:sz w:val="22"/>
+        </w:rPr>
+        <w:t>LCD12864</w:t>
+      </w:r>
+      <w:r>
+        <w:rPr>
+          <w:rFonts w:hint="eastAsia"/>
+          <w:sz w:val="22"/>
+        </w:rPr>
+        <w:t>.h</w:t>
+      </w:r>
+      <w:bookmarkStart w:id="0" w:name="_GoBack"/>
+      <w:bookmarkEnd w:id="0"/>
+    </w:p>
+    <w:p>
+      <w:pPr>
+        <w:pStyle w:val="a7"/>
         <w:numPr>
           <w:ilvl w:val="0"/>
           <w:numId w:val="5"/>
@@ -3345,20 +3396,105 @@
           <w:rFonts w:hint="eastAsia"/>
           <w:sz w:val="22"/>
         </w:rPr>
-        <w:t>调用</w:t>
-      </w:r>
-      <w:r>
-        <w:rPr>
-          <w:sz w:val="22"/>
-        </w:rPr>
-        <w:t>init_LCD12864</w:t>
-      </w:r>
-      <w:r>
-        <w:rPr>
-          <w:rFonts w:hint="eastAsia"/>
-          <w:sz w:val="22"/>
-        </w:rPr>
-        <w:t>()函数</w:t>
+        <w:t>打印信息到</w:t>
+      </w:r>
+      <w:r>
+        <w:rPr>
+          <w:sz w:val="22"/>
+        </w:rPr>
+        <w:t>屏幕</w:t>
+      </w:r>
+      <w:r>
+        <w:rPr>
+          <w:rFonts w:hint="eastAsia"/>
+          <w:sz w:val="22"/>
+        </w:rPr>
+        <w:t>，</w:t>
+      </w:r>
+      <w:r>
+        <w:rPr>
+          <w:sz w:val="22"/>
+        </w:rPr>
+        <w:t>使用高级</w:t>
+      </w:r>
+      <w:r>
+        <w:rPr>
+          <w:rFonts w:hint="eastAsia"/>
+          <w:sz w:val="22"/>
+        </w:rPr>
+        <w:t>函数</w:t>
+      </w:r>
+      <w:r>
+        <w:rPr>
+          <w:sz w:val="22"/>
+        </w:rPr>
+        <w:t>print_lcd12864(char* fmt ,...)</w:t>
+      </w:r>
+      <w:r>
+        <w:rPr>
+          <w:rFonts w:hint="eastAsia"/>
+          <w:sz w:val="22"/>
+        </w:rPr>
+        <w:t>；</w:t>
+      </w:r>
+    </w:p>
+    <w:p>
+      <w:pPr>
+        <w:pStyle w:val="a7"/>
+        <w:ind w:left="780" w:firstLineChars="0" w:firstLine="0"/>
+        <w:jc w:val="left"/>
+        <w:rPr>
+          <w:sz w:val="22"/>
+        </w:rPr>
+      </w:pPr>
+      <w:r>
+        <w:rPr>
+          <w:rFonts w:hint="eastAsia"/>
+          <w:sz w:val="22"/>
+        </w:rPr>
+        <w:t>使用</w:t>
+      </w:r>
+      <w:r>
+        <w:rPr>
+          <w:sz w:val="22"/>
+        </w:rPr>
+        <w:t>语法与printf（）</w:t>
+      </w:r>
+      <w:r>
+        <w:rPr>
+          <w:rFonts w:hint="eastAsia"/>
+          <w:sz w:val="22"/>
+        </w:rPr>
+        <w:t>相同</w:t>
+      </w:r>
+    </w:p>
+    <w:p>
+      <w:pPr>
+        <w:pStyle w:val="a7"/>
+        <w:ind w:left="780" w:firstLineChars="0" w:firstLine="0"/>
+        <w:jc w:val="left"/>
+        <w:rPr>
+          <w:sz w:val="22"/>
+        </w:rPr>
+      </w:pPr>
+      <w:r>
+        <w:rPr>
+          <w:rFonts w:hint="eastAsia"/>
+          <w:sz w:val="22"/>
+        </w:rPr>
+        <w:t>例如：</w:t>
+      </w:r>
+      <w:r>
+        <w:rPr>
+          <w:sz w:val="22"/>
+        </w:rPr>
+        <w:t>print_lcd12864</w:t>
+      </w:r>
+      <w:r>
+        <w:rPr>
+          <w:sz w:val="22"/>
+        </w:rPr>
+        <w:t>(“1+1=%d\n”,(int)2);</w:t>
       </w:r>
     </w:p>
     <w:p>
@@ -3379,126 +3515,6 @@
           <w:rFonts w:hint="eastAsia"/>
           <w:sz w:val="22"/>
         </w:rPr>
-        <w:t>打印信息到</w:t>
-      </w:r>
-      <w:r>
-        <w:rPr>
-          <w:sz w:val="22"/>
-        </w:rPr>
-        <w:t>屏幕</w:t>
-      </w:r>
-      <w:r>
-        <w:rPr>
-          <w:rFonts w:hint="eastAsia"/>
-          <w:sz w:val="22"/>
-        </w:rPr>
-        <w:t>，</w:t>
-      </w:r>
-      <w:r>
-        <w:rPr>
-          <w:sz w:val="22"/>
-        </w:rPr>
-        <w:t>使用高级</w:t>
-      </w:r>
-      <w:r>
-        <w:rPr>
-          <w:rFonts w:hint="eastAsia"/>
-          <w:sz w:val="22"/>
-        </w:rPr>
-        <w:t>函数</w:t>
-      </w:r>
-      <w:r>
-        <w:rPr>
-          <w:sz w:val="22"/>
-        </w:rPr>
-        <w:t>print_lcd12864(char* fmt ,...)</w:t>
-      </w:r>
-      <w:r>
-        <w:rPr>
-          <w:rFonts w:hint="eastAsia"/>
-          <w:sz w:val="22"/>
-        </w:rPr>
-        <w:t>；</w:t>
-      </w:r>
-    </w:p>
-    <w:p>
-      <w:pPr>
-        <w:pStyle w:val="a7"/>
-        <w:ind w:left="780" w:firstLineChars="0" w:firstLine="0"/>
-        <w:jc w:val="left"/>
-        <w:rPr>
-          <w:sz w:val="22"/>
-        </w:rPr>
-      </w:pPr>
-      <w:r>
-        <w:rPr>
-          <w:rFonts w:hint="eastAsia"/>
-          <w:sz w:val="22"/>
-        </w:rPr>
-        <w:t>使用</w:t>
-      </w:r>
-      <w:r>
-        <w:rPr>
-          <w:sz w:val="22"/>
-        </w:rPr>
-        <w:t>语法与printf（）</w:t>
-      </w:r>
-      <w:r>
-        <w:rPr>
-          <w:rFonts w:hint="eastAsia"/>
-          <w:sz w:val="22"/>
-        </w:rPr>
-        <w:t>相同</w:t>
-      </w:r>
-    </w:p>
-    <w:p>
-      <w:pPr>
-        <w:pStyle w:val="a7"/>
-        <w:ind w:left="780" w:firstLineChars="0" w:firstLine="0"/>
-        <w:jc w:val="left"/>
-        <w:rPr>
-          <w:rFonts w:hint="eastAsia"/>
-          <w:sz w:val="22"/>
-        </w:rPr>
-      </w:pPr>
-      <w:r>
-        <w:rPr>
-          <w:rFonts w:hint="eastAsia"/>
-          <w:sz w:val="22"/>
-        </w:rPr>
-        <w:t>例如：</w:t>
-      </w:r>
-      <w:r>
-        <w:rPr>
-          <w:sz w:val="22"/>
-        </w:rPr>
-        <w:t>print_lcd12864</w:t>
-      </w:r>
-      <w:r>
-        <w:rPr>
-          <w:sz w:val="22"/>
-        </w:rPr>
-        <w:t>(“1+1=%d\n”,(int)2);</w:t>
-      </w:r>
-    </w:p>
-    <w:p>
-      <w:pPr>
-        <w:pStyle w:val="a7"/>
-        <w:numPr>
-          <w:ilvl w:val="0"/>
-          <w:numId w:val="5"/>
-        </w:numPr>
-        <w:ind w:firstLineChars="0"/>
-        <w:jc w:val="left"/>
-        <w:rPr>
-          <w:sz w:val="22"/>
-        </w:rPr>
-      </w:pPr>
-      <w:r>
-        <w:rPr>
-          <w:rFonts w:hint="eastAsia"/>
-          <w:sz w:val="22"/>
-        </w:rPr>
         <w:lastRenderedPageBreak/>
         <w:t>也可</w:t>
       </w:r>
@@ -3551,7 +3567,6 @@
         <w:ind w:left="780" w:firstLineChars="0" w:firstLine="0"/>
         <w:jc w:val="left"/>
         <w:rPr>
-          <w:rFonts w:hint="eastAsia"/>
           <w:sz w:val="22"/>
         </w:rPr>
       </w:pPr>
@@ -3586,7 +3601,6 @@
       <w:pPr>
         <w:jc w:val="left"/>
         <w:rPr>
-          <w:rFonts w:hint="eastAsia"/>
           <w:sz w:val="22"/>
         </w:rPr>
       </w:pPr>
@@ -5003,7 +5017,7 @@
 </file>
 
 <file path=customXml/itemProps1.xml><?xml version="1.0" encoding="utf-8"?>
-<ds:datastoreItem xmlns:ds="http://schemas.openxmlformats.org/officeDocument/2006/customXml" ds:itemID="{E8EB74D3-C595-4908-9EFE-883487008065}">
+<ds:datastoreItem xmlns:ds="http://schemas.openxmlformats.org/officeDocument/2006/customXml" ds:itemID="{77B6B898-0712-4C90-B133-781C3084517B}">
   <ds:schemaRefs>
     <ds:schemaRef ds:uri="http://schemas.openxmlformats.org/officeDocument/2006/bibliography"/>
   </ds:schemaRefs>

</xml_diff>

<commit_message>
add EXIT KEY updatated doc
</commit_message>
<xml_diff>
--- a/使用文档.docx
+++ b/使用文档.docx
@@ -56,7 +56,7 @@
           <w:r>
             <w:fldChar w:fldCharType="separate"/>
           </w:r>
-          <w:hyperlink w:anchor="_Toc499458288" w:history="1">
+          <w:hyperlink w:anchor="_Toc500018252" w:history="1">
             <w:r>
               <w:rPr>
                 <w:rStyle w:val="a8"/>
@@ -96,7 +96,7 @@
                 <w:noProof/>
                 <w:webHidden/>
               </w:rPr>
-              <w:instrText xml:space="preserve"> PAGEREF _Toc499458288 \h </w:instrText>
+              <w:instrText xml:space="preserve"> PAGEREF _Toc500018252 \h </w:instrText>
             </w:r>
             <w:r>
               <w:rPr>
@@ -116,7 +116,7 @@
                 <w:noProof/>
                 <w:webHidden/>
               </w:rPr>
-              <w:t>1</w:t>
+              <w:t>2</w:t>
             </w:r>
             <w:r>
               <w:rPr>
@@ -138,7 +138,7 @@
               <w:noProof/>
             </w:rPr>
           </w:pPr>
-          <w:hyperlink w:anchor="_Toc499458289" w:history="1">
+          <w:hyperlink w:anchor="_Toc500018253" w:history="1">
             <w:r>
               <w:rPr>
                 <w:rStyle w:val="a8"/>
@@ -178,7 +178,7 @@
                 <w:noProof/>
                 <w:webHidden/>
               </w:rPr>
-              <w:instrText xml:space="preserve"> PAGEREF _Toc499458289 \h </w:instrText>
+              <w:instrText xml:space="preserve"> PAGEREF _Toc500018253 \h </w:instrText>
             </w:r>
             <w:r>
               <w:rPr>
@@ -198,7 +198,7 @@
                 <w:noProof/>
                 <w:webHidden/>
               </w:rPr>
-              <w:t>1</w:t>
+              <w:t>2</w:t>
             </w:r>
             <w:r>
               <w:rPr>
@@ -220,7 +220,7 @@
               <w:noProof/>
             </w:rPr>
           </w:pPr>
-          <w:hyperlink w:anchor="_Toc499458290" w:history="1">
+          <w:hyperlink w:anchor="_Toc500018254" w:history="1">
             <w:r>
               <w:rPr>
                 <w:rStyle w:val="a8"/>
@@ -260,7 +260,7 @@
                 <w:noProof/>
                 <w:webHidden/>
               </w:rPr>
-              <w:instrText xml:space="preserve"> PAGEREF _Toc499458290 \h </w:instrText>
+              <w:instrText xml:space="preserve"> PAGEREF _Toc500018254 \h </w:instrText>
             </w:r>
             <w:r>
               <w:rPr>
@@ -280,7 +280,7 @@
                 <w:noProof/>
                 <w:webHidden/>
               </w:rPr>
-              <w:t>2</w:t>
+              <w:t>3</w:t>
             </w:r>
             <w:r>
               <w:rPr>
@@ -302,7 +302,7 @@
               <w:noProof/>
             </w:rPr>
           </w:pPr>
-          <w:hyperlink w:anchor="_Toc499458291" w:history="1">
+          <w:hyperlink w:anchor="_Toc500018255" w:history="1">
             <w:r>
               <w:rPr>
                 <w:rStyle w:val="a8"/>
@@ -342,7 +342,7 @@
                 <w:noProof/>
                 <w:webHidden/>
               </w:rPr>
-              <w:instrText xml:space="preserve"> PAGEREF _Toc499458291 \h </w:instrText>
+              <w:instrText xml:space="preserve"> PAGEREF _Toc500018255 \h </w:instrText>
             </w:r>
             <w:r>
               <w:rPr>
@@ -384,7 +384,7 @@
               <w:noProof/>
             </w:rPr>
           </w:pPr>
-          <w:hyperlink w:anchor="_Toc499458292" w:history="1">
+          <w:hyperlink w:anchor="_Toc500018256" w:history="1">
             <w:r>
               <w:rPr>
                 <w:rStyle w:val="a8"/>
@@ -424,7 +424,7 @@
                 <w:noProof/>
                 <w:webHidden/>
               </w:rPr>
-              <w:instrText xml:space="preserve"> PAGEREF _Toc499458292 \h </w:instrText>
+              <w:instrText xml:space="preserve"> PAGEREF _Toc500018256 \h </w:instrText>
             </w:r>
             <w:r>
               <w:rPr>
@@ -466,7 +466,7 @@
               <w:noProof/>
             </w:rPr>
           </w:pPr>
-          <w:hyperlink w:anchor="_Toc499458293" w:history="1">
+          <w:hyperlink w:anchor="_Toc500018257" w:history="1">
             <w:r>
               <w:rPr>
                 <w:rStyle w:val="a8"/>
@@ -506,7 +506,7 @@
                 <w:noProof/>
                 <w:webHidden/>
               </w:rPr>
-              <w:instrText xml:space="preserve"> PAGEREF _Toc499458293 \h </w:instrText>
+              <w:instrText xml:space="preserve"> PAGEREF _Toc500018257 \h </w:instrText>
             </w:r>
             <w:r>
               <w:rPr>
@@ -548,7 +548,7 @@
               <w:noProof/>
             </w:rPr>
           </w:pPr>
-          <w:hyperlink w:anchor="_Toc499458294" w:history="1">
+          <w:hyperlink w:anchor="_Toc500018258" w:history="1">
             <w:r>
               <w:rPr>
                 <w:rStyle w:val="a8"/>
@@ -588,7 +588,7 @@
                 <w:noProof/>
                 <w:webHidden/>
               </w:rPr>
-              <w:instrText xml:space="preserve"> PAGEREF _Toc499458294 \h </w:instrText>
+              <w:instrText xml:space="preserve"> PAGEREF _Toc500018258 \h </w:instrText>
             </w:r>
             <w:r>
               <w:rPr>
@@ -608,7 +608,7 @@
                 <w:noProof/>
                 <w:webHidden/>
               </w:rPr>
-              <w:t>4</w:t>
+              <w:t>5</w:t>
             </w:r>
             <w:r>
               <w:rPr>
@@ -630,7 +630,7 @@
               <w:noProof/>
             </w:rPr>
           </w:pPr>
-          <w:hyperlink w:anchor="_Toc499458295" w:history="1">
+          <w:hyperlink w:anchor="_Toc500018259" w:history="1">
             <w:r>
               <w:rPr>
                 <w:rStyle w:val="a8"/>
@@ -670,7 +670,7 @@
                 <w:noProof/>
                 <w:webHidden/>
               </w:rPr>
-              <w:instrText xml:space="preserve"> PAGEREF _Toc499458295 \h </w:instrText>
+              <w:instrText xml:space="preserve"> PAGEREF _Toc500018259 \h </w:instrText>
             </w:r>
             <w:r>
               <w:rPr>
@@ -690,7 +690,7 @@
                 <w:noProof/>
                 <w:webHidden/>
               </w:rPr>
-              <w:t>4</w:t>
+              <w:t>5</w:t>
             </w:r>
             <w:r>
               <w:rPr>
@@ -712,7 +712,7 @@
               <w:noProof/>
             </w:rPr>
           </w:pPr>
-          <w:hyperlink w:anchor="_Toc499458296" w:history="1">
+          <w:hyperlink w:anchor="_Toc500018260" w:history="1">
             <w:r>
               <w:rPr>
                 <w:rStyle w:val="a8"/>
@@ -752,7 +752,7 @@
                 <w:noProof/>
                 <w:webHidden/>
               </w:rPr>
-              <w:instrText xml:space="preserve"> PAGEREF _Toc499458296 \h </w:instrText>
+              <w:instrText xml:space="preserve"> PAGEREF _Toc500018260 \h </w:instrText>
             </w:r>
             <w:r>
               <w:rPr>
@@ -794,7 +794,7 @@
               <w:noProof/>
             </w:rPr>
           </w:pPr>
-          <w:hyperlink w:anchor="_Toc499458297" w:history="1">
+          <w:hyperlink w:anchor="_Toc500018261" w:history="1">
             <w:r>
               <w:rPr>
                 <w:rStyle w:val="a8"/>
@@ -834,7 +834,7 @@
                 <w:noProof/>
                 <w:webHidden/>
               </w:rPr>
-              <w:instrText xml:space="preserve"> PAGEREF _Toc499458297 \h </w:instrText>
+              <w:instrText xml:space="preserve"> PAGEREF _Toc500018261 \h </w:instrText>
             </w:r>
             <w:r>
               <w:rPr>
@@ -876,7 +876,7 @@
               <w:noProof/>
             </w:rPr>
           </w:pPr>
-          <w:hyperlink w:anchor="_Toc499458298" w:history="1">
+          <w:hyperlink w:anchor="_Toc500018262" w:history="1">
             <w:r>
               <w:rPr>
                 <w:rStyle w:val="a8"/>
@@ -916,7 +916,7 @@
                 <w:noProof/>
                 <w:webHidden/>
               </w:rPr>
-              <w:instrText xml:space="preserve"> PAGEREF _Toc499458298 \h </w:instrText>
+              <w:instrText xml:space="preserve"> PAGEREF _Toc500018262 \h </w:instrText>
             </w:r>
             <w:r>
               <w:rPr>
@@ -958,7 +958,7 @@
               <w:noProof/>
             </w:rPr>
           </w:pPr>
-          <w:hyperlink w:anchor="_Toc499458299" w:history="1">
+          <w:hyperlink w:anchor="_Toc500018263" w:history="1">
             <w:r>
               <w:rPr>
                 <w:rStyle w:val="a8"/>
@@ -998,7 +998,7 @@
                 <w:noProof/>
                 <w:webHidden/>
               </w:rPr>
-              <w:instrText xml:space="preserve"> PAGEREF _Toc499458299 \h </w:instrText>
+              <w:instrText xml:space="preserve"> PAGEREF _Toc500018263 \h </w:instrText>
             </w:r>
             <w:r>
               <w:rPr>
@@ -1018,7 +1018,7 @@
                 <w:noProof/>
                 <w:webHidden/>
               </w:rPr>
-              <w:t>5</w:t>
+              <w:t>6</w:t>
             </w:r>
             <w:r>
               <w:rPr>
@@ -1040,7 +1040,7 @@
               <w:noProof/>
             </w:rPr>
           </w:pPr>
-          <w:hyperlink w:anchor="_Toc499458300" w:history="1">
+          <w:hyperlink w:anchor="_Toc500018264" w:history="1">
             <w:r>
               <w:rPr>
                 <w:rStyle w:val="a8"/>
@@ -1080,7 +1080,7 @@
                 <w:noProof/>
                 <w:webHidden/>
               </w:rPr>
-              <w:instrText xml:space="preserve"> PAGEREF _Toc499458300 \h </w:instrText>
+              <w:instrText xml:space="preserve"> PAGEREF _Toc500018264 \h </w:instrText>
             </w:r>
             <w:r>
               <w:rPr>
@@ -1100,7 +1100,7 @@
                 <w:noProof/>
                 <w:webHidden/>
               </w:rPr>
-              <w:t>5</w:t>
+              <w:t>6</w:t>
             </w:r>
             <w:r>
               <w:rPr>
@@ -1122,7 +1122,7 @@
               <w:noProof/>
             </w:rPr>
           </w:pPr>
-          <w:hyperlink w:anchor="_Toc499458301" w:history="1">
+          <w:hyperlink w:anchor="_Toc500018265" w:history="1">
             <w:r>
               <w:rPr>
                 <w:rStyle w:val="a8"/>
@@ -1162,7 +1162,89 @@
                 <w:noProof/>
                 <w:webHidden/>
               </w:rPr>
-              <w:instrText xml:space="preserve"> PAGEREF _Toc499458301 \h </w:instrText>
+              <w:instrText xml:space="preserve"> PAGEREF _Toc500018265 \h </w:instrText>
+            </w:r>
+            <w:r>
+              <w:rPr>
+                <w:noProof/>
+                <w:webHidden/>
+              </w:rPr>
+            </w:r>
+            <w:r>
+              <w:rPr>
+                <w:noProof/>
+                <w:webHidden/>
+              </w:rPr>
+              <w:fldChar w:fldCharType="separate"/>
+            </w:r>
+            <w:r>
+              <w:rPr>
+                <w:noProof/>
+                <w:webHidden/>
+              </w:rPr>
+              <w:t>6</w:t>
+            </w:r>
+            <w:r>
+              <w:rPr>
+                <w:noProof/>
+                <w:webHidden/>
+              </w:rPr>
+              <w:fldChar w:fldCharType="end"/>
+            </w:r>
+          </w:hyperlink>
+        </w:p>
+        <w:p>
+          <w:pPr>
+            <w:pStyle w:val="21"/>
+            <w:tabs>
+              <w:tab w:val="left" w:pos="1050"/>
+              <w:tab w:val="right" w:leader="dot" w:pos="8296"/>
+            </w:tabs>
+            <w:rPr>
+              <w:noProof/>
+            </w:rPr>
+          </w:pPr>
+          <w:hyperlink w:anchor="_Toc500018266" w:history="1">
+            <w:r>
+              <w:rPr>
+                <w:rStyle w:val="a8"/>
+                <w:noProof/>
+              </w:rPr>
+              <w:t>5.3</w:t>
+            </w:r>
+            <w:r>
+              <w:rPr>
+                <w:noProof/>
+              </w:rPr>
+              <w:tab/>
+            </w:r>
+            <w:r>
+              <w:rPr>
+                <w:rStyle w:val="a8"/>
+                <w:noProof/>
+              </w:rPr>
+              <w:t>实例</w:t>
+            </w:r>
+            <w:r>
+              <w:rPr>
+                <w:noProof/>
+                <w:webHidden/>
+              </w:rPr>
+              <w:tab/>
+            </w:r>
+            <w:r>
+              <w:rPr>
+                <w:noProof/>
+                <w:webHidden/>
+              </w:rPr>
+              <w:fldChar w:fldCharType="begin"/>
+            </w:r>
+            <w:r>
+              <w:rPr>
+                <w:noProof/>
+                <w:webHidden/>
+              </w:rPr>
+              <w:instrText xml:space="preserve"> PAGEREF _Toc500018266 \h </w:instrText>
             </w:r>
             <w:r>
               <w:rPr>
@@ -1204,7 +1286,7 @@
               <w:noProof/>
             </w:rPr>
           </w:pPr>
-          <w:hyperlink w:anchor="_Toc499458302" w:history="1">
+          <w:hyperlink w:anchor="_Toc500018267" w:history="1">
             <w:r>
               <w:rPr>
                 <w:rStyle w:val="a8"/>
@@ -1244,7 +1326,7 @@
                 <w:noProof/>
                 <w:webHidden/>
               </w:rPr>
-              <w:instrText xml:space="preserve"> PAGEREF _Toc499458302 \h </w:instrText>
+              <w:instrText xml:space="preserve"> PAGEREF _Toc500018267 \h </w:instrText>
             </w:r>
             <w:r>
               <w:rPr>
@@ -1286,7 +1368,7 @@
               <w:noProof/>
             </w:rPr>
           </w:pPr>
-          <w:hyperlink w:anchor="_Toc499458303" w:history="1">
+          <w:hyperlink w:anchor="_Toc500018268" w:history="1">
             <w:r>
               <w:rPr>
                 <w:rStyle w:val="a8"/>
@@ -1326,7 +1408,7 @@
                 <w:noProof/>
                 <w:webHidden/>
               </w:rPr>
-              <w:instrText xml:space="preserve"> PAGEREF _Toc499458303 \h </w:instrText>
+              <w:instrText xml:space="preserve"> PAGEREF _Toc500018268 \h </w:instrText>
             </w:r>
             <w:r>
               <w:rPr>
@@ -1346,7 +1428,7 @@
                 <w:noProof/>
                 <w:webHidden/>
               </w:rPr>
-              <w:t>6</w:t>
+              <w:t>7</w:t>
             </w:r>
             <w:r>
               <w:rPr>
@@ -1368,7 +1450,7 @@
               <w:noProof/>
             </w:rPr>
           </w:pPr>
-          <w:hyperlink w:anchor="_Toc499458304" w:history="1">
+          <w:hyperlink w:anchor="_Toc500018269" w:history="1">
             <w:r>
               <w:rPr>
                 <w:rStyle w:val="a8"/>
@@ -1408,7 +1490,7 @@
                 <w:noProof/>
                 <w:webHidden/>
               </w:rPr>
-              <w:instrText xml:space="preserve"> PAGEREF _Toc499458304 \h </w:instrText>
+              <w:instrText xml:space="preserve"> PAGEREF _Toc500018269 \h </w:instrText>
             </w:r>
             <w:r>
               <w:rPr>
@@ -1428,7 +1510,7 @@
                 <w:noProof/>
                 <w:webHidden/>
               </w:rPr>
-              <w:t>6</w:t>
+              <w:t>7</w:t>
             </w:r>
             <w:r>
               <w:rPr>
@@ -1450,7 +1532,7 @@
               <w:noProof/>
             </w:rPr>
           </w:pPr>
-          <w:hyperlink w:anchor="_Toc499458305" w:history="1">
+          <w:hyperlink w:anchor="_Toc500018270" w:history="1">
             <w:r>
               <w:rPr>
                 <w:rStyle w:val="a8"/>
@@ -1490,7 +1572,7 @@
                 <w:noProof/>
                 <w:webHidden/>
               </w:rPr>
-              <w:instrText xml:space="preserve"> PAGEREF _Toc499458305 \h </w:instrText>
+              <w:instrText xml:space="preserve"> PAGEREF _Toc500018270 \h </w:instrText>
             </w:r>
             <w:r>
               <w:rPr>
@@ -1510,7 +1592,7 @@
                 <w:noProof/>
                 <w:webHidden/>
               </w:rPr>
-              <w:t>6</w:t>
+              <w:t>7</w:t>
             </w:r>
             <w:r>
               <w:rPr>
@@ -1532,7 +1614,7 @@
               <w:noProof/>
             </w:rPr>
           </w:pPr>
-          <w:hyperlink w:anchor="_Toc499458306" w:history="1">
+          <w:hyperlink w:anchor="_Toc500018271" w:history="1">
             <w:r>
               <w:rPr>
                 <w:rStyle w:val="a8"/>
@@ -1572,7 +1654,7 @@
                 <w:noProof/>
                 <w:webHidden/>
               </w:rPr>
-              <w:instrText xml:space="preserve"> PAGEREF _Toc499458306 \h </w:instrText>
+              <w:instrText xml:space="preserve"> PAGEREF _Toc500018271 \h </w:instrText>
             </w:r>
             <w:r>
               <w:rPr>
@@ -1592,7 +1674,7 @@
                 <w:noProof/>
                 <w:webHidden/>
               </w:rPr>
-              <w:t>6</w:t>
+              <w:t>7</w:t>
             </w:r>
             <w:r>
               <w:rPr>
@@ -1614,7 +1696,7 @@
               <w:noProof/>
             </w:rPr>
           </w:pPr>
-          <w:hyperlink w:anchor="_Toc499458307" w:history="1">
+          <w:hyperlink w:anchor="_Toc500018272" w:history="1">
             <w:r>
               <w:rPr>
                 <w:rStyle w:val="a8"/>
@@ -1654,7 +1736,7 @@
                 <w:noProof/>
                 <w:webHidden/>
               </w:rPr>
-              <w:instrText xml:space="preserve"> PAGEREF _Toc499458307 \h </w:instrText>
+              <w:instrText xml:space="preserve"> PAGEREF _Toc500018272 \h </w:instrText>
             </w:r>
             <w:r>
               <w:rPr>
@@ -1696,7 +1778,7 @@
               <w:noProof/>
             </w:rPr>
           </w:pPr>
-          <w:hyperlink w:anchor="_Toc499458308" w:history="1">
+          <w:hyperlink w:anchor="_Toc500018273" w:history="1">
             <w:r>
               <w:rPr>
                 <w:rStyle w:val="a8"/>
@@ -1736,7 +1818,7 @@
                 <w:noProof/>
                 <w:webHidden/>
               </w:rPr>
-              <w:instrText xml:space="preserve"> PAGEREF _Toc499458308 \h </w:instrText>
+              <w:instrText xml:space="preserve"> PAGEREF _Toc500018273 \h </w:instrText>
             </w:r>
             <w:r>
               <w:rPr>
@@ -1778,7 +1860,7 @@
               <w:noProof/>
             </w:rPr>
           </w:pPr>
-          <w:hyperlink w:anchor="_Toc499458309" w:history="1">
+          <w:hyperlink w:anchor="_Toc500018274" w:history="1">
             <w:r>
               <w:rPr>
                 <w:rStyle w:val="a8"/>
@@ -1818,7 +1900,7 @@
                 <w:noProof/>
                 <w:webHidden/>
               </w:rPr>
-              <w:instrText xml:space="preserve"> PAGEREF _Toc499458309 \h </w:instrText>
+              <w:instrText xml:space="preserve"> PAGEREF _Toc500018274 \h </w:instrText>
             </w:r>
             <w:r>
               <w:rPr>
@@ -1838,7 +1920,7 @@
                 <w:noProof/>
                 <w:webHidden/>
               </w:rPr>
-              <w:t>7</w:t>
+              <w:t>8</w:t>
             </w:r>
             <w:r>
               <w:rPr>
@@ -1860,7 +1942,7 @@
               <w:noProof/>
             </w:rPr>
           </w:pPr>
-          <w:hyperlink w:anchor="_Toc499458310" w:history="1">
+          <w:hyperlink w:anchor="_Toc500018275" w:history="1">
             <w:r>
               <w:rPr>
                 <w:rStyle w:val="a8"/>
@@ -1900,7 +1982,7 @@
                 <w:noProof/>
                 <w:webHidden/>
               </w:rPr>
-              <w:instrText xml:space="preserve"> PAGEREF _Toc499458310 \h </w:instrText>
+              <w:instrText xml:space="preserve"> PAGEREF _Toc500018275 \h </w:instrText>
             </w:r>
             <w:r>
               <w:rPr>
@@ -1920,7 +2002,7 @@
                 <w:noProof/>
                 <w:webHidden/>
               </w:rPr>
-              <w:t>7</w:t>
+              <w:t>8</w:t>
             </w:r>
             <w:r>
               <w:rPr>
@@ -1942,7 +2024,7 @@
               <w:noProof/>
             </w:rPr>
           </w:pPr>
-          <w:hyperlink w:anchor="_Toc499458311" w:history="1">
+          <w:hyperlink w:anchor="_Toc500018276" w:history="1">
             <w:r>
               <w:rPr>
                 <w:rStyle w:val="a8"/>
@@ -1982,7 +2064,7 @@
                 <w:noProof/>
                 <w:webHidden/>
               </w:rPr>
-              <w:instrText xml:space="preserve"> PAGEREF _Toc499458311 \h </w:instrText>
+              <w:instrText xml:space="preserve"> PAGEREF _Toc500018276 \h </w:instrText>
             </w:r>
             <w:r>
               <w:rPr>
@@ -2002,7 +2084,7 @@
                 <w:noProof/>
                 <w:webHidden/>
               </w:rPr>
-              <w:t>7</w:t>
+              <w:t>8</w:t>
             </w:r>
             <w:r>
               <w:rPr>
@@ -2024,7 +2106,7 @@
               <w:noProof/>
             </w:rPr>
           </w:pPr>
-          <w:hyperlink w:anchor="_Toc499458312" w:history="1">
+          <w:hyperlink w:anchor="_Toc500018277" w:history="1">
             <w:r>
               <w:rPr>
                 <w:rStyle w:val="a8"/>
@@ -2064,7 +2146,7 @@
                 <w:noProof/>
                 <w:webHidden/>
               </w:rPr>
-              <w:instrText xml:space="preserve"> PAGEREF _Toc499458312 \h </w:instrText>
+              <w:instrText xml:space="preserve"> PAGEREF _Toc500018277 \h </w:instrText>
             </w:r>
             <w:r>
               <w:rPr>
@@ -2106,7 +2188,7 @@
               <w:noProof/>
             </w:rPr>
           </w:pPr>
-          <w:hyperlink w:anchor="_Toc499458313" w:history="1">
+          <w:hyperlink w:anchor="_Toc500018278" w:history="1">
             <w:r>
               <w:rPr>
                 <w:rStyle w:val="a8"/>
@@ -2146,7 +2228,7 @@
                 <w:noProof/>
                 <w:webHidden/>
               </w:rPr>
-              <w:instrText xml:space="preserve"> PAGEREF _Toc499458313 \h </w:instrText>
+              <w:instrText xml:space="preserve"> PAGEREF _Toc500018278 \h </w:instrText>
             </w:r>
             <w:r>
               <w:rPr>
@@ -2188,7 +2270,7 @@
               <w:noProof/>
             </w:rPr>
           </w:pPr>
-          <w:hyperlink w:anchor="_Toc499458314" w:history="1">
+          <w:hyperlink w:anchor="_Toc500018279" w:history="1">
             <w:r>
               <w:rPr>
                 <w:rStyle w:val="a8"/>
@@ -2228,7 +2310,7 @@
                 <w:noProof/>
                 <w:webHidden/>
               </w:rPr>
-              <w:instrText xml:space="preserve"> PAGEREF _Toc499458314 \h </w:instrText>
+              <w:instrText xml:space="preserve"> PAGEREF _Toc500018279 \h </w:instrText>
             </w:r>
             <w:r>
               <w:rPr>
@@ -2249,6 +2331,580 @@
                 <w:webHidden/>
               </w:rPr>
               <w:t>8</w:t>
+            </w:r>
+            <w:r>
+              <w:rPr>
+                <w:noProof/>
+                <w:webHidden/>
+              </w:rPr>
+              <w:fldChar w:fldCharType="end"/>
+            </w:r>
+          </w:hyperlink>
+        </w:p>
+        <w:p>
+          <w:pPr>
+            <w:pStyle w:val="21"/>
+            <w:tabs>
+              <w:tab w:val="left" w:pos="1050"/>
+              <w:tab w:val="right" w:leader="dot" w:pos="8296"/>
+            </w:tabs>
+            <w:rPr>
+              <w:noProof/>
+            </w:rPr>
+          </w:pPr>
+          <w:hyperlink w:anchor="_Toc500018280" w:history="1">
+            <w:r>
+              <w:rPr>
+                <w:rStyle w:val="a8"/>
+                <w:noProof/>
+              </w:rPr>
+              <w:t>8.4</w:t>
+            </w:r>
+            <w:r>
+              <w:rPr>
+                <w:noProof/>
+              </w:rPr>
+              <w:tab/>
+            </w:r>
+            <w:r>
+              <w:rPr>
+                <w:rStyle w:val="a8"/>
+                <w:noProof/>
+              </w:rPr>
+              <w:t>实例</w:t>
+            </w:r>
+            <w:r>
+              <w:rPr>
+                <w:noProof/>
+                <w:webHidden/>
+              </w:rPr>
+              <w:tab/>
+            </w:r>
+            <w:r>
+              <w:rPr>
+                <w:noProof/>
+                <w:webHidden/>
+              </w:rPr>
+              <w:fldChar w:fldCharType="begin"/>
+            </w:r>
+            <w:r>
+              <w:rPr>
+                <w:noProof/>
+                <w:webHidden/>
+              </w:rPr>
+              <w:instrText xml:space="preserve"> PAGEREF _Toc500018280 \h </w:instrText>
+            </w:r>
+            <w:r>
+              <w:rPr>
+                <w:noProof/>
+                <w:webHidden/>
+              </w:rPr>
+            </w:r>
+            <w:r>
+              <w:rPr>
+                <w:noProof/>
+                <w:webHidden/>
+              </w:rPr>
+              <w:fldChar w:fldCharType="separate"/>
+            </w:r>
+            <w:r>
+              <w:rPr>
+                <w:noProof/>
+                <w:webHidden/>
+              </w:rPr>
+              <w:t>9</w:t>
+            </w:r>
+            <w:r>
+              <w:rPr>
+                <w:noProof/>
+                <w:webHidden/>
+              </w:rPr>
+              <w:fldChar w:fldCharType="end"/>
+            </w:r>
+          </w:hyperlink>
+        </w:p>
+        <w:p>
+          <w:pPr>
+            <w:pStyle w:val="11"/>
+            <w:tabs>
+              <w:tab w:val="left" w:pos="420"/>
+              <w:tab w:val="right" w:leader="dot" w:pos="8296"/>
+            </w:tabs>
+            <w:rPr>
+              <w:noProof/>
+            </w:rPr>
+          </w:pPr>
+          <w:hyperlink w:anchor="_Toc500018281" w:history="1">
+            <w:r>
+              <w:rPr>
+                <w:rStyle w:val="a8"/>
+                <w:noProof/>
+              </w:rPr>
+              <w:t>9</w:t>
+            </w:r>
+            <w:r>
+              <w:rPr>
+                <w:noProof/>
+              </w:rPr>
+              <w:tab/>
+            </w:r>
+            <w:r>
+              <w:rPr>
+                <w:rStyle w:val="a8"/>
+                <w:noProof/>
+              </w:rPr>
+              <w:t>KEY按键</w:t>
+            </w:r>
+            <w:r>
+              <w:rPr>
+                <w:noProof/>
+                <w:webHidden/>
+              </w:rPr>
+              <w:tab/>
+            </w:r>
+            <w:r>
+              <w:rPr>
+                <w:noProof/>
+                <w:webHidden/>
+              </w:rPr>
+              <w:fldChar w:fldCharType="begin"/>
+            </w:r>
+            <w:r>
+              <w:rPr>
+                <w:noProof/>
+                <w:webHidden/>
+              </w:rPr>
+              <w:instrText xml:space="preserve"> PAGEREF _Toc500018281 \h </w:instrText>
+            </w:r>
+            <w:r>
+              <w:rPr>
+                <w:noProof/>
+                <w:webHidden/>
+              </w:rPr>
+            </w:r>
+            <w:r>
+              <w:rPr>
+                <w:noProof/>
+                <w:webHidden/>
+              </w:rPr>
+              <w:fldChar w:fldCharType="separate"/>
+            </w:r>
+            <w:r>
+              <w:rPr>
+                <w:noProof/>
+                <w:webHidden/>
+              </w:rPr>
+              <w:t>9</w:t>
+            </w:r>
+            <w:r>
+              <w:rPr>
+                <w:noProof/>
+                <w:webHidden/>
+              </w:rPr>
+              <w:fldChar w:fldCharType="end"/>
+            </w:r>
+          </w:hyperlink>
+        </w:p>
+        <w:p>
+          <w:pPr>
+            <w:pStyle w:val="21"/>
+            <w:tabs>
+              <w:tab w:val="left" w:pos="1050"/>
+              <w:tab w:val="right" w:leader="dot" w:pos="8296"/>
+            </w:tabs>
+            <w:rPr>
+              <w:noProof/>
+            </w:rPr>
+          </w:pPr>
+          <w:hyperlink w:anchor="_Toc500018282" w:history="1">
+            <w:r>
+              <w:rPr>
+                <w:rStyle w:val="a8"/>
+                <w:noProof/>
+              </w:rPr>
+              <w:t>9.1</w:t>
+            </w:r>
+            <w:r>
+              <w:rPr>
+                <w:noProof/>
+              </w:rPr>
+              <w:tab/>
+            </w:r>
+            <w:r>
+              <w:rPr>
+                <w:rStyle w:val="a8"/>
+                <w:noProof/>
+              </w:rPr>
+              <w:t>初始化</w:t>
+            </w:r>
+            <w:r>
+              <w:rPr>
+                <w:noProof/>
+                <w:webHidden/>
+              </w:rPr>
+              <w:tab/>
+            </w:r>
+            <w:r>
+              <w:rPr>
+                <w:noProof/>
+                <w:webHidden/>
+              </w:rPr>
+              <w:fldChar w:fldCharType="begin"/>
+            </w:r>
+            <w:r>
+              <w:rPr>
+                <w:noProof/>
+                <w:webHidden/>
+              </w:rPr>
+              <w:instrText xml:space="preserve"> PAGEREF _Toc500018282 \h </w:instrText>
+            </w:r>
+            <w:r>
+              <w:rPr>
+                <w:noProof/>
+                <w:webHidden/>
+              </w:rPr>
+            </w:r>
+            <w:r>
+              <w:rPr>
+                <w:noProof/>
+                <w:webHidden/>
+              </w:rPr>
+              <w:fldChar w:fldCharType="separate"/>
+            </w:r>
+            <w:r>
+              <w:rPr>
+                <w:noProof/>
+                <w:webHidden/>
+              </w:rPr>
+              <w:t>9</w:t>
+            </w:r>
+            <w:r>
+              <w:rPr>
+                <w:noProof/>
+                <w:webHidden/>
+              </w:rPr>
+              <w:fldChar w:fldCharType="end"/>
+            </w:r>
+          </w:hyperlink>
+        </w:p>
+        <w:p>
+          <w:pPr>
+            <w:pStyle w:val="21"/>
+            <w:tabs>
+              <w:tab w:val="left" w:pos="1050"/>
+              <w:tab w:val="right" w:leader="dot" w:pos="8296"/>
+            </w:tabs>
+            <w:rPr>
+              <w:noProof/>
+            </w:rPr>
+          </w:pPr>
+          <w:hyperlink w:anchor="_Toc500018283" w:history="1">
+            <w:r>
+              <w:rPr>
+                <w:rStyle w:val="a8"/>
+                <w:noProof/>
+              </w:rPr>
+              <w:t>9.2</w:t>
+            </w:r>
+            <w:r>
+              <w:rPr>
+                <w:noProof/>
+              </w:rPr>
+              <w:tab/>
+            </w:r>
+            <w:r>
+              <w:rPr>
+                <w:rStyle w:val="a8"/>
+                <w:noProof/>
+              </w:rPr>
+              <w:t>中断服务</w:t>
+            </w:r>
+            <w:r>
+              <w:rPr>
+                <w:noProof/>
+                <w:webHidden/>
+              </w:rPr>
+              <w:tab/>
+            </w:r>
+            <w:r>
+              <w:rPr>
+                <w:noProof/>
+                <w:webHidden/>
+              </w:rPr>
+              <w:fldChar w:fldCharType="begin"/>
+            </w:r>
+            <w:r>
+              <w:rPr>
+                <w:noProof/>
+                <w:webHidden/>
+              </w:rPr>
+              <w:instrText xml:space="preserve"> PAGEREF _Toc500018283 \h </w:instrText>
+            </w:r>
+            <w:r>
+              <w:rPr>
+                <w:noProof/>
+                <w:webHidden/>
+              </w:rPr>
+            </w:r>
+            <w:r>
+              <w:rPr>
+                <w:noProof/>
+                <w:webHidden/>
+              </w:rPr>
+              <w:fldChar w:fldCharType="separate"/>
+            </w:r>
+            <w:r>
+              <w:rPr>
+                <w:noProof/>
+                <w:webHidden/>
+              </w:rPr>
+              <w:t>9</w:t>
+            </w:r>
+            <w:r>
+              <w:rPr>
+                <w:noProof/>
+                <w:webHidden/>
+              </w:rPr>
+              <w:fldChar w:fldCharType="end"/>
+            </w:r>
+          </w:hyperlink>
+        </w:p>
+        <w:p>
+          <w:pPr>
+            <w:pStyle w:val="11"/>
+            <w:tabs>
+              <w:tab w:val="left" w:pos="630"/>
+              <w:tab w:val="right" w:leader="dot" w:pos="8296"/>
+            </w:tabs>
+            <w:rPr>
+              <w:noProof/>
+            </w:rPr>
+          </w:pPr>
+          <w:hyperlink w:anchor="_Toc500018284" w:history="1">
+            <w:r>
+              <w:rPr>
+                <w:rStyle w:val="a8"/>
+                <w:noProof/>
+              </w:rPr>
+              <w:t>10</w:t>
+            </w:r>
+            <w:r>
+              <w:rPr>
+                <w:noProof/>
+              </w:rPr>
+              <w:tab/>
+            </w:r>
+            <w:r>
+              <w:rPr>
+                <w:rStyle w:val="a8"/>
+                <w:noProof/>
+              </w:rPr>
+              <w:t>外部中断</w:t>
+            </w:r>
+            <w:r>
+              <w:rPr>
+                <w:noProof/>
+                <w:webHidden/>
+              </w:rPr>
+              <w:tab/>
+            </w:r>
+            <w:r>
+              <w:rPr>
+                <w:noProof/>
+                <w:webHidden/>
+              </w:rPr>
+              <w:fldChar w:fldCharType="begin"/>
+            </w:r>
+            <w:r>
+              <w:rPr>
+                <w:noProof/>
+                <w:webHidden/>
+              </w:rPr>
+              <w:instrText xml:space="preserve"> PAGEREF _Toc500018284 \h </w:instrText>
+            </w:r>
+            <w:r>
+              <w:rPr>
+                <w:noProof/>
+                <w:webHidden/>
+              </w:rPr>
+            </w:r>
+            <w:r>
+              <w:rPr>
+                <w:noProof/>
+                <w:webHidden/>
+              </w:rPr>
+              <w:fldChar w:fldCharType="separate"/>
+            </w:r>
+            <w:r>
+              <w:rPr>
+                <w:noProof/>
+                <w:webHidden/>
+              </w:rPr>
+              <w:t>10</w:t>
+            </w:r>
+            <w:r>
+              <w:rPr>
+                <w:noProof/>
+                <w:webHidden/>
+              </w:rPr>
+              <w:fldChar w:fldCharType="end"/>
+            </w:r>
+          </w:hyperlink>
+        </w:p>
+        <w:p>
+          <w:pPr>
+            <w:pStyle w:val="21"/>
+            <w:tabs>
+              <w:tab w:val="left" w:pos="1260"/>
+              <w:tab w:val="right" w:leader="dot" w:pos="8296"/>
+            </w:tabs>
+            <w:rPr>
+              <w:noProof/>
+            </w:rPr>
+          </w:pPr>
+          <w:hyperlink w:anchor="_Toc500018285" w:history="1">
+            <w:r>
+              <w:rPr>
+                <w:rStyle w:val="a8"/>
+                <w:noProof/>
+              </w:rPr>
+              <w:t>10.1</w:t>
+            </w:r>
+            <w:r>
+              <w:rPr>
+                <w:noProof/>
+              </w:rPr>
+              <w:tab/>
+            </w:r>
+            <w:r>
+              <w:rPr>
+                <w:rStyle w:val="a8"/>
+                <w:noProof/>
+              </w:rPr>
+              <w:t>配置函数</w:t>
+            </w:r>
+            <w:r>
+              <w:rPr>
+                <w:noProof/>
+                <w:webHidden/>
+              </w:rPr>
+              <w:tab/>
+            </w:r>
+            <w:r>
+              <w:rPr>
+                <w:noProof/>
+                <w:webHidden/>
+              </w:rPr>
+              <w:fldChar w:fldCharType="begin"/>
+            </w:r>
+            <w:r>
+              <w:rPr>
+                <w:noProof/>
+                <w:webHidden/>
+              </w:rPr>
+              <w:instrText xml:space="preserve"> PAGEREF _Toc500018285 \h </w:instrText>
+            </w:r>
+            <w:r>
+              <w:rPr>
+                <w:noProof/>
+                <w:webHidden/>
+              </w:rPr>
+            </w:r>
+            <w:r>
+              <w:rPr>
+                <w:noProof/>
+                <w:webHidden/>
+              </w:rPr>
+              <w:fldChar w:fldCharType="separate"/>
+            </w:r>
+            <w:r>
+              <w:rPr>
+                <w:noProof/>
+                <w:webHidden/>
+              </w:rPr>
+              <w:t>10</w:t>
+            </w:r>
+            <w:r>
+              <w:rPr>
+                <w:noProof/>
+                <w:webHidden/>
+              </w:rPr>
+              <w:fldChar w:fldCharType="end"/>
+            </w:r>
+          </w:hyperlink>
+        </w:p>
+        <w:p>
+          <w:pPr>
+            <w:pStyle w:val="21"/>
+            <w:tabs>
+              <w:tab w:val="left" w:pos="1260"/>
+              <w:tab w:val="right" w:leader="dot" w:pos="8296"/>
+            </w:tabs>
+            <w:rPr>
+              <w:noProof/>
+            </w:rPr>
+          </w:pPr>
+          <w:hyperlink w:anchor="_Toc500018286" w:history="1">
+            <w:r>
+              <w:rPr>
+                <w:rStyle w:val="a8"/>
+                <w:noProof/>
+              </w:rPr>
+              <w:t>10.2</w:t>
+            </w:r>
+            <w:r>
+              <w:rPr>
+                <w:noProof/>
+              </w:rPr>
+              <w:tab/>
+            </w:r>
+            <w:r>
+              <w:rPr>
+                <w:rStyle w:val="a8"/>
+                <w:noProof/>
+              </w:rPr>
+              <w:t>实例</w:t>
+            </w:r>
+            <w:r>
+              <w:rPr>
+                <w:noProof/>
+                <w:webHidden/>
+              </w:rPr>
+              <w:tab/>
+            </w:r>
+            <w:r>
+              <w:rPr>
+                <w:noProof/>
+                <w:webHidden/>
+              </w:rPr>
+              <w:fldChar w:fldCharType="begin"/>
+            </w:r>
+            <w:r>
+              <w:rPr>
+                <w:noProof/>
+                <w:webHidden/>
+              </w:rPr>
+              <w:instrText xml:space="preserve"> PAGEREF _Toc500018286 \h </w:instrText>
+            </w:r>
+            <w:r>
+              <w:rPr>
+                <w:noProof/>
+                <w:webHidden/>
+              </w:rPr>
+            </w:r>
+            <w:r>
+              <w:rPr>
+                <w:noProof/>
+                <w:webHidden/>
+              </w:rPr>
+              <w:fldChar w:fldCharType="separate"/>
+            </w:r>
+            <w:r>
+              <w:rPr>
+                <w:noProof/>
+                <w:webHidden/>
+              </w:rPr>
+              <w:t>10</w:t>
             </w:r>
             <w:r>
               <w:rPr>
@@ -2276,11 +2932,12 @@
       <w:pPr>
         <w:pStyle w:val="1"/>
       </w:pPr>
-      <w:bookmarkStart w:id="0" w:name="_Toc499458288"/>
-      <w:r>
-        <w:rPr>
-          <w:rFonts w:hint="eastAsia"/>
-        </w:rPr>
+      <w:bookmarkStart w:id="0" w:name="_Toc500018252"/>
+      <w:r>
+        <w:rPr>
+          <w:rFonts w:hint="eastAsia"/>
+        </w:rPr>
+        <w:lastRenderedPageBreak/>
         <w:t>准备</w:t>
       </w:r>
       <w:bookmarkEnd w:id="0"/>
@@ -2345,7 +3002,7 @@
       <w:pPr>
         <w:pStyle w:val="2"/>
       </w:pPr>
-      <w:bookmarkStart w:id="1" w:name="_Toc499458289"/>
+      <w:bookmarkStart w:id="1" w:name="_Toc500018253"/>
       <w:r>
         <w:rPr>
           <w:rFonts w:hint="eastAsia"/>
@@ -2390,9 +3047,8 @@
         <w:rPr>
           <w:noProof/>
         </w:rPr>
-        <w:lastRenderedPageBreak/>
         <w:drawing>
-          <wp:inline distT="0" distB="0" distL="0" distR="0" wp14:anchorId="4B49C9F6" wp14:editId="68D5B0BD">
+          <wp:inline distT="0" distB="0" distL="0" distR="0" wp14:anchorId="365B4CBC" wp14:editId="679BA308">
             <wp:extent cx="2085340" cy="3241963"/>
             <wp:effectExtent l="0" t="0" r="0" b="0"/>
             <wp:docPr id="2" name="图片 2"/>
@@ -2472,7 +3128,7 @@
           <w:noProof/>
         </w:rPr>
         <w:drawing>
-          <wp:inline distT="0" distB="0" distL="0" distR="0" wp14:anchorId="68EA42B6" wp14:editId="7E0E2A36">
+          <wp:inline distT="0" distB="0" distL="0" distR="0" wp14:anchorId="58CA68D5" wp14:editId="6824A80A">
             <wp:extent cx="2202873" cy="2070993"/>
             <wp:effectExtent l="0" t="0" r="6985" b="5715"/>
             <wp:docPr id="3" name="图片 3"/>
@@ -2512,8 +3168,9 @@
       <w:pPr>
         <w:pStyle w:val="2"/>
       </w:pPr>
-      <w:bookmarkStart w:id="2" w:name="_Toc499458290"/>
-      <w:r>
+      <w:bookmarkStart w:id="2" w:name="_Toc500018254"/>
+      <w:r>
+        <w:lastRenderedPageBreak/>
         <w:t>添加头文件目录</w:t>
       </w:r>
       <w:bookmarkEnd w:id="2"/>
@@ -2532,7 +3189,7 @@
           <w:noProof/>
         </w:rPr>
         <w:drawing>
-          <wp:inline distT="0" distB="0" distL="0" distR="0" wp14:anchorId="0076619E" wp14:editId="588B9196">
+          <wp:inline distT="0" distB="0" distL="0" distR="0" wp14:anchorId="614F80B7" wp14:editId="4209DAB3">
             <wp:extent cx="2104762" cy="1152381"/>
             <wp:effectExtent l="0" t="0" r="0" b="0"/>
             <wp:docPr id="1" name="图片 1"/>
@@ -2581,9 +3238,8 @@
         <w:rPr>
           <w:noProof/>
         </w:rPr>
-        <w:lastRenderedPageBreak/>
         <w:drawing>
-          <wp:inline distT="0" distB="0" distL="0" distR="0" wp14:anchorId="7D5D0141" wp14:editId="74061724">
+          <wp:inline distT="0" distB="0" distL="0" distR="0" wp14:anchorId="0F17E64A" wp14:editId="22EA4F85">
             <wp:extent cx="2754133" cy="2042555"/>
             <wp:effectExtent l="0" t="0" r="8255" b="0"/>
             <wp:docPr id="4" name="图片 4"/>
@@ -2633,7 +3289,7 @@
           <w:noProof/>
         </w:rPr>
         <w:drawing>
-          <wp:inline distT="0" distB="0" distL="0" distR="0" wp14:anchorId="28B2BC16" wp14:editId="6BE66325">
+          <wp:inline distT="0" distB="0" distL="0" distR="0" wp14:anchorId="11F9625B" wp14:editId="273F0A03">
             <wp:extent cx="2730532" cy="2018806"/>
             <wp:effectExtent l="0" t="0" r="0" b="635"/>
             <wp:docPr id="5" name="图片 5"/>
@@ -2683,7 +3339,7 @@
           <w:noProof/>
         </w:rPr>
         <w:drawing>
-          <wp:inline distT="0" distB="0" distL="0" distR="0" wp14:anchorId="00766367" wp14:editId="58D01BB1">
+          <wp:inline distT="0" distB="0" distL="0" distR="0" wp14:anchorId="386FDD79" wp14:editId="36903044">
             <wp:extent cx="2956956" cy="1389259"/>
             <wp:effectExtent l="0" t="0" r="0" b="1905"/>
             <wp:docPr id="6" name="图片 6"/>
@@ -2732,8 +3388,9 @@
         <w:rPr>
           <w:noProof/>
         </w:rPr>
+        <w:lastRenderedPageBreak/>
         <w:drawing>
-          <wp:inline distT="0" distB="0" distL="0" distR="0" wp14:anchorId="42C334C3" wp14:editId="55CBEB83">
+          <wp:inline distT="0" distB="0" distL="0" distR="0" wp14:anchorId="54987B37" wp14:editId="78BBD700">
             <wp:extent cx="2719449" cy="1584883"/>
             <wp:effectExtent l="0" t="0" r="5080" b="0"/>
             <wp:docPr id="7" name="图片 7"/>
@@ -2782,9 +3439,8 @@
         <w:rPr>
           <w:noProof/>
         </w:rPr>
-        <w:lastRenderedPageBreak/>
         <w:drawing>
-          <wp:inline distT="0" distB="0" distL="0" distR="0" wp14:anchorId="0B16F628" wp14:editId="0AEE0FC9">
+          <wp:inline distT="0" distB="0" distL="0" distR="0" wp14:anchorId="59341C06" wp14:editId="3F240A4A">
             <wp:extent cx="2131621" cy="2092147"/>
             <wp:effectExtent l="0" t="0" r="2540" b="3810"/>
             <wp:docPr id="8" name="图片 8"/>
@@ -2939,7 +3595,7 @@
       <w:pPr>
         <w:pStyle w:val="1"/>
       </w:pPr>
-      <w:bookmarkStart w:id="3" w:name="_Toc499458291"/>
+      <w:bookmarkStart w:id="3" w:name="_Toc500018255"/>
       <w:r>
         <w:rPr>
           <w:rFonts w:hint="eastAsia"/>
@@ -2975,7 +3631,7 @@
       <w:pPr>
         <w:pStyle w:val="2"/>
       </w:pPr>
-      <w:bookmarkStart w:id="4" w:name="_Toc499458292"/>
+      <w:bookmarkStart w:id="4" w:name="_Toc500018256"/>
       <w:r>
         <w:rPr>
           <w:rFonts w:hint="eastAsia"/>
@@ -3100,7 +3756,7 @@
       <w:pPr>
         <w:pStyle w:val="2"/>
       </w:pPr>
-      <w:bookmarkStart w:id="5" w:name="_Toc499458293"/>
+      <w:bookmarkStart w:id="5" w:name="_Toc500018257"/>
       <w:r>
         <w:rPr>
           <w:rFonts w:hint="eastAsia"/>
@@ -3210,11 +3866,12 @@
       <w:pPr>
         <w:pStyle w:val="1"/>
       </w:pPr>
-      <w:bookmarkStart w:id="6" w:name="_Toc499458294"/>
-      <w:r>
-        <w:rPr>
-          <w:rFonts w:hint="eastAsia"/>
-        </w:rPr>
+      <w:bookmarkStart w:id="6" w:name="_Toc500018258"/>
+      <w:r>
+        <w:rPr>
+          <w:rFonts w:hint="eastAsia"/>
+        </w:rPr>
+        <w:lastRenderedPageBreak/>
         <w:t>USART模块</w:t>
       </w:r>
       <w:bookmarkEnd w:id="6"/>
@@ -3266,7 +3923,7 @@
       <w:pPr>
         <w:pStyle w:val="2"/>
       </w:pPr>
-      <w:bookmarkStart w:id="7" w:name="_Toc499458295"/>
+      <w:bookmarkStart w:id="7" w:name="_Toc500018259"/>
       <w:r>
         <w:t>printf</w:t>
       </w:r>
@@ -3361,7 +4018,6 @@
           <w:sz w:val="20"/>
           <w:szCs w:val="20"/>
         </w:rPr>
-        <w:lastRenderedPageBreak/>
         <w:t>printf</w:t>
       </w:r>
       <w:r>
@@ -3427,7 +4083,7 @@
       <w:pPr>
         <w:pStyle w:val="2"/>
       </w:pPr>
-      <w:bookmarkStart w:id="8" w:name="_Toc499458296"/>
+      <w:bookmarkStart w:id="8" w:name="_Toc500018260"/>
       <w:r>
         <w:rPr>
           <w:rFonts w:hint="eastAsia"/>
@@ -3590,7 +4246,7 @@
       <w:pPr>
         <w:pStyle w:val="2"/>
       </w:pPr>
-      <w:bookmarkStart w:id="9" w:name="_Toc499458297"/>
+      <w:bookmarkStart w:id="9" w:name="_Toc500018261"/>
       <w:r>
         <w:rPr>
           <w:rFonts w:hint="eastAsia"/>
@@ -3661,7 +4317,7 @@
       <w:pPr>
         <w:pStyle w:val="2"/>
       </w:pPr>
-      <w:bookmarkStart w:id="10" w:name="_Toc499458298"/>
+      <w:bookmarkStart w:id="10" w:name="_Toc500018262"/>
       <w:r>
         <w:rPr>
           <w:rFonts w:hint="eastAsia"/>
@@ -4369,8 +5025,9 @@
       <w:pPr>
         <w:pStyle w:val="1"/>
       </w:pPr>
-      <w:bookmarkStart w:id="11" w:name="_Toc499458299"/>
-      <w:r>
+      <w:bookmarkStart w:id="11" w:name="_Toc500018263"/>
+      <w:r>
+        <w:lastRenderedPageBreak/>
         <w:t>ADC</w:t>
       </w:r>
       <w:r>
@@ -4405,7 +5062,7 @@
       <w:pPr>
         <w:pStyle w:val="2"/>
       </w:pPr>
-      <w:bookmarkStart w:id="12" w:name="_Toc499458300"/>
+      <w:bookmarkStart w:id="12" w:name="_Toc500018264"/>
       <w:r>
         <w:rPr>
           <w:rFonts w:hint="eastAsia"/>
@@ -4822,7 +5479,6 @@
           <w:sz w:val="20"/>
           <w:szCs w:val="20"/>
         </w:rPr>
-        <w:lastRenderedPageBreak/>
         <w:t>#define</w:t>
       </w:r>
       <w:r>
@@ -5471,7 +6127,7 @@
       <w:pPr>
         <w:pStyle w:val="2"/>
       </w:pPr>
-      <w:bookmarkStart w:id="13" w:name="_Toc499458301"/>
+      <w:bookmarkStart w:id="13" w:name="_Toc500018265"/>
       <w:r>
         <w:rPr>
           <w:rFonts w:hint="eastAsia"/>
@@ -5675,12 +6331,14 @@
       <w:pPr>
         <w:pStyle w:val="2"/>
       </w:pPr>
+      <w:bookmarkStart w:id="14" w:name="_Toc500018266"/>
       <w:r>
         <w:rPr>
           <w:rFonts w:hint="eastAsia"/>
         </w:rPr>
         <w:t>实例</w:t>
       </w:r>
+      <w:bookmarkEnd w:id="14"/>
     </w:p>
     <w:p>
       <w:pPr>
@@ -6198,18 +6856,12 @@
         <w:t>,result);</w:t>
       </w:r>
     </w:p>
-    <w:p>
-      <w:pPr>
-        <w:rPr>
-          <w:rFonts w:hint="eastAsia"/>
-        </w:rPr>
-      </w:pPr>
-    </w:p>
+    <w:p/>
     <w:p>
       <w:pPr>
         <w:pStyle w:val="1"/>
       </w:pPr>
-      <w:bookmarkStart w:id="14" w:name="_Toc499458302"/>
+      <w:bookmarkStart w:id="15" w:name="_Toc500018267"/>
       <w:r>
         <w:rPr>
           <w:rFonts w:hint="eastAsia"/>
@@ -6225,7 +6877,7 @@
         </w:rPr>
         <w:t>模块</w:t>
       </w:r>
-      <w:bookmarkEnd w:id="14"/>
+      <w:bookmarkEnd w:id="15"/>
     </w:p>
     <w:p>
       <w:pPr>
@@ -6253,11 +6905,12 @@
       <w:pPr>
         <w:pStyle w:val="2"/>
       </w:pPr>
-      <w:bookmarkStart w:id="15" w:name="_Toc499458303"/>
-      <w:r>
-        <w:rPr>
-          <w:rFonts w:hint="eastAsia"/>
-        </w:rPr>
+      <w:bookmarkStart w:id="16" w:name="_Toc500018268"/>
+      <w:r>
+        <w:rPr>
+          <w:rFonts w:hint="eastAsia"/>
+        </w:rPr>
+        <w:lastRenderedPageBreak/>
         <w:t>硬件</w:t>
       </w:r>
       <w:r>
@@ -6281,20 +6934,20 @@
       <w:r>
         <w:t>位于LCD1602.h</w:t>
       </w:r>
-      <w:bookmarkEnd w:id="15"/>
+      <w:bookmarkEnd w:id="16"/>
     </w:p>
     <w:p>
       <w:pPr>
         <w:pStyle w:val="2"/>
       </w:pPr>
-      <w:bookmarkStart w:id="16" w:name="_Toc499458304"/>
+      <w:bookmarkStart w:id="17" w:name="_Toc500018269"/>
       <w:r>
         <w:rPr>
           <w:rFonts w:hint="eastAsia"/>
         </w:rPr>
         <w:t>初始化</w:t>
       </w:r>
-      <w:bookmarkEnd w:id="16"/>
+      <w:bookmarkEnd w:id="17"/>
       <w:r>
         <w:rPr>
           <w:rFonts w:hint="eastAsia"/>
@@ -6363,7 +7016,7 @@
       <w:pPr>
         <w:pStyle w:val="2"/>
       </w:pPr>
-      <w:bookmarkStart w:id="17" w:name="_Toc499458305"/>
+      <w:bookmarkStart w:id="18" w:name="_Toc500018270"/>
       <w:r>
         <w:rPr>
           <w:rFonts w:hint="eastAsia"/>
@@ -6373,7 +7026,7 @@
       <w:r>
         <w:t>信息至LCD</w:t>
       </w:r>
-      <w:bookmarkEnd w:id="17"/>
+      <w:bookmarkEnd w:id="18"/>
     </w:p>
     <w:p>
       <w:r>
@@ -6438,7 +7091,6 @@
           <w:sz w:val="20"/>
           <w:szCs w:val="20"/>
         </w:rPr>
-        <w:lastRenderedPageBreak/>
         <w:t>print_lcd</w:t>
       </w:r>
       <w:r>
@@ -6533,11 +7185,11 @@
       <w:pPr>
         <w:pStyle w:val="1"/>
       </w:pPr>
-      <w:bookmarkStart w:id="18" w:name="_Toc499458306"/>
+      <w:bookmarkStart w:id="19" w:name="_Toc500018271"/>
       <w:r>
         <w:t>PWM模块</w:t>
       </w:r>
-      <w:bookmarkEnd w:id="18"/>
+      <w:bookmarkEnd w:id="19"/>
     </w:p>
     <w:p>
       <w:r>
@@ -6564,14 +7216,14 @@
       <w:pPr>
         <w:pStyle w:val="2"/>
       </w:pPr>
-      <w:bookmarkStart w:id="19" w:name="_Toc499458307"/>
+      <w:bookmarkStart w:id="20" w:name="_Toc500018272"/>
       <w:r>
         <w:rPr>
           <w:rFonts w:hint="eastAsia"/>
         </w:rPr>
         <w:t>初始化</w:t>
       </w:r>
-      <w:bookmarkEnd w:id="19"/>
+      <w:bookmarkEnd w:id="20"/>
     </w:p>
     <w:p>
       <w:pPr>
@@ -6713,7 +7365,7 @@
       <w:pPr>
         <w:pStyle w:val="2"/>
       </w:pPr>
-      <w:bookmarkStart w:id="20" w:name="_Toc499458308"/>
+      <w:bookmarkStart w:id="21" w:name="_Toc500018273"/>
       <w:r>
         <w:rPr>
           <w:rFonts w:hint="eastAsia"/>
@@ -6723,7 +7375,7 @@
       <w:r>
         <w:t>通道</w:t>
       </w:r>
-      <w:bookmarkEnd w:id="20"/>
+      <w:bookmarkEnd w:id="21"/>
     </w:p>
     <w:p>
       <w:pPr>
@@ -7000,17 +7652,18 @@
       <w:pPr>
         <w:pStyle w:val="2"/>
       </w:pPr>
-      <w:bookmarkStart w:id="21" w:name="_Toc499458309"/>
-      <w:r>
-        <w:rPr>
-          <w:rFonts w:hint="eastAsia"/>
-        </w:rPr>
+      <w:bookmarkStart w:id="22" w:name="_Toc500018274"/>
+      <w:r>
+        <w:rPr>
+          <w:rFonts w:hint="eastAsia"/>
+        </w:rPr>
+        <w:lastRenderedPageBreak/>
         <w:t>设置</w:t>
       </w:r>
       <w:r>
         <w:t>占空比</w:t>
       </w:r>
-      <w:bookmarkEnd w:id="21"/>
+      <w:bookmarkEnd w:id="22"/>
     </w:p>
     <w:p>
       <w:pPr>
@@ -7151,11 +7804,11 @@
       <w:pPr>
         <w:pStyle w:val="2"/>
       </w:pPr>
-      <w:bookmarkStart w:id="22" w:name="_Toc499458310"/>
+      <w:bookmarkStart w:id="23" w:name="_Toc500018275"/>
       <w:r>
         <w:t>接口重映射</w:t>
       </w:r>
-      <w:bookmarkEnd w:id="22"/>
+      <w:bookmarkEnd w:id="23"/>
     </w:p>
     <w:p>
       <w:pPr>
@@ -7347,331 +8000,333 @@
       <w:pPr>
         <w:pStyle w:val="1"/>
       </w:pPr>
-      <w:bookmarkStart w:id="23" w:name="_Toc499458311"/>
-      <w:r>
+      <w:bookmarkStart w:id="24" w:name="_Toc500018276"/>
+      <w:r>
+        <w:t>LCD12864</w:t>
+      </w:r>
+      <w:r>
+        <w:rPr>
+          <w:rFonts w:hint="eastAsia"/>
+        </w:rPr>
+        <w:t>模块</w:t>
+      </w:r>
+      <w:bookmarkEnd w:id="24"/>
+    </w:p>
+    <w:p>
+      <w:r>
+        <w:rPr>
+          <w:rFonts w:hint="eastAsia"/>
+        </w:rPr>
+        <w:t>提供</w:t>
+      </w:r>
+      <w:r>
+        <w:t>LCD12864核心驱动和</w:t>
+      </w:r>
+      <w:r>
+        <w:rPr>
+          <w:rFonts w:hint="eastAsia"/>
+        </w:rPr>
+        <w:t>显示</w:t>
+      </w:r>
+      <w:r>
+        <w:t>函数</w:t>
+      </w:r>
+    </w:p>
+    <w:p>
+      <w:r>
+        <w:rPr>
+          <w:rFonts w:hint="eastAsia"/>
+        </w:rPr>
+        <w:t>注意</w:t>
+      </w:r>
+      <w:r>
+        <w:t>：中文个别字符有乱码BUG</w:t>
+      </w:r>
+      <w:r>
+        <w:rPr>
+          <w:rFonts w:hint="eastAsia"/>
+        </w:rPr>
+        <w:t>，</w:t>
+      </w:r>
+      <w:r>
+        <w:t>系KEIL编译器导致</w:t>
+      </w:r>
+      <w:r>
+        <w:rPr>
+          <w:rFonts w:hint="eastAsia"/>
+        </w:rPr>
+        <w:t>，可</w:t>
+      </w:r>
+      <w:r>
+        <w:t>尽量多用英文</w:t>
+      </w:r>
+      <w:r>
+        <w:rPr>
+          <w:rFonts w:hint="eastAsia"/>
+        </w:rPr>
+        <w:t>或</w:t>
+      </w:r>
+      <w:r>
+        <w:t>安装补丁</w:t>
+      </w:r>
+    </w:p>
+    <w:p>
+      <w:pPr>
+        <w:pStyle w:val="2"/>
+      </w:pPr>
+      <w:bookmarkStart w:id="25" w:name="_Toc500018277"/>
+      <w:r>
+        <w:rPr>
+          <w:rFonts w:hint="eastAsia"/>
+        </w:rPr>
+        <w:t>初始化</w:t>
+      </w:r>
+      <w:bookmarkEnd w:id="25"/>
+    </w:p>
+    <w:p>
+      <w:r>
+        <w:rPr>
+          <w:rFonts w:hint="eastAsia"/>
+        </w:rPr>
+        <w:t>调用</w:t>
+      </w:r>
+      <w:r>
+        <w:t>init_LCD12864</w:t>
+      </w:r>
+      <w:r>
+        <w:rPr>
+          <w:rFonts w:hint="eastAsia"/>
+        </w:rPr>
+        <w:t>()函数</w:t>
+      </w:r>
+      <w:r>
+        <w:rPr>
+          <w:rFonts w:hint="eastAsia"/>
+        </w:rPr>
+        <w:t>，</w:t>
+      </w:r>
+      <w:r>
+        <w:t>IO</w:t>
+      </w:r>
+      <w:r>
+        <w:rPr>
+          <w:rFonts w:hint="eastAsia"/>
+        </w:rPr>
+        <w:t>分配设置</w:t>
+      </w:r>
+      <w:r>
+        <w:t>位于</w:t>
+      </w:r>
+      <w:r>
+        <w:t>LCD12864</w:t>
+      </w:r>
+      <w:r>
+        <w:rPr>
+          <w:rFonts w:hint="eastAsia"/>
+        </w:rPr>
+        <w:t>.h</w:t>
+      </w:r>
+    </w:p>
+    <w:p>
+      <w:pPr>
+        <w:pStyle w:val="2"/>
+      </w:pPr>
+      <w:bookmarkStart w:id="26" w:name="_Toc500018278"/>
+      <w:r>
+        <w:rPr>
+          <w:rFonts w:hint="eastAsia"/>
+        </w:rPr>
+        <w:t>打印信息到</w:t>
+      </w:r>
+      <w:r>
+        <w:t>屏幕</w:t>
+      </w:r>
+      <w:bookmarkEnd w:id="26"/>
+    </w:p>
+    <w:p>
+      <w:r>
+        <w:t>使用高级</w:t>
+      </w:r>
+      <w:r>
+        <w:rPr>
+          <w:rFonts w:hint="eastAsia"/>
+        </w:rPr>
+        <w:t>函数</w:t>
+      </w:r>
+      <w:r>
+        <w:t>print_lcd12864(char* fmt ,...)</w:t>
+      </w:r>
+      <w:r>
+        <w:rPr>
+          <w:rFonts w:hint="eastAsia"/>
+        </w:rPr>
+        <w:t>；</w:t>
+      </w:r>
+    </w:p>
+    <w:p>
+      <w:pPr>
+        <w:rPr>
+          <w:sz w:val="22"/>
+        </w:rPr>
+      </w:pPr>
+      <w:r>
+        <w:rPr>
+          <w:rFonts w:hint="eastAsia"/>
+          <w:sz w:val="22"/>
+        </w:rPr>
+        <w:t>使用</w:t>
+      </w:r>
+      <w:r>
+        <w:rPr>
+          <w:sz w:val="22"/>
+        </w:rPr>
+        <w:t>语法与printf（）</w:t>
+      </w:r>
+      <w:r>
+        <w:rPr>
+          <w:rFonts w:hint="eastAsia"/>
+          <w:sz w:val="22"/>
+        </w:rPr>
+        <w:t>相同</w:t>
+      </w:r>
+    </w:p>
+    <w:p>
+      <w:pPr>
+        <w:rPr>
+          <w:sz w:val="22"/>
+        </w:rPr>
+      </w:pPr>
+      <w:r>
+        <w:rPr>
+          <w:rFonts w:hint="eastAsia"/>
+          <w:sz w:val="22"/>
+        </w:rPr>
+        <w:t>例如：</w:t>
+      </w:r>
+      <w:r>
+        <w:rPr>
+          <w:sz w:val="22"/>
+        </w:rPr>
+        <w:t>print_lcd12864</w:t>
+      </w:r>
+      <w:r>
+        <w:rPr>
+          <w:sz w:val="22"/>
+        </w:rPr>
+        <w:t>(“1+1=%d\n”,(int)2);</w:t>
+      </w:r>
+    </w:p>
+    <w:p>
+      <w:pPr>
+        <w:pStyle w:val="2"/>
+      </w:pPr>
+      <w:bookmarkStart w:id="27" w:name="_Toc500018279"/>
+      <w:r>
+        <w:t>使用</w:t>
+      </w:r>
+      <w:r>
+        <w:rPr>
+          <w:rFonts w:hint="eastAsia"/>
+        </w:rPr>
+        <w:t>底层</w:t>
+      </w:r>
+      <w:r>
+        <w:rPr>
+          <w:rFonts w:hint="eastAsia"/>
+        </w:rPr>
+        <w:t>写</w:t>
+      </w:r>
+      <w:r>
+        <w:t>字符函数</w:t>
+      </w:r>
+      <w:bookmarkEnd w:id="27"/>
+    </w:p>
+    <w:p>
+      <w:r>
+        <w:rPr>
+          <w:rFonts w:hint="eastAsia"/>
+        </w:rPr>
+        <w:t>也可</w:t>
+      </w:r>
+      <w:r>
+        <w:t>使用</w:t>
+      </w:r>
+      <w:r>
+        <w:rPr>
+          <w:rFonts w:hint="eastAsia"/>
+        </w:rPr>
+        <w:t>底层</w:t>
+      </w:r>
+      <w:r>
+        <w:rPr>
+          <w:rFonts w:hint="eastAsia"/>
+        </w:rPr>
+        <w:t>写</w:t>
+      </w:r>
+      <w:r>
+        <w:t>字符函数</w:t>
+      </w:r>
+    </w:p>
+    <w:p/>
+    <w:p>
+      <w:pPr>
+        <w:rPr>
+          <w:sz w:val="22"/>
+        </w:rPr>
+      </w:pPr>
+      <w:r>
+        <w:rPr>
+          <w:sz w:val="22"/>
+        </w:rPr>
+        <w:t>void disp_string_LCD12864(unsigned char x,unsigned char y,unsigned char *s);</w:t>
+      </w:r>
+    </w:p>
+    <w:p>
+      <w:pPr>
+        <w:rPr>
+          <w:sz w:val="22"/>
+        </w:rPr>
+      </w:pPr>
+      <w:r>
+        <w:rPr>
+          <w:rFonts w:hint="eastAsia"/>
+          <w:sz w:val="22"/>
+        </w:rPr>
+        <w:t>功能</w:t>
+      </w:r>
+      <w:r>
+        <w:rPr>
+          <w:sz w:val="22"/>
+        </w:rPr>
+        <w:t>：</w:t>
+      </w:r>
+      <w:r>
+        <w:rPr>
+          <w:rFonts w:hint="eastAsia"/>
+          <w:sz w:val="22"/>
+        </w:rPr>
+        <w:t>显示一个字符串</w:t>
+      </w:r>
+      <w:r>
+        <w:rPr>
+          <w:sz w:val="22"/>
+        </w:rPr>
+        <w:t>s到液晶   x：第x行，y：第y列，从第X行第Y列开始写</w:t>
+      </w:r>
+    </w:p>
+    <w:p>
+      <w:pPr>
+        <w:pStyle w:val="2"/>
+      </w:pPr>
+      <w:bookmarkStart w:id="28" w:name="_Toc500018280"/>
+      <w:r>
+        <w:rPr>
+          <w:rFonts w:hint="eastAsia"/>
+        </w:rPr>
         <w:lastRenderedPageBreak/>
-        <w:t>LCD12864</w:t>
-      </w:r>
-      <w:r>
-        <w:rPr>
-          <w:rFonts w:hint="eastAsia"/>
-        </w:rPr>
-        <w:t>模块</w:t>
-      </w:r>
-      <w:bookmarkEnd w:id="23"/>
-    </w:p>
-    <w:p>
-      <w:r>
-        <w:rPr>
-          <w:rFonts w:hint="eastAsia"/>
-        </w:rPr>
-        <w:t>提供</w:t>
-      </w:r>
-      <w:r>
-        <w:t>LCD12864核心驱动和</w:t>
-      </w:r>
-      <w:r>
-        <w:rPr>
-          <w:rFonts w:hint="eastAsia"/>
-        </w:rPr>
-        <w:t>显示</w:t>
-      </w:r>
-      <w:r>
-        <w:t>函数</w:t>
-      </w:r>
-    </w:p>
-    <w:p>
-      <w:r>
-        <w:rPr>
-          <w:rFonts w:hint="eastAsia"/>
-        </w:rPr>
-        <w:t>注意</w:t>
-      </w:r>
-      <w:r>
-        <w:t>：中文个别字符有乱码BUG</w:t>
-      </w:r>
-      <w:r>
-        <w:rPr>
-          <w:rFonts w:hint="eastAsia"/>
-        </w:rPr>
-        <w:t>，</w:t>
-      </w:r>
-      <w:r>
-        <w:t>系KEIL编译器导致</w:t>
-      </w:r>
-      <w:r>
-        <w:rPr>
-          <w:rFonts w:hint="eastAsia"/>
-        </w:rPr>
-        <w:t>，可</w:t>
-      </w:r>
-      <w:r>
-        <w:t>尽量多用英文</w:t>
-      </w:r>
-      <w:r>
-        <w:rPr>
-          <w:rFonts w:hint="eastAsia"/>
-        </w:rPr>
-        <w:t>或</w:t>
-      </w:r>
-      <w:r>
-        <w:t>安装补丁</w:t>
-      </w:r>
-    </w:p>
-    <w:p>
-      <w:pPr>
-        <w:pStyle w:val="2"/>
-      </w:pPr>
-      <w:bookmarkStart w:id="24" w:name="_Toc499458312"/>
-      <w:r>
-        <w:rPr>
-          <w:rFonts w:hint="eastAsia"/>
-        </w:rPr>
-        <w:t>初始化</w:t>
-      </w:r>
-      <w:bookmarkEnd w:id="24"/>
-    </w:p>
-    <w:p>
-      <w:r>
-        <w:rPr>
-          <w:rFonts w:hint="eastAsia"/>
-        </w:rPr>
-        <w:t>调用</w:t>
-      </w:r>
-      <w:r>
-        <w:t>init_LCD12864</w:t>
-      </w:r>
-      <w:r>
-        <w:rPr>
-          <w:rFonts w:hint="eastAsia"/>
-        </w:rPr>
-        <w:t>()函数</w:t>
-      </w:r>
-      <w:r>
-        <w:rPr>
-          <w:rFonts w:hint="eastAsia"/>
-        </w:rPr>
-        <w:t>，</w:t>
-      </w:r>
-      <w:r>
-        <w:t>IO</w:t>
-      </w:r>
-      <w:r>
-        <w:rPr>
-          <w:rFonts w:hint="eastAsia"/>
-        </w:rPr>
-        <w:t>分配设置</w:t>
-      </w:r>
-      <w:r>
-        <w:t>位于</w:t>
-      </w:r>
-      <w:r>
-        <w:t>LCD12864</w:t>
-      </w:r>
-      <w:r>
-        <w:rPr>
-          <w:rFonts w:hint="eastAsia"/>
-        </w:rPr>
-        <w:t>.h</w:t>
-      </w:r>
-    </w:p>
-    <w:p>
-      <w:pPr>
-        <w:pStyle w:val="2"/>
-      </w:pPr>
-      <w:bookmarkStart w:id="25" w:name="_Toc499458313"/>
-      <w:r>
-        <w:rPr>
-          <w:rFonts w:hint="eastAsia"/>
-        </w:rPr>
-        <w:t>打印信息到</w:t>
-      </w:r>
-      <w:r>
-        <w:t>屏幕</w:t>
-      </w:r>
-      <w:bookmarkEnd w:id="25"/>
-    </w:p>
-    <w:p>
-      <w:r>
-        <w:t>使用高级</w:t>
-      </w:r>
-      <w:r>
-        <w:rPr>
-          <w:rFonts w:hint="eastAsia"/>
-        </w:rPr>
-        <w:t>函数</w:t>
-      </w:r>
-      <w:r>
-        <w:t>print_lcd12864(char* fmt ,...)</w:t>
-      </w:r>
-      <w:r>
-        <w:rPr>
-          <w:rFonts w:hint="eastAsia"/>
-        </w:rPr>
-        <w:t>；</w:t>
-      </w:r>
-    </w:p>
-    <w:p>
-      <w:pPr>
-        <w:rPr>
-          <w:sz w:val="22"/>
-        </w:rPr>
-      </w:pPr>
-      <w:r>
-        <w:rPr>
-          <w:rFonts w:hint="eastAsia"/>
-          <w:sz w:val="22"/>
-        </w:rPr>
-        <w:t>使用</w:t>
-      </w:r>
-      <w:r>
-        <w:rPr>
-          <w:sz w:val="22"/>
-        </w:rPr>
-        <w:t>语法与printf（）</w:t>
-      </w:r>
-      <w:r>
-        <w:rPr>
-          <w:rFonts w:hint="eastAsia"/>
-          <w:sz w:val="22"/>
-        </w:rPr>
-        <w:t>相同</w:t>
-      </w:r>
-    </w:p>
-    <w:p>
-      <w:pPr>
-        <w:rPr>
-          <w:sz w:val="22"/>
-        </w:rPr>
-      </w:pPr>
-      <w:r>
-        <w:rPr>
-          <w:rFonts w:hint="eastAsia"/>
-          <w:sz w:val="22"/>
-        </w:rPr>
-        <w:t>例如：</w:t>
-      </w:r>
-      <w:r>
-        <w:rPr>
-          <w:sz w:val="22"/>
-        </w:rPr>
-        <w:t>print_lcd12864</w:t>
-      </w:r>
-      <w:r>
-        <w:rPr>
-          <w:sz w:val="22"/>
-        </w:rPr>
-        <w:t>(“1+1=%d\n”,(int)2);</w:t>
-      </w:r>
-    </w:p>
-    <w:p>
-      <w:pPr>
-        <w:pStyle w:val="2"/>
-      </w:pPr>
-      <w:bookmarkStart w:id="26" w:name="_Toc499458314"/>
-      <w:r>
-        <w:t>使用</w:t>
-      </w:r>
-      <w:r>
-        <w:rPr>
-          <w:rFonts w:hint="eastAsia"/>
-        </w:rPr>
-        <w:t>底层</w:t>
-      </w:r>
-      <w:r>
-        <w:rPr>
-          <w:rFonts w:hint="eastAsia"/>
-        </w:rPr>
-        <w:t>写</w:t>
-      </w:r>
-      <w:r>
-        <w:t>字符函数</w:t>
-      </w:r>
-      <w:bookmarkEnd w:id="26"/>
-    </w:p>
-    <w:p>
-      <w:r>
-        <w:rPr>
-          <w:rFonts w:hint="eastAsia"/>
-        </w:rPr>
-        <w:t>也可</w:t>
-      </w:r>
-      <w:r>
-        <w:t>使用</w:t>
-      </w:r>
-      <w:r>
-        <w:rPr>
-          <w:rFonts w:hint="eastAsia"/>
-        </w:rPr>
-        <w:t>底层</w:t>
-      </w:r>
-      <w:r>
-        <w:rPr>
-          <w:rFonts w:hint="eastAsia"/>
-        </w:rPr>
-        <w:t>写</w:t>
-      </w:r>
-      <w:r>
-        <w:t>字符函数</w:t>
-      </w:r>
-    </w:p>
-    <w:p/>
-    <w:p>
-      <w:pPr>
-        <w:rPr>
-          <w:sz w:val="22"/>
-        </w:rPr>
-      </w:pPr>
-      <w:r>
-        <w:rPr>
-          <w:sz w:val="22"/>
-        </w:rPr>
-        <w:t>void disp_string_LCD12864(unsigned char x,unsigned char y,unsigned char *s);</w:t>
-      </w:r>
-    </w:p>
-    <w:p>
-      <w:pPr>
-        <w:rPr>
-          <w:sz w:val="22"/>
-        </w:rPr>
-      </w:pPr>
-      <w:r>
-        <w:rPr>
-          <w:rFonts w:hint="eastAsia"/>
-          <w:sz w:val="22"/>
-        </w:rPr>
-        <w:t>功能</w:t>
-      </w:r>
-      <w:r>
-        <w:rPr>
-          <w:sz w:val="22"/>
-        </w:rPr>
-        <w:t>：</w:t>
-      </w:r>
-      <w:r>
-        <w:rPr>
-          <w:rFonts w:hint="eastAsia"/>
-          <w:sz w:val="22"/>
-        </w:rPr>
-        <w:t>显示一个字符串</w:t>
-      </w:r>
-      <w:r>
-        <w:rPr>
-          <w:sz w:val="22"/>
-        </w:rPr>
-        <w:t>s到液晶   x：第x行，y：第y列，从第X行第Y列开始写</w:t>
-      </w:r>
-    </w:p>
-    <w:p>
-      <w:pPr>
-        <w:pStyle w:val="2"/>
-      </w:pPr>
-      <w:r>
-        <w:rPr>
-          <w:rFonts w:hint="eastAsia"/>
-        </w:rPr>
         <w:t>实例</w:t>
       </w:r>
+      <w:bookmarkEnd w:id="28"/>
     </w:p>
     <w:p>
       <w:pPr>
@@ -8521,12 +9176,1478 @@
     </w:p>
     <w:p>
       <w:pPr>
-        <w:rPr>
-          <w:rFonts w:hint="eastAsia"/>
-        </w:rPr>
-      </w:pPr>
-      <w:bookmarkStart w:id="27" w:name="_GoBack"/>
-      <w:bookmarkEnd w:id="27"/>
+        <w:pStyle w:val="1"/>
+      </w:pPr>
+      <w:bookmarkStart w:id="29" w:name="_Toc500018281"/>
+      <w:r>
+        <w:rPr>
+          <w:rFonts w:hint="eastAsia"/>
+        </w:rPr>
+        <w:t>KEY按键</w:t>
+      </w:r>
+      <w:bookmarkEnd w:id="29"/>
+    </w:p>
+    <w:p>
+      <w:r>
+        <w:rPr>
+          <w:rFonts w:hint="eastAsia"/>
+        </w:rPr>
+        <w:t>为</w:t>
+      </w:r>
+      <w:r>
+        <w:t>一个带</w:t>
+      </w:r>
+      <w:r>
+        <w:rPr>
+          <w:rFonts w:hint="eastAsia"/>
+        </w:rPr>
+        <w:t>中断</w:t>
+      </w:r>
+      <w:r>
+        <w:t>的按键模板</w:t>
+      </w:r>
+    </w:p>
+    <w:p>
+      <w:pPr>
+        <w:pStyle w:val="2"/>
+      </w:pPr>
+      <w:bookmarkStart w:id="30" w:name="_Toc500018282"/>
+      <w:r>
+        <w:rPr>
+          <w:rFonts w:hint="eastAsia"/>
+        </w:rPr>
+        <w:t>初始化</w:t>
+      </w:r>
+      <w:bookmarkEnd w:id="30"/>
+    </w:p>
+    <w:p>
+      <w:r>
+        <w:t>void key_init();</w:t>
+      </w:r>
+    </w:p>
+    <w:p>
+      <w:r>
+        <w:rPr>
+          <w:rFonts w:hint="eastAsia"/>
+        </w:rPr>
+        <w:t>外部按键</w:t>
+      </w:r>
+      <w:r>
+        <w:t>使用轻触开关，</w:t>
+      </w:r>
+      <w:r>
+        <w:rPr>
+          <w:rFonts w:hint="eastAsia"/>
+        </w:rPr>
+        <w:t>使用</w:t>
+      </w:r>
+      <w:r>
+        <w:t>上拉电阻，</w:t>
+      </w:r>
+      <w:r>
+        <w:rPr>
+          <w:rFonts w:hint="eastAsia"/>
+        </w:rPr>
+        <w:t>以下程序</w:t>
+      </w:r>
+      <w:r>
+        <w:t>配置为了下降沿触发</w:t>
+      </w:r>
+    </w:p>
+    <w:p>
+      <w:r>
+        <w:rPr>
+          <w:rFonts w:hint="eastAsia"/>
+        </w:rPr>
+        <w:t>外部中断</w:t>
+      </w:r>
+      <w:r>
+        <w:t>引脚：</w:t>
+      </w:r>
+    </w:p>
+    <w:p>
+      <w:r>
+        <w:t>INT0(P3.2)</w:t>
+      </w:r>
+    </w:p>
+    <w:p>
+      <w:r>
+        <w:t>INT1(P3.3)</w:t>
+      </w:r>
+    </w:p>
+    <w:p>
+      <w:r>
+        <w:t>INT2(P3.6)固定为下降沿触发</w:t>
+      </w:r>
+    </w:p>
+    <w:p>
+      <w:r>
+        <w:t>INT3(P3.7)固定为下降沿触发</w:t>
+      </w:r>
+    </w:p>
+    <w:p>
+      <w:pPr>
+        <w:rPr>
+          <w:rFonts w:hint="eastAsia"/>
+        </w:rPr>
+      </w:pPr>
+      <w:r>
+        <w:t>INT4(P3.0)固定为下降沿触发</w:t>
+      </w:r>
+    </w:p>
+    <w:p>
+      <w:pPr>
+        <w:pStyle w:val="2"/>
+      </w:pPr>
+      <w:bookmarkStart w:id="31" w:name="_Toc500018283"/>
+      <w:r>
+        <w:rPr>
+          <w:rFonts w:hint="eastAsia"/>
+        </w:rPr>
+        <w:t>中断服务</w:t>
+      </w:r>
+      <w:bookmarkEnd w:id="31"/>
+    </w:p>
+    <w:p>
+      <w:r>
+        <w:rPr>
+          <w:rFonts w:hint="eastAsia"/>
+        </w:rPr>
+        <w:t>修改</w:t>
+      </w:r>
+      <w:r>
+        <w:t>位于KEY.c</w:t>
+      </w:r>
+      <w:r>
+        <w:rPr>
+          <w:rFonts w:hint="eastAsia"/>
+        </w:rPr>
+        <w:t>中</w:t>
+      </w:r>
+      <w:r>
+        <w:t>的如下函数的</w:t>
+      </w:r>
+      <w:r>
+        <w:rPr>
+          <w:rFonts w:ascii="Consolas" w:eastAsia="宋体" w:hAnsi="Consolas" w:cs="Consolas"/>
+          <w:i/>
+          <w:iCs/>
+          <w:color w:val="60A0B0"/>
+          <w:spacing w:val="4"/>
+          <w:kern w:val="0"/>
+          <w:sz w:val="20"/>
+          <w:szCs w:val="20"/>
+        </w:rPr>
+        <w:t>//</w:t>
+      </w:r>
+      <w:r>
+        <w:rPr>
+          <w:rFonts w:ascii="Consolas" w:eastAsia="宋体" w:hAnsi="Consolas" w:cs="Consolas"/>
+          <w:i/>
+          <w:iCs/>
+          <w:color w:val="60A0B0"/>
+          <w:spacing w:val="4"/>
+          <w:kern w:val="0"/>
+          <w:sz w:val="20"/>
+          <w:szCs w:val="20"/>
+        </w:rPr>
+        <w:t>你的代码</w:t>
+      </w:r>
+      <w:r>
+        <w:t>位置</w:t>
+      </w:r>
+    </w:p>
+    <w:p>
+      <w:pPr>
+        <w:widowControl/>
+        <w:pBdr>
+          <w:top w:val="single" w:sz="6" w:space="6" w:color="CCCCCC"/>
+          <w:left w:val="single" w:sz="6" w:space="6" w:color="CCCCCC"/>
+          <w:bottom w:val="single" w:sz="6" w:space="6" w:color="CCCCCC"/>
+          <w:right w:val="single" w:sz="6" w:space="6" w:color="CCCCCC"/>
+        </w:pBdr>
+        <w:shd w:val="clear" w:color="auto" w:fill="F0F0F0"/>
+        <w:tabs>
+          <w:tab w:val="left" w:pos="916"/>
+          <w:tab w:val="left" w:pos="1832"/>
+          <w:tab w:val="left" w:pos="2748"/>
+          <w:tab w:val="left" w:pos="3664"/>
+          <w:tab w:val="left" w:pos="4580"/>
+          <w:tab w:val="left" w:pos="5496"/>
+          <w:tab w:val="left" w:pos="6412"/>
+          <w:tab w:val="left" w:pos="7328"/>
+          <w:tab w:val="left" w:pos="8244"/>
+          <w:tab w:val="left" w:pos="9160"/>
+          <w:tab w:val="left" w:pos="10076"/>
+          <w:tab w:val="left" w:pos="10992"/>
+          <w:tab w:val="left" w:pos="11908"/>
+          <w:tab w:val="left" w:pos="12824"/>
+          <w:tab w:val="left" w:pos="13740"/>
+          <w:tab w:val="left" w:pos="14656"/>
+        </w:tabs>
+        <w:spacing w:line="234" w:lineRule="atLeast"/>
+        <w:jc w:val="left"/>
+        <w:rPr>
+          <w:rFonts w:ascii="Consolas" w:eastAsia="宋体" w:hAnsi="Consolas" w:cs="Consolas"/>
+          <w:color w:val="000000"/>
+          <w:spacing w:val="4"/>
+          <w:kern w:val="0"/>
+          <w:sz w:val="20"/>
+          <w:szCs w:val="20"/>
+        </w:rPr>
+      </w:pPr>
+      <w:r>
+        <w:rPr>
+          <w:rFonts w:ascii="Consolas" w:eastAsia="宋体" w:hAnsi="Consolas" w:cs="Consolas"/>
+          <w:i/>
+          <w:iCs/>
+          <w:color w:val="60A0B0"/>
+          <w:spacing w:val="4"/>
+          <w:kern w:val="0"/>
+          <w:sz w:val="20"/>
+          <w:szCs w:val="20"/>
+        </w:rPr>
+        <w:t>/********************* INT0</w:t>
+      </w:r>
+      <w:r>
+        <w:rPr>
+          <w:rFonts w:ascii="Consolas" w:eastAsia="宋体" w:hAnsi="Consolas" w:cs="Consolas"/>
+          <w:i/>
+          <w:iCs/>
+          <w:color w:val="60A0B0"/>
+          <w:spacing w:val="4"/>
+          <w:kern w:val="0"/>
+          <w:sz w:val="20"/>
+          <w:szCs w:val="20"/>
+        </w:rPr>
+        <w:t>中断函数</w:t>
+      </w:r>
+      <w:r>
+        <w:rPr>
+          <w:rFonts w:ascii="Consolas" w:eastAsia="宋体" w:hAnsi="Consolas" w:cs="Consolas"/>
+          <w:i/>
+          <w:iCs/>
+          <w:color w:val="60A0B0"/>
+          <w:spacing w:val="4"/>
+          <w:kern w:val="0"/>
+          <w:sz w:val="20"/>
+          <w:szCs w:val="20"/>
+        </w:rPr>
+        <w:t xml:space="preserve"> *************************/</w:t>
+      </w:r>
+    </w:p>
+    <w:p>
+      <w:pPr>
+        <w:widowControl/>
+        <w:pBdr>
+          <w:top w:val="single" w:sz="6" w:space="6" w:color="CCCCCC"/>
+          <w:left w:val="single" w:sz="6" w:space="6" w:color="CCCCCC"/>
+          <w:bottom w:val="single" w:sz="6" w:space="6" w:color="CCCCCC"/>
+          <w:right w:val="single" w:sz="6" w:space="6" w:color="CCCCCC"/>
+        </w:pBdr>
+        <w:shd w:val="clear" w:color="auto" w:fill="F0F0F0"/>
+        <w:tabs>
+          <w:tab w:val="left" w:pos="916"/>
+          <w:tab w:val="left" w:pos="1832"/>
+          <w:tab w:val="left" w:pos="2748"/>
+          <w:tab w:val="left" w:pos="3664"/>
+          <w:tab w:val="left" w:pos="4580"/>
+          <w:tab w:val="left" w:pos="5496"/>
+          <w:tab w:val="left" w:pos="6412"/>
+          <w:tab w:val="left" w:pos="7328"/>
+          <w:tab w:val="left" w:pos="8244"/>
+          <w:tab w:val="left" w:pos="9160"/>
+          <w:tab w:val="left" w:pos="10076"/>
+          <w:tab w:val="left" w:pos="10992"/>
+          <w:tab w:val="left" w:pos="11908"/>
+          <w:tab w:val="left" w:pos="12824"/>
+          <w:tab w:val="left" w:pos="13740"/>
+          <w:tab w:val="left" w:pos="14656"/>
+        </w:tabs>
+        <w:spacing w:line="234" w:lineRule="atLeast"/>
+        <w:jc w:val="left"/>
+        <w:rPr>
+          <w:rFonts w:ascii="Consolas" w:eastAsia="宋体" w:hAnsi="Consolas" w:cs="Consolas"/>
+          <w:color w:val="000000"/>
+          <w:spacing w:val="4"/>
+          <w:kern w:val="0"/>
+          <w:sz w:val="20"/>
+          <w:szCs w:val="20"/>
+        </w:rPr>
+      </w:pPr>
+      <w:r>
+        <w:rPr>
+          <w:rFonts w:ascii="Consolas" w:eastAsia="宋体" w:hAnsi="Consolas" w:cs="Consolas"/>
+          <w:color w:val="902000"/>
+          <w:spacing w:val="4"/>
+          <w:kern w:val="0"/>
+          <w:sz w:val="20"/>
+          <w:szCs w:val="20"/>
+        </w:rPr>
+        <w:t>void</w:t>
+      </w:r>
+      <w:r>
+        <w:rPr>
+          <w:rFonts w:ascii="Consolas" w:eastAsia="宋体" w:hAnsi="Consolas" w:cs="Consolas"/>
+          <w:color w:val="000000"/>
+          <w:spacing w:val="4"/>
+          <w:kern w:val="0"/>
+          <w:sz w:val="20"/>
+          <w:szCs w:val="20"/>
+        </w:rPr>
+        <w:t xml:space="preserve"> </w:t>
+      </w:r>
+      <w:r>
+        <w:rPr>
+          <w:rFonts w:ascii="Consolas" w:eastAsia="宋体" w:hAnsi="Consolas" w:cs="Consolas"/>
+          <w:color w:val="06287E"/>
+          <w:spacing w:val="4"/>
+          <w:kern w:val="0"/>
+          <w:sz w:val="20"/>
+          <w:szCs w:val="20"/>
+        </w:rPr>
+        <w:t>Ext_INT0</w:t>
+      </w:r>
+      <w:r>
+        <w:rPr>
+          <w:rFonts w:ascii="Consolas" w:eastAsia="宋体" w:hAnsi="Consolas" w:cs="Consolas"/>
+          <w:color w:val="000000"/>
+          <w:spacing w:val="4"/>
+          <w:kern w:val="0"/>
+          <w:sz w:val="20"/>
+          <w:szCs w:val="20"/>
+        </w:rPr>
+        <w:t xml:space="preserve"> (</w:t>
+      </w:r>
+      <w:r>
+        <w:rPr>
+          <w:rFonts w:ascii="Consolas" w:eastAsia="宋体" w:hAnsi="Consolas" w:cs="Consolas"/>
+          <w:color w:val="902000"/>
+          <w:spacing w:val="4"/>
+          <w:kern w:val="0"/>
+          <w:sz w:val="20"/>
+          <w:szCs w:val="20"/>
+        </w:rPr>
+        <w:t>void</w:t>
+      </w:r>
+      <w:r>
+        <w:rPr>
+          <w:rFonts w:ascii="Consolas" w:eastAsia="宋体" w:hAnsi="Consolas" w:cs="Consolas"/>
+          <w:color w:val="000000"/>
+          <w:spacing w:val="4"/>
+          <w:kern w:val="0"/>
+          <w:sz w:val="20"/>
+          <w:szCs w:val="20"/>
+        </w:rPr>
+        <w:t>) interrupt INT0_VECTOR</w:t>
+      </w:r>
+      <w:r>
+        <w:rPr>
+          <w:rFonts w:ascii="Consolas" w:eastAsia="宋体" w:hAnsi="Consolas" w:cs="Consolas"/>
+          <w:color w:val="000000"/>
+          <w:spacing w:val="4"/>
+          <w:kern w:val="0"/>
+          <w:sz w:val="20"/>
+          <w:szCs w:val="20"/>
+        </w:rPr>
+        <w:tab/>
+      </w:r>
+      <w:r>
+        <w:rPr>
+          <w:rFonts w:ascii="Consolas" w:eastAsia="宋体" w:hAnsi="Consolas" w:cs="Consolas"/>
+          <w:color w:val="000000"/>
+          <w:spacing w:val="4"/>
+          <w:kern w:val="0"/>
+          <w:sz w:val="20"/>
+          <w:szCs w:val="20"/>
+        </w:rPr>
+        <w:tab/>
+      </w:r>
+      <w:r>
+        <w:rPr>
+          <w:rFonts w:ascii="Consolas" w:eastAsia="宋体" w:hAnsi="Consolas" w:cs="Consolas"/>
+          <w:i/>
+          <w:iCs/>
+          <w:color w:val="60A0B0"/>
+          <w:spacing w:val="4"/>
+          <w:kern w:val="0"/>
+          <w:sz w:val="20"/>
+          <w:szCs w:val="20"/>
+        </w:rPr>
+        <w:t>//</w:t>
+      </w:r>
+      <w:r>
+        <w:rPr>
+          <w:rFonts w:ascii="Consolas" w:eastAsia="宋体" w:hAnsi="Consolas" w:cs="Consolas"/>
+          <w:i/>
+          <w:iCs/>
+          <w:color w:val="60A0B0"/>
+          <w:spacing w:val="4"/>
+          <w:kern w:val="0"/>
+          <w:sz w:val="20"/>
+          <w:szCs w:val="20"/>
+        </w:rPr>
+        <w:t>进中断时已经清除标志</w:t>
+      </w:r>
+    </w:p>
+    <w:p>
+      <w:pPr>
+        <w:widowControl/>
+        <w:pBdr>
+          <w:top w:val="single" w:sz="6" w:space="6" w:color="CCCCCC"/>
+          <w:left w:val="single" w:sz="6" w:space="6" w:color="CCCCCC"/>
+          <w:bottom w:val="single" w:sz="6" w:space="6" w:color="CCCCCC"/>
+          <w:right w:val="single" w:sz="6" w:space="6" w:color="CCCCCC"/>
+        </w:pBdr>
+        <w:shd w:val="clear" w:color="auto" w:fill="F0F0F0"/>
+        <w:tabs>
+          <w:tab w:val="left" w:pos="916"/>
+          <w:tab w:val="left" w:pos="1832"/>
+          <w:tab w:val="left" w:pos="2748"/>
+          <w:tab w:val="left" w:pos="3664"/>
+          <w:tab w:val="left" w:pos="4580"/>
+          <w:tab w:val="left" w:pos="5496"/>
+          <w:tab w:val="left" w:pos="6412"/>
+          <w:tab w:val="left" w:pos="7328"/>
+          <w:tab w:val="left" w:pos="8244"/>
+          <w:tab w:val="left" w:pos="9160"/>
+          <w:tab w:val="left" w:pos="10076"/>
+          <w:tab w:val="left" w:pos="10992"/>
+          <w:tab w:val="left" w:pos="11908"/>
+          <w:tab w:val="left" w:pos="12824"/>
+          <w:tab w:val="left" w:pos="13740"/>
+          <w:tab w:val="left" w:pos="14656"/>
+        </w:tabs>
+        <w:spacing w:line="234" w:lineRule="atLeast"/>
+        <w:jc w:val="left"/>
+        <w:rPr>
+          <w:rFonts w:ascii="Consolas" w:eastAsia="宋体" w:hAnsi="Consolas" w:cs="Consolas"/>
+          <w:color w:val="000000"/>
+          <w:spacing w:val="4"/>
+          <w:kern w:val="0"/>
+          <w:sz w:val="20"/>
+          <w:szCs w:val="20"/>
+        </w:rPr>
+      </w:pPr>
+      <w:r>
+        <w:rPr>
+          <w:rFonts w:ascii="Consolas" w:eastAsia="宋体" w:hAnsi="Consolas" w:cs="Consolas"/>
+          <w:color w:val="000000"/>
+          <w:spacing w:val="4"/>
+          <w:kern w:val="0"/>
+          <w:sz w:val="20"/>
+          <w:szCs w:val="20"/>
+        </w:rPr>
+        <w:t>{</w:t>
+      </w:r>
+    </w:p>
+    <w:p>
+      <w:pPr>
+        <w:widowControl/>
+        <w:pBdr>
+          <w:top w:val="single" w:sz="6" w:space="6" w:color="CCCCCC"/>
+          <w:left w:val="single" w:sz="6" w:space="6" w:color="CCCCCC"/>
+          <w:bottom w:val="single" w:sz="6" w:space="6" w:color="CCCCCC"/>
+          <w:right w:val="single" w:sz="6" w:space="6" w:color="CCCCCC"/>
+        </w:pBdr>
+        <w:shd w:val="clear" w:color="auto" w:fill="F0F0F0"/>
+        <w:tabs>
+          <w:tab w:val="left" w:pos="916"/>
+          <w:tab w:val="left" w:pos="1832"/>
+          <w:tab w:val="left" w:pos="2748"/>
+          <w:tab w:val="left" w:pos="3664"/>
+          <w:tab w:val="left" w:pos="4580"/>
+          <w:tab w:val="left" w:pos="5496"/>
+          <w:tab w:val="left" w:pos="6412"/>
+          <w:tab w:val="left" w:pos="7328"/>
+          <w:tab w:val="left" w:pos="8244"/>
+          <w:tab w:val="left" w:pos="9160"/>
+          <w:tab w:val="left" w:pos="10076"/>
+          <w:tab w:val="left" w:pos="10992"/>
+          <w:tab w:val="left" w:pos="11908"/>
+          <w:tab w:val="left" w:pos="12824"/>
+          <w:tab w:val="left" w:pos="13740"/>
+          <w:tab w:val="left" w:pos="14656"/>
+        </w:tabs>
+        <w:spacing w:line="234" w:lineRule="atLeast"/>
+        <w:jc w:val="left"/>
+        <w:rPr>
+          <w:rFonts w:ascii="Consolas" w:eastAsia="宋体" w:hAnsi="Consolas" w:cs="Consolas"/>
+          <w:color w:val="000000"/>
+          <w:spacing w:val="4"/>
+          <w:kern w:val="0"/>
+          <w:sz w:val="20"/>
+          <w:szCs w:val="20"/>
+        </w:rPr>
+      </w:pPr>
+      <w:r>
+        <w:rPr>
+          <w:rFonts w:ascii="Consolas" w:eastAsia="宋体" w:hAnsi="Consolas" w:cs="Consolas"/>
+          <w:color w:val="000000"/>
+          <w:spacing w:val="4"/>
+          <w:kern w:val="0"/>
+          <w:sz w:val="20"/>
+          <w:szCs w:val="20"/>
+        </w:rPr>
+        <w:tab/>
+        <w:t>delay_ms(</w:t>
+      </w:r>
+      <w:r>
+        <w:rPr>
+          <w:rFonts w:ascii="Consolas" w:eastAsia="宋体" w:hAnsi="Consolas" w:cs="Consolas"/>
+          <w:color w:val="40A070"/>
+          <w:spacing w:val="4"/>
+          <w:kern w:val="0"/>
+          <w:sz w:val="20"/>
+          <w:szCs w:val="20"/>
+        </w:rPr>
+        <w:t>10</w:t>
+      </w:r>
+      <w:r>
+        <w:rPr>
+          <w:rFonts w:ascii="Consolas" w:eastAsia="宋体" w:hAnsi="Consolas" w:cs="Consolas"/>
+          <w:color w:val="000000"/>
+          <w:spacing w:val="4"/>
+          <w:kern w:val="0"/>
+          <w:sz w:val="20"/>
+          <w:szCs w:val="20"/>
+        </w:rPr>
+        <w:t>);</w:t>
+      </w:r>
+    </w:p>
+    <w:p>
+      <w:pPr>
+        <w:widowControl/>
+        <w:pBdr>
+          <w:top w:val="single" w:sz="6" w:space="6" w:color="CCCCCC"/>
+          <w:left w:val="single" w:sz="6" w:space="6" w:color="CCCCCC"/>
+          <w:bottom w:val="single" w:sz="6" w:space="6" w:color="CCCCCC"/>
+          <w:right w:val="single" w:sz="6" w:space="6" w:color="CCCCCC"/>
+        </w:pBdr>
+        <w:shd w:val="clear" w:color="auto" w:fill="F0F0F0"/>
+        <w:tabs>
+          <w:tab w:val="left" w:pos="916"/>
+          <w:tab w:val="left" w:pos="1832"/>
+          <w:tab w:val="left" w:pos="2748"/>
+          <w:tab w:val="left" w:pos="3664"/>
+          <w:tab w:val="left" w:pos="4580"/>
+          <w:tab w:val="left" w:pos="5496"/>
+          <w:tab w:val="left" w:pos="6412"/>
+          <w:tab w:val="left" w:pos="7328"/>
+          <w:tab w:val="left" w:pos="8244"/>
+          <w:tab w:val="left" w:pos="9160"/>
+          <w:tab w:val="left" w:pos="10076"/>
+          <w:tab w:val="left" w:pos="10992"/>
+          <w:tab w:val="left" w:pos="11908"/>
+          <w:tab w:val="left" w:pos="12824"/>
+          <w:tab w:val="left" w:pos="13740"/>
+          <w:tab w:val="left" w:pos="14656"/>
+        </w:tabs>
+        <w:spacing w:line="234" w:lineRule="atLeast"/>
+        <w:jc w:val="left"/>
+        <w:rPr>
+          <w:rFonts w:ascii="Consolas" w:eastAsia="宋体" w:hAnsi="Consolas" w:cs="Consolas"/>
+          <w:color w:val="000000"/>
+          <w:spacing w:val="4"/>
+          <w:kern w:val="0"/>
+          <w:sz w:val="20"/>
+          <w:szCs w:val="20"/>
+        </w:rPr>
+      </w:pPr>
+      <w:r>
+        <w:rPr>
+          <w:rFonts w:ascii="Consolas" w:eastAsia="宋体" w:hAnsi="Consolas" w:cs="Consolas"/>
+          <w:color w:val="000000"/>
+          <w:spacing w:val="4"/>
+          <w:kern w:val="0"/>
+          <w:sz w:val="20"/>
+          <w:szCs w:val="20"/>
+        </w:rPr>
+        <w:tab/>
+      </w:r>
+      <w:r>
+        <w:rPr>
+          <w:rFonts w:ascii="Consolas" w:eastAsia="宋体" w:hAnsi="Consolas" w:cs="Consolas"/>
+          <w:b/>
+          <w:bCs/>
+          <w:color w:val="007020"/>
+          <w:spacing w:val="4"/>
+          <w:kern w:val="0"/>
+          <w:sz w:val="20"/>
+          <w:szCs w:val="20"/>
+        </w:rPr>
+        <w:t>if</w:t>
+      </w:r>
+      <w:r>
+        <w:rPr>
+          <w:rFonts w:ascii="Consolas" w:eastAsia="宋体" w:hAnsi="Consolas" w:cs="Consolas"/>
+          <w:color w:val="000000"/>
+          <w:spacing w:val="4"/>
+          <w:kern w:val="0"/>
+          <w:sz w:val="20"/>
+          <w:szCs w:val="20"/>
+        </w:rPr>
+        <w:t>(P32</w:t>
+      </w:r>
+      <w:r>
+        <w:rPr>
+          <w:rFonts w:ascii="Consolas" w:eastAsia="宋体" w:hAnsi="Consolas" w:cs="Consolas"/>
+          <w:color w:val="666666"/>
+          <w:spacing w:val="4"/>
+          <w:kern w:val="0"/>
+          <w:sz w:val="20"/>
+          <w:szCs w:val="20"/>
+        </w:rPr>
+        <w:t>==</w:t>
+      </w:r>
+      <w:r>
+        <w:rPr>
+          <w:rFonts w:ascii="Consolas" w:eastAsia="宋体" w:hAnsi="Consolas" w:cs="Consolas"/>
+          <w:color w:val="40A070"/>
+          <w:spacing w:val="4"/>
+          <w:kern w:val="0"/>
+          <w:sz w:val="20"/>
+          <w:szCs w:val="20"/>
+        </w:rPr>
+        <w:t>0</w:t>
+      </w:r>
+      <w:r>
+        <w:rPr>
+          <w:rFonts w:ascii="Consolas" w:eastAsia="宋体" w:hAnsi="Consolas" w:cs="Consolas"/>
+          <w:color w:val="000000"/>
+          <w:spacing w:val="4"/>
+          <w:kern w:val="0"/>
+          <w:sz w:val="20"/>
+          <w:szCs w:val="20"/>
+        </w:rPr>
+        <w:t>){</w:t>
+      </w:r>
+    </w:p>
+    <w:p>
+      <w:pPr>
+        <w:widowControl/>
+        <w:pBdr>
+          <w:top w:val="single" w:sz="6" w:space="6" w:color="CCCCCC"/>
+          <w:left w:val="single" w:sz="6" w:space="6" w:color="CCCCCC"/>
+          <w:bottom w:val="single" w:sz="6" w:space="6" w:color="CCCCCC"/>
+          <w:right w:val="single" w:sz="6" w:space="6" w:color="CCCCCC"/>
+        </w:pBdr>
+        <w:shd w:val="clear" w:color="auto" w:fill="F0F0F0"/>
+        <w:tabs>
+          <w:tab w:val="left" w:pos="916"/>
+          <w:tab w:val="left" w:pos="1832"/>
+          <w:tab w:val="left" w:pos="2748"/>
+          <w:tab w:val="left" w:pos="3664"/>
+          <w:tab w:val="left" w:pos="4580"/>
+          <w:tab w:val="left" w:pos="5496"/>
+          <w:tab w:val="left" w:pos="6412"/>
+          <w:tab w:val="left" w:pos="7328"/>
+          <w:tab w:val="left" w:pos="8244"/>
+          <w:tab w:val="left" w:pos="9160"/>
+          <w:tab w:val="left" w:pos="10076"/>
+          <w:tab w:val="left" w:pos="10992"/>
+          <w:tab w:val="left" w:pos="11908"/>
+          <w:tab w:val="left" w:pos="12824"/>
+          <w:tab w:val="left" w:pos="13740"/>
+          <w:tab w:val="left" w:pos="14656"/>
+        </w:tabs>
+        <w:spacing w:line="234" w:lineRule="atLeast"/>
+        <w:jc w:val="left"/>
+        <w:rPr>
+          <w:rFonts w:ascii="Consolas" w:eastAsia="宋体" w:hAnsi="Consolas" w:cs="Consolas"/>
+          <w:color w:val="000000"/>
+          <w:spacing w:val="4"/>
+          <w:kern w:val="0"/>
+          <w:sz w:val="20"/>
+          <w:szCs w:val="20"/>
+        </w:rPr>
+      </w:pPr>
+      <w:r>
+        <w:rPr>
+          <w:rFonts w:ascii="Consolas" w:eastAsia="宋体" w:hAnsi="Consolas" w:cs="Consolas"/>
+          <w:color w:val="000000"/>
+          <w:spacing w:val="4"/>
+          <w:kern w:val="0"/>
+          <w:sz w:val="20"/>
+          <w:szCs w:val="20"/>
+        </w:rPr>
+        <w:tab/>
+      </w:r>
+      <w:r>
+        <w:rPr>
+          <w:rFonts w:ascii="Consolas" w:eastAsia="宋体" w:hAnsi="Consolas" w:cs="Consolas"/>
+          <w:color w:val="000000"/>
+          <w:spacing w:val="4"/>
+          <w:kern w:val="0"/>
+          <w:sz w:val="20"/>
+          <w:szCs w:val="20"/>
+        </w:rPr>
+        <w:tab/>
+      </w:r>
+      <w:r>
+        <w:rPr>
+          <w:rFonts w:ascii="Consolas" w:eastAsia="宋体" w:hAnsi="Consolas" w:cs="Consolas"/>
+          <w:i/>
+          <w:iCs/>
+          <w:color w:val="60A0B0"/>
+          <w:spacing w:val="4"/>
+          <w:kern w:val="0"/>
+          <w:sz w:val="20"/>
+          <w:szCs w:val="20"/>
+        </w:rPr>
+        <w:t>//</w:t>
+      </w:r>
+      <w:r>
+        <w:rPr>
+          <w:rFonts w:ascii="Consolas" w:eastAsia="宋体" w:hAnsi="Consolas" w:cs="Consolas"/>
+          <w:i/>
+          <w:iCs/>
+          <w:color w:val="60A0B0"/>
+          <w:spacing w:val="4"/>
+          <w:kern w:val="0"/>
+          <w:sz w:val="20"/>
+          <w:szCs w:val="20"/>
+        </w:rPr>
+        <w:t>开始执行中断服务部分</w:t>
+      </w:r>
+    </w:p>
+    <w:p>
+      <w:pPr>
+        <w:widowControl/>
+        <w:pBdr>
+          <w:top w:val="single" w:sz="6" w:space="6" w:color="CCCCCC"/>
+          <w:left w:val="single" w:sz="6" w:space="6" w:color="CCCCCC"/>
+          <w:bottom w:val="single" w:sz="6" w:space="6" w:color="CCCCCC"/>
+          <w:right w:val="single" w:sz="6" w:space="6" w:color="CCCCCC"/>
+        </w:pBdr>
+        <w:shd w:val="clear" w:color="auto" w:fill="F0F0F0"/>
+        <w:tabs>
+          <w:tab w:val="left" w:pos="916"/>
+          <w:tab w:val="left" w:pos="1832"/>
+          <w:tab w:val="left" w:pos="2748"/>
+          <w:tab w:val="left" w:pos="3664"/>
+          <w:tab w:val="left" w:pos="4580"/>
+          <w:tab w:val="left" w:pos="5496"/>
+          <w:tab w:val="left" w:pos="6412"/>
+          <w:tab w:val="left" w:pos="7328"/>
+          <w:tab w:val="left" w:pos="8244"/>
+          <w:tab w:val="left" w:pos="9160"/>
+          <w:tab w:val="left" w:pos="10076"/>
+          <w:tab w:val="left" w:pos="10992"/>
+          <w:tab w:val="left" w:pos="11908"/>
+          <w:tab w:val="left" w:pos="12824"/>
+          <w:tab w:val="left" w:pos="13740"/>
+          <w:tab w:val="left" w:pos="14656"/>
+        </w:tabs>
+        <w:spacing w:line="234" w:lineRule="atLeast"/>
+        <w:jc w:val="left"/>
+        <w:rPr>
+          <w:rFonts w:ascii="Consolas" w:eastAsia="宋体" w:hAnsi="Consolas" w:cs="Consolas"/>
+          <w:color w:val="000000"/>
+          <w:spacing w:val="4"/>
+          <w:kern w:val="0"/>
+          <w:sz w:val="20"/>
+          <w:szCs w:val="20"/>
+        </w:rPr>
+      </w:pPr>
+      <w:r>
+        <w:rPr>
+          <w:rFonts w:ascii="Consolas" w:eastAsia="宋体" w:hAnsi="Consolas" w:cs="Consolas"/>
+          <w:color w:val="000000"/>
+          <w:spacing w:val="4"/>
+          <w:kern w:val="0"/>
+          <w:sz w:val="20"/>
+          <w:szCs w:val="20"/>
+        </w:rPr>
+        <w:tab/>
+      </w:r>
+      <w:r>
+        <w:rPr>
+          <w:rFonts w:ascii="Consolas" w:eastAsia="宋体" w:hAnsi="Consolas" w:cs="Consolas"/>
+          <w:color w:val="000000"/>
+          <w:spacing w:val="4"/>
+          <w:kern w:val="0"/>
+          <w:sz w:val="20"/>
+          <w:szCs w:val="20"/>
+        </w:rPr>
+        <w:tab/>
+      </w:r>
+      <w:r>
+        <w:rPr>
+          <w:rFonts w:ascii="Consolas" w:eastAsia="宋体" w:hAnsi="Consolas" w:cs="Consolas"/>
+          <w:i/>
+          <w:iCs/>
+          <w:color w:val="60A0B0"/>
+          <w:spacing w:val="4"/>
+          <w:kern w:val="0"/>
+          <w:sz w:val="20"/>
+          <w:szCs w:val="20"/>
+        </w:rPr>
+        <w:t>//</w:t>
+      </w:r>
+      <w:r>
+        <w:rPr>
+          <w:rFonts w:ascii="Consolas" w:eastAsia="宋体" w:hAnsi="Consolas" w:cs="Consolas"/>
+          <w:i/>
+          <w:iCs/>
+          <w:color w:val="60A0B0"/>
+          <w:spacing w:val="4"/>
+          <w:kern w:val="0"/>
+          <w:sz w:val="20"/>
+          <w:szCs w:val="20"/>
+        </w:rPr>
+        <w:t>你的代码</w:t>
+      </w:r>
+    </w:p>
+    <w:p>
+      <w:pPr>
+        <w:widowControl/>
+        <w:pBdr>
+          <w:top w:val="single" w:sz="6" w:space="6" w:color="CCCCCC"/>
+          <w:left w:val="single" w:sz="6" w:space="6" w:color="CCCCCC"/>
+          <w:bottom w:val="single" w:sz="6" w:space="6" w:color="CCCCCC"/>
+          <w:right w:val="single" w:sz="6" w:space="6" w:color="CCCCCC"/>
+        </w:pBdr>
+        <w:shd w:val="clear" w:color="auto" w:fill="F0F0F0"/>
+        <w:tabs>
+          <w:tab w:val="left" w:pos="916"/>
+          <w:tab w:val="left" w:pos="1832"/>
+          <w:tab w:val="left" w:pos="2748"/>
+          <w:tab w:val="left" w:pos="3664"/>
+          <w:tab w:val="left" w:pos="4580"/>
+          <w:tab w:val="left" w:pos="5496"/>
+          <w:tab w:val="left" w:pos="6412"/>
+          <w:tab w:val="left" w:pos="7328"/>
+          <w:tab w:val="left" w:pos="8244"/>
+          <w:tab w:val="left" w:pos="9160"/>
+          <w:tab w:val="left" w:pos="10076"/>
+          <w:tab w:val="left" w:pos="10992"/>
+          <w:tab w:val="left" w:pos="11908"/>
+          <w:tab w:val="left" w:pos="12824"/>
+          <w:tab w:val="left" w:pos="13740"/>
+          <w:tab w:val="left" w:pos="14656"/>
+        </w:tabs>
+        <w:spacing w:line="234" w:lineRule="atLeast"/>
+        <w:jc w:val="left"/>
+        <w:rPr>
+          <w:rFonts w:ascii="Consolas" w:eastAsia="宋体" w:hAnsi="Consolas" w:cs="Consolas"/>
+          <w:color w:val="000000"/>
+          <w:spacing w:val="4"/>
+          <w:kern w:val="0"/>
+          <w:sz w:val="20"/>
+          <w:szCs w:val="20"/>
+        </w:rPr>
+      </w:pPr>
+      <w:r>
+        <w:rPr>
+          <w:rFonts w:ascii="Consolas" w:eastAsia="宋体" w:hAnsi="Consolas" w:cs="Consolas"/>
+          <w:color w:val="000000"/>
+          <w:spacing w:val="4"/>
+          <w:kern w:val="0"/>
+          <w:sz w:val="20"/>
+          <w:szCs w:val="20"/>
+        </w:rPr>
+        <w:tab/>
+        <w:t>}</w:t>
+      </w:r>
+    </w:p>
+    <w:p>
+      <w:pPr>
+        <w:widowControl/>
+        <w:pBdr>
+          <w:top w:val="single" w:sz="6" w:space="6" w:color="CCCCCC"/>
+          <w:left w:val="single" w:sz="6" w:space="6" w:color="CCCCCC"/>
+          <w:bottom w:val="single" w:sz="6" w:space="6" w:color="CCCCCC"/>
+          <w:right w:val="single" w:sz="6" w:space="6" w:color="CCCCCC"/>
+        </w:pBdr>
+        <w:shd w:val="clear" w:color="auto" w:fill="F0F0F0"/>
+        <w:tabs>
+          <w:tab w:val="left" w:pos="916"/>
+          <w:tab w:val="left" w:pos="1832"/>
+          <w:tab w:val="left" w:pos="2748"/>
+          <w:tab w:val="left" w:pos="3664"/>
+          <w:tab w:val="left" w:pos="4580"/>
+          <w:tab w:val="left" w:pos="5496"/>
+          <w:tab w:val="left" w:pos="6412"/>
+          <w:tab w:val="left" w:pos="7328"/>
+          <w:tab w:val="left" w:pos="8244"/>
+          <w:tab w:val="left" w:pos="9160"/>
+          <w:tab w:val="left" w:pos="10076"/>
+          <w:tab w:val="left" w:pos="10992"/>
+          <w:tab w:val="left" w:pos="11908"/>
+          <w:tab w:val="left" w:pos="12824"/>
+          <w:tab w:val="left" w:pos="13740"/>
+          <w:tab w:val="left" w:pos="14656"/>
+        </w:tabs>
+        <w:spacing w:line="234" w:lineRule="atLeast"/>
+        <w:jc w:val="left"/>
+        <w:rPr>
+          <w:rFonts w:ascii="Consolas" w:eastAsia="宋体" w:hAnsi="Consolas" w:cs="Consolas"/>
+          <w:color w:val="000000"/>
+          <w:spacing w:val="4"/>
+          <w:kern w:val="0"/>
+          <w:sz w:val="20"/>
+          <w:szCs w:val="20"/>
+        </w:rPr>
+      </w:pPr>
+      <w:r>
+        <w:rPr>
+          <w:rFonts w:ascii="Consolas" w:eastAsia="宋体" w:hAnsi="Consolas" w:cs="Consolas"/>
+          <w:color w:val="000000"/>
+          <w:spacing w:val="4"/>
+          <w:kern w:val="0"/>
+          <w:sz w:val="20"/>
+          <w:szCs w:val="20"/>
+        </w:rPr>
+        <w:lastRenderedPageBreak/>
+        <w:t>}</w:t>
+      </w:r>
+    </w:p>
+    <w:p>
+      <w:pPr>
+        <w:pStyle w:val="1"/>
+      </w:pPr>
+      <w:bookmarkStart w:id="32" w:name="_Toc500018284"/>
+      <w:bookmarkStart w:id="33" w:name="_GoBack"/>
+      <w:bookmarkEnd w:id="33"/>
+      <w:r>
+        <w:rPr>
+          <w:rFonts w:hint="eastAsia"/>
+        </w:rPr>
+        <w:t>外部中断</w:t>
+      </w:r>
+      <w:bookmarkEnd w:id="32"/>
+    </w:p>
+    <w:p>
+      <w:r>
+        <w:rPr>
+          <w:rFonts w:hint="eastAsia"/>
+        </w:rPr>
+        <w:t>外部</w:t>
+      </w:r>
+      <w:r>
+        <w:t>中断配置函数</w:t>
+      </w:r>
+    </w:p>
+    <w:p>
+      <w:pPr>
+        <w:rPr>
+          <w:rFonts w:hint="eastAsia"/>
+        </w:rPr>
+      </w:pPr>
+      <w:r>
+        <w:rPr>
+          <w:rFonts w:hint="eastAsia"/>
+        </w:rPr>
+        <w:t>注意</w:t>
+      </w:r>
+      <w:r>
+        <w:t>：</w:t>
+      </w:r>
+      <w:r>
+        <w:rPr>
+          <w:rFonts w:hint="eastAsia"/>
+        </w:rPr>
+        <w:t>别</w:t>
+      </w:r>
+      <w:r>
+        <w:t>忘记</w:t>
+      </w:r>
+      <w:r>
+        <w:rPr>
+          <w:rFonts w:hint="eastAsia"/>
+        </w:rPr>
+        <w:t>开启</w:t>
+      </w:r>
+      <w:r>
+        <w:t>总中断</w:t>
+      </w:r>
+      <w:r>
+        <w:rPr>
+          <w:rFonts w:hint="eastAsia"/>
+        </w:rPr>
+        <w:t>开关</w:t>
+      </w:r>
+      <w:r>
+        <w:t>EA</w:t>
+      </w:r>
+    </w:p>
+    <w:p>
+      <w:pPr>
+        <w:pStyle w:val="2"/>
+      </w:pPr>
+      <w:bookmarkStart w:id="34" w:name="_Toc500018285"/>
+      <w:r>
+        <w:rPr>
+          <w:rFonts w:hint="eastAsia"/>
+        </w:rPr>
+        <w:t>配置</w:t>
+      </w:r>
+      <w:r>
+        <w:t>函数</w:t>
+      </w:r>
+      <w:bookmarkEnd w:id="34"/>
+    </w:p>
+    <w:p>
+      <w:r>
+        <w:t>EXTI_config(u8 EXTI_Mode,u8</w:t>
+      </w:r>
+      <w:r>
+        <w:tab/>
+        <w:t>EXTI_Polity,u8</w:t>
+      </w:r>
+      <w:r>
+        <w:tab/>
+        <w:t>EXTI_Interrupt,u8 EXT_chn) ;</w:t>
+      </w:r>
+    </w:p>
+    <w:p>
+      <w:r>
+        <w:rPr>
+          <w:rFonts w:hint="eastAsia"/>
+        </w:rPr>
+        <w:t>参数定义</w:t>
+      </w:r>
+      <w:r>
+        <w:t>如下</w:t>
+      </w:r>
+    </w:p>
+    <w:p>
+      <w:pPr>
+        <w:rPr>
+          <w:rFonts w:hint="eastAsia"/>
+        </w:rPr>
+      </w:pPr>
+    </w:p>
+    <w:p>
+      <w:r>
+        <w:t>EXTI_Mode</w:t>
+      </w:r>
+      <w:r>
+        <w:rPr>
+          <w:rFonts w:hint="eastAsia"/>
+        </w:rPr>
+        <w:t>：中断</w:t>
+      </w:r>
+      <w:r>
+        <w:t>方式</w:t>
+      </w:r>
+    </w:p>
+    <w:p>
+      <w:pPr>
+        <w:rPr>
+          <w:rFonts w:hint="eastAsia"/>
+        </w:rPr>
+      </w:pPr>
+      <w:r>
+        <w:rPr>
+          <w:rFonts w:hint="eastAsia"/>
+        </w:rPr>
+        <w:t>可选值</w:t>
+      </w:r>
+      <w:r>
+        <w:t>：</w:t>
+      </w:r>
+    </w:p>
+    <w:p>
+      <w:pPr>
+        <w:ind w:firstLineChars="50" w:firstLine="105"/>
+      </w:pPr>
+      <w:r>
+        <w:t>EXT_MODE_RiseFall</w:t>
+      </w:r>
+      <w:r>
+        <w:tab/>
+        <w:t>0</w:t>
+      </w:r>
+      <w:r>
+        <w:tab/>
+        <w:t>//上升沿/下降沿中断</w:t>
+      </w:r>
+    </w:p>
+    <w:p>
+      <w:r>
+        <w:t xml:space="preserve"> </w:t>
+      </w:r>
+      <w:r>
+        <w:t>EXT_MODE_Fall</w:t>
+      </w:r>
+      <w:r>
+        <w:tab/>
+      </w:r>
+      <w:r>
+        <w:tab/>
+        <w:t>1</w:t>
+      </w:r>
+      <w:r>
+        <w:tab/>
+        <w:t>//下降沿中断</w:t>
+      </w:r>
+    </w:p>
+    <w:p/>
+    <w:p>
+      <w:r>
+        <w:t>EXTI_Polity</w:t>
+      </w:r>
+      <w:r>
+        <w:rPr>
+          <w:rFonts w:hint="eastAsia"/>
+        </w:rPr>
+        <w:t>：中断</w:t>
+      </w:r>
+      <w:r>
+        <w:t>优先级</w:t>
+      </w:r>
+    </w:p>
+    <w:p>
+      <w:r>
+        <w:rPr>
+          <w:rFonts w:hint="eastAsia"/>
+        </w:rPr>
+        <w:t>可选</w:t>
+      </w:r>
+      <w:r>
+        <w:t>值：</w:t>
+      </w:r>
+    </w:p>
+    <w:p>
+      <w:r>
+        <w:tab/>
+        <w:t>PolityLow</w:t>
+      </w:r>
+      <w:r>
+        <w:tab/>
+      </w:r>
+      <w:r>
+        <w:tab/>
+      </w:r>
+      <w:r>
+        <w:tab/>
+        <w:t>0</w:t>
+      </w:r>
+      <w:r>
+        <w:tab/>
+        <w:t>//低优先级中断</w:t>
+      </w:r>
+    </w:p>
+    <w:p>
+      <w:r>
+        <w:tab/>
+        <w:t>PolityHigh</w:t>
+      </w:r>
+      <w:r>
+        <w:tab/>
+      </w:r>
+      <w:r>
+        <w:tab/>
+      </w:r>
+      <w:r>
+        <w:tab/>
+        <w:t>1</w:t>
+      </w:r>
+      <w:r>
+        <w:tab/>
+        <w:t>//高优先级中断</w:t>
+      </w:r>
+    </w:p>
+    <w:p/>
+    <w:p>
+      <w:r>
+        <w:t>EXTI_Interrupt</w:t>
+      </w:r>
+      <w:r>
+        <w:rPr>
+          <w:rFonts w:hint="eastAsia"/>
+        </w:rPr>
+        <w:t>：</w:t>
+      </w:r>
+      <w:r>
+        <w:t>是否允许中断</w:t>
+      </w:r>
+    </w:p>
+    <w:p>
+      <w:r>
+        <w:rPr>
+          <w:rFonts w:hint="eastAsia"/>
+        </w:rPr>
+        <w:t>可选值</w:t>
+      </w:r>
+    </w:p>
+    <w:p>
+      <w:r>
+        <w:tab/>
+      </w:r>
+      <w:r>
+        <w:tab/>
+        <w:t>ENABLE</w:t>
+      </w:r>
+      <w:r>
+        <w:tab/>
+      </w:r>
+      <w:r>
+        <w:tab/>
+        <w:t>1</w:t>
+      </w:r>
+    </w:p>
+    <w:p>
+      <w:r>
+        <w:tab/>
+      </w:r>
+      <w:r>
+        <w:tab/>
+        <w:t>DISABLE</w:t>
+      </w:r>
+      <w:r>
+        <w:tab/>
+      </w:r>
+      <w:r>
+        <w:tab/>
+        <w:t>0</w:t>
+      </w:r>
+    </w:p>
+    <w:p/>
+    <w:p>
+      <w:r>
+        <w:t>EXT_chn</w:t>
+      </w:r>
+      <w:r>
+        <w:rPr>
+          <w:rFonts w:hint="eastAsia"/>
+        </w:rPr>
+        <w:t>：</w:t>
+      </w:r>
+      <w:r>
+        <w:t>使能的</w:t>
+      </w:r>
+      <w:r>
+        <w:rPr>
+          <w:rFonts w:hint="eastAsia"/>
+        </w:rPr>
+        <w:t>外部中断</w:t>
+      </w:r>
+      <w:r>
+        <w:t>通道</w:t>
+      </w:r>
+    </w:p>
+    <w:p>
+      <w:r>
+        <w:rPr>
+          <w:rFonts w:hint="eastAsia"/>
+        </w:rPr>
+        <w:t>可选值</w:t>
+      </w:r>
+      <w:r>
+        <w:t>：</w:t>
+      </w:r>
+    </w:p>
+    <w:p>
+      <w:r>
+        <w:t>EXT_INT0</w:t>
+      </w:r>
+      <w:r>
+        <w:tab/>
+      </w:r>
+      <w:r>
+        <w:tab/>
+      </w:r>
+      <w:r>
+        <w:tab/>
+        <w:t>0</w:t>
+      </w:r>
+      <w:r>
+        <w:tab/>
+        <w:t>//初始化外中断0</w:t>
+      </w:r>
+    </w:p>
+    <w:p>
+      <w:r>
+        <w:t>EXT_INT1</w:t>
+      </w:r>
+      <w:r>
+        <w:tab/>
+      </w:r>
+      <w:r>
+        <w:tab/>
+      </w:r>
+      <w:r>
+        <w:tab/>
+        <w:t>1</w:t>
+      </w:r>
+      <w:r>
+        <w:tab/>
+        <w:t>//初始化外中断1</w:t>
+      </w:r>
+    </w:p>
+    <w:p>
+      <w:r>
+        <w:t>EXT_INT2</w:t>
+      </w:r>
+      <w:r>
+        <w:tab/>
+      </w:r>
+      <w:r>
+        <w:tab/>
+      </w:r>
+      <w:r>
+        <w:tab/>
+        <w:t>2</w:t>
+      </w:r>
+      <w:r>
+        <w:tab/>
+        <w:t>//初始化外中断2</w:t>
+      </w:r>
+    </w:p>
+    <w:p>
+      <w:r>
+        <w:t>EXT_INT3</w:t>
+      </w:r>
+      <w:r>
+        <w:tab/>
+      </w:r>
+      <w:r>
+        <w:tab/>
+      </w:r>
+      <w:r>
+        <w:tab/>
+        <w:t>3</w:t>
+      </w:r>
+      <w:r>
+        <w:tab/>
+        <w:t>//初始化外中断3</w:t>
+      </w:r>
+    </w:p>
+    <w:p>
+      <w:r>
+        <w:t>EXT_INT4</w:t>
+      </w:r>
+      <w:r>
+        <w:tab/>
+      </w:r>
+      <w:r>
+        <w:tab/>
+      </w:r>
+      <w:r>
+        <w:tab/>
+        <w:t>4</w:t>
+      </w:r>
+      <w:r>
+        <w:tab/>
+        <w:t>//初始化外中断4</w:t>
+      </w:r>
+    </w:p>
+    <w:p/>
+    <w:p>
+      <w:pPr>
+        <w:pStyle w:val="2"/>
+      </w:pPr>
+      <w:bookmarkStart w:id="35" w:name="_Toc500018286"/>
+      <w:r>
+        <w:rPr>
+          <w:rFonts w:hint="eastAsia"/>
+        </w:rPr>
+        <w:t>实例</w:t>
+      </w:r>
+      <w:bookmarkEnd w:id="35"/>
+    </w:p>
+    <w:p>
+      <w:pPr>
+        <w:widowControl/>
+        <w:pBdr>
+          <w:top w:val="single" w:sz="6" w:space="6" w:color="CCCCCC"/>
+          <w:left w:val="single" w:sz="6" w:space="6" w:color="CCCCCC"/>
+          <w:bottom w:val="single" w:sz="6" w:space="6" w:color="CCCCCC"/>
+          <w:right w:val="single" w:sz="6" w:space="6" w:color="CCCCCC"/>
+        </w:pBdr>
+        <w:shd w:val="clear" w:color="auto" w:fill="F0F0F0"/>
+        <w:tabs>
+          <w:tab w:val="left" w:pos="916"/>
+          <w:tab w:val="left" w:pos="1832"/>
+          <w:tab w:val="left" w:pos="2748"/>
+          <w:tab w:val="left" w:pos="3664"/>
+          <w:tab w:val="left" w:pos="4580"/>
+          <w:tab w:val="left" w:pos="5496"/>
+          <w:tab w:val="left" w:pos="6412"/>
+          <w:tab w:val="left" w:pos="7328"/>
+          <w:tab w:val="left" w:pos="8244"/>
+          <w:tab w:val="left" w:pos="9160"/>
+          <w:tab w:val="left" w:pos="10076"/>
+          <w:tab w:val="left" w:pos="10992"/>
+          <w:tab w:val="left" w:pos="11908"/>
+          <w:tab w:val="left" w:pos="12824"/>
+          <w:tab w:val="left" w:pos="13740"/>
+          <w:tab w:val="left" w:pos="14656"/>
+        </w:tabs>
+        <w:spacing w:line="234" w:lineRule="atLeast"/>
+        <w:jc w:val="left"/>
+        <w:rPr>
+          <w:rFonts w:ascii="Consolas" w:eastAsia="宋体" w:hAnsi="Consolas" w:cs="Consolas"/>
+          <w:color w:val="000000"/>
+          <w:spacing w:val="4"/>
+          <w:kern w:val="0"/>
+          <w:sz w:val="20"/>
+          <w:szCs w:val="20"/>
+        </w:rPr>
+      </w:pPr>
+      <w:r>
+        <w:rPr>
+          <w:rFonts w:ascii="Consolas" w:eastAsia="宋体" w:hAnsi="Consolas" w:cs="Consolas"/>
+          <w:color w:val="000000"/>
+          <w:spacing w:val="4"/>
+          <w:kern w:val="0"/>
+          <w:sz w:val="20"/>
+          <w:szCs w:val="20"/>
+        </w:rPr>
+        <w:t>EXTI_config(EXT_MODE_Fall,PolityHigh,ENABLE,EXT_INT0);</w:t>
+      </w:r>
+    </w:p>
+    <w:p>
+      <w:pPr>
+        <w:rPr>
+          <w:rFonts w:hint="eastAsia"/>
+        </w:rPr>
+      </w:pPr>
+      <w:r>
+        <w:rPr>
+          <w:rFonts w:hint="eastAsia"/>
+        </w:rPr>
+        <w:t>初始化</w:t>
+      </w:r>
+      <w:r>
+        <w:t>配置</w:t>
+      </w:r>
+      <w:r>
+        <w:rPr>
+          <w:rFonts w:ascii="Consolas" w:eastAsia="宋体" w:hAnsi="Consolas" w:cs="Consolas"/>
+          <w:color w:val="000000"/>
+          <w:spacing w:val="4"/>
+          <w:kern w:val="0"/>
+          <w:sz w:val="20"/>
+          <w:szCs w:val="20"/>
+        </w:rPr>
+        <w:t>INT0</w:t>
+      </w:r>
+      <w:r>
+        <w:rPr>
+          <w:rFonts w:ascii="Consolas" w:eastAsia="宋体" w:hAnsi="Consolas" w:cs="Consolas" w:hint="eastAsia"/>
+          <w:color w:val="000000"/>
+          <w:spacing w:val="4"/>
+          <w:kern w:val="0"/>
+          <w:sz w:val="20"/>
+          <w:szCs w:val="20"/>
+        </w:rPr>
+        <w:t>，</w:t>
+      </w:r>
+      <w:r>
+        <w:rPr>
+          <w:rFonts w:ascii="Consolas" w:eastAsia="宋体" w:hAnsi="Consolas" w:cs="Consolas"/>
+          <w:color w:val="000000"/>
+          <w:spacing w:val="4"/>
+          <w:kern w:val="0"/>
+          <w:sz w:val="20"/>
+          <w:szCs w:val="20"/>
+        </w:rPr>
+        <w:t>下降沿触发，高优先级，使能中断</w:t>
+      </w:r>
     </w:p>
     <w:sectPr>
       <w:pgSz w:w="11906" w:h="16838"/>
@@ -10345,6 +12466,11 @@
     <w:basedOn w:val="a0"/>
     <w:rsid w:val="00B116E7"/>
   </w:style>
+  <w:style w:type="character" w:customStyle="1" w:styleId="cm">
+    <w:name w:val="cm"/>
+    <w:basedOn w:val="a0"/>
+    <w:rsid w:val="001C586D"/>
+  </w:style>
 </w:styles>
 </file>
 
@@ -10648,7 +12774,7 @@
 </file>
 
 <file path=customXml/itemProps1.xml><?xml version="1.0" encoding="utf-8"?>
-<ds:datastoreItem xmlns:ds="http://schemas.openxmlformats.org/officeDocument/2006/customXml" ds:itemID="{C5C58F34-EE4F-4A3D-B51D-4D3AEB4D7C04}">
+<ds:datastoreItem xmlns:ds="http://schemas.openxmlformats.org/officeDocument/2006/customXml" ds:itemID="{EF941307-A94E-401E-AE4B-8D3808515225}">
   <ds:schemaRefs>
     <ds:schemaRef ds:uri="http://schemas.openxmlformats.org/officeDocument/2006/bibliography"/>
   </ds:schemaRefs>

</xml_diff>